<commit_message>
architech PR_1 file, Algo PR_ file, PR_7 prog started
</commit_message>
<xml_diff>
--- a/Achitech/PR_1.docx
+++ b/Achitech/PR_1.docx
@@ -1,16 +1,1983 @@
 
 <file path=word/document.xml><?xml version="1.0" encoding="utf-8"?>
-<w:document xmlns:wpc="http://schemas.microsoft.com/office/word/2010/wordprocessingCanvas" xmlns:cx="http://schemas.microsoft.com/office/drawing/2014/chartex" xmlns:cx1="http://schemas.microsoft.com/office/drawing/2015/9/8/chartex" xmlns:cx2="http://schemas.microsoft.com/office/drawing/2015/10/21/chartex" xmlns:cx3="http://schemas.microsoft.com/office/drawing/2016/5/9/chartex" xmlns:cx4="http://schemas.microsoft.com/office/drawing/2016/5/10/chartex" xmlns:cx5="http://schemas.microsoft.com/office/drawing/2016/5/11/chartex" xmlns:cx6="http://schemas.microsoft.com/office/drawing/2016/5/12/chartex" xmlns:cx7="http://schemas.microsoft.com/office/drawing/2016/5/13/chartex" xmlns:cx8="http://schemas.microsoft.com/office/drawing/2016/5/14/chartex" xmlns:mc="http://schemas.openxmlformats.org/markup-compatibility/2006" xmlns:aink="http://schemas.microsoft.com/office/drawing/2016/ink" xmlns:am3d="http://schemas.microsoft.com/office/drawing/2017/model3d" xmlns:o="urn:schemas-microsoft-com:office:office" xmlns:oel="http://schemas.microsoft.com/office/2019/extlst" xmlns:r="http://schemas.openxmlformats.org/officeDocument/2006/relationships" xmlns:m="http://schemas.openxmlformats.org/officeDocument/2006/math" xmlns:v="urn:schemas-microsoft-com:vml" xmlns:wp14="http://schemas.microsoft.com/office/word/2010/wordprocessingDrawing" xmlns:wp="http://schemas.openxmlformats.org/drawingml/2006/wordprocessingDrawing" xmlns:w10="urn:schemas-microsoft-com:office:word" xmlns:w="http://schemas.openxmlformats.org/wordprocessingml/2006/main" xmlns:w14="http://schemas.microsoft.com/office/word/2010/wordml" xmlns:w15="http://schemas.microsoft.com/office/word/2012/wordml" xmlns:w16cex="http://schemas.microsoft.com/office/word/2018/wordml/cex" xmlns:w16cid="http://schemas.microsoft.com/office/word/2016/wordml/cid" xmlns:w16="http://schemas.microsoft.com/office/word/2018/wordml" xmlns:w16du="http://schemas.microsoft.com/office/word/2023/wordml/word16du" xmlns:w16sdtdh="http://schemas.microsoft.com/office/word/2020/wordml/sdtdatahash" xmlns:w16se="http://schemas.microsoft.com/office/word/2015/wordml/symex" xmlns:wpg="http://schemas.microsoft.com/office/word/2010/wordprocessingGroup" xmlns:wpi="http://schemas.microsoft.com/office/word/2010/wordprocessingInk" xmlns:wne="http://schemas.microsoft.com/office/word/2006/wordml" xmlns:wps="http://schemas.microsoft.com/office/word/2010/wordprocessingShape" mc:Ignorable="w14 w15 w16se w16cid w16 w16cex w16sdtdh w16du wp14">
+<w:document xmlns:wpc="http://schemas.microsoft.com/office/word/2010/wordprocessingCanvas" xmlns:cx="http://schemas.microsoft.com/office/drawing/2014/chartex" xmlns:cx1="http://schemas.microsoft.com/office/drawing/2015/9/8/chartex" xmlns:cx2="http://schemas.microsoft.com/office/drawing/2015/10/21/chartex" xmlns:cx3="http://schemas.microsoft.com/office/drawing/2016/5/9/chartex" xmlns:cx4="http://schemas.microsoft.com/office/drawing/2016/5/10/chartex" xmlns:cx5="http://schemas.microsoft.com/office/drawing/2016/5/11/chartex" xmlns:cx6="http://schemas.microsoft.com/office/drawing/2016/5/12/chartex" xmlns:cx7="http://schemas.microsoft.com/office/drawing/2016/5/13/chartex" xmlns:cx8="http://schemas.microsoft.com/office/drawing/2016/5/14/chartex" xmlns:mc="http://schemas.openxmlformats.org/markup-compatibility/2006" xmlns:aink="http://schemas.microsoft.com/office/drawing/2016/ink" xmlns:am3d="http://schemas.microsoft.com/office/drawing/2017/model3d" xmlns:o="urn:schemas-microsoft-com:office:office" xmlns:r="http://schemas.openxmlformats.org/officeDocument/2006/relationships" xmlns:m="http://schemas.openxmlformats.org/officeDocument/2006/math" xmlns:v="urn:schemas-microsoft-com:vml" xmlns:wp14="http://schemas.microsoft.com/office/word/2010/wordprocessingDrawing" xmlns:wp="http://schemas.openxmlformats.org/drawingml/2006/wordprocessingDrawing" xmlns:w10="urn:schemas-microsoft-com:office:word" xmlns:w="http://schemas.openxmlformats.org/wordprocessingml/2006/main" xmlns:w14="http://schemas.microsoft.com/office/word/2010/wordml" xmlns:w15="http://schemas.microsoft.com/office/word/2012/wordml" xmlns:w16cex="http://schemas.microsoft.com/office/word/2018/wordml/cex" xmlns:w16cid="http://schemas.microsoft.com/office/word/2016/wordml/cid" xmlns:w16="http://schemas.microsoft.com/office/word/2018/wordml" xmlns:w16sdtdh="http://schemas.microsoft.com/office/word/2020/wordml/sdtdatahash" xmlns:w16se="http://schemas.microsoft.com/office/word/2015/wordml/symex" xmlns:wpg="http://schemas.microsoft.com/office/word/2010/wordprocessingGroup" xmlns:wpi="http://schemas.microsoft.com/office/word/2010/wordprocessingInk" xmlns:wne="http://schemas.microsoft.com/office/word/2006/wordml" xmlns:wps="http://schemas.microsoft.com/office/word/2010/wordprocessingShape" mc:Ignorable="w14 w15 w16se w16cid w16 w16cex w16sdtdh wp14">
   <w:body>
+    <w:tbl>
+      <w:tblPr>
+        <w:tblW w:w="9600" w:type="dxa"/>
+        <w:jc w:val="center"/>
+        <w:tblLayout w:type="fixed"/>
+        <w:tblCellMar>
+          <w:left w:w="0" w:type="dxa"/>
+          <w:right w:w="0" w:type="dxa"/>
+        </w:tblCellMar>
+        <w:tblLook w:val="04A0" w:firstRow="1" w:lastRow="0" w:firstColumn="1" w:lastColumn="0" w:noHBand="0" w:noVBand="1"/>
+      </w:tblPr>
+      <w:tblGrid>
+        <w:gridCol w:w="9600"/>
+      </w:tblGrid>
+      <w:tr>
+        <w:trPr>
+          <w:cantSplit/>
+          <w:trHeight w:val="1201"/>
+          <w:jc w:val="center"/>
+        </w:trPr>
+        <w:tc>
+          <w:tcPr>
+            <w:tcW w:w="9600" w:type="dxa"/>
+          </w:tcPr>
+          <w:p>
+            <w:pPr>
+              <w:widowControl w:val="0"/>
+              <w:autoSpaceDE w:val="0"/>
+              <w:autoSpaceDN w:val="0"/>
+              <w:adjustRightInd w:val="0"/>
+              <w:spacing w:after="200" w:line="276" w:lineRule="auto"/>
+              <w:contextualSpacing/>
+              <w:jc w:val="center"/>
+              <w:rPr>
+                <w:rFonts w:eastAsia="SimSun" w:cs="Times New Roman"/>
+                <w:caps/>
+                <w:sz w:val="24"/>
+                <w:szCs w:val="24"/>
+                <w:lang w:eastAsia="ru-RU"/>
+              </w:rPr>
+            </w:pPr>
+            <w:bookmarkStart w:id="0" w:name="_Hlk177212153"/>
+            <w:r>
+              <w:rPr>
+                <w:rFonts w:eastAsia="SimSun" w:cs="Times New Roman"/>
+                <w:caps/>
+                <w:noProof/>
+                <w:sz w:val="24"/>
+                <w:szCs w:val="24"/>
+                <w:lang w:eastAsia="ru-RU"/>
+              </w:rPr>
+              <w:drawing>
+                <wp:inline distT="0" distB="0" distL="0" distR="0" wp14:anchorId="2FDF7D31" wp14:editId="2BD29758">
+                  <wp:extent cx="890270" cy="1009015"/>
+                  <wp:effectExtent l="0" t="0" r="8890" b="12065"/>
+                  <wp:docPr id="9" name="Рисунок 2"/>
+                  <wp:cNvGraphicFramePr>
+                    <a:graphicFrameLocks xmlns:a="http://schemas.openxmlformats.org/drawingml/2006/main" noChangeAspect="1"/>
+                  </wp:cNvGraphicFramePr>
+                  <a:graphic xmlns:a="http://schemas.openxmlformats.org/drawingml/2006/main">
+                    <a:graphicData uri="http://schemas.openxmlformats.org/drawingml/2006/picture">
+                      <pic:pic xmlns:pic="http://schemas.openxmlformats.org/drawingml/2006/picture">
+                        <pic:nvPicPr>
+                          <pic:cNvPr id="9" name="Рисунок 2"/>
+                          <pic:cNvPicPr>
+                            <a:picLocks noChangeAspect="1"/>
+                          </pic:cNvPicPr>
+                        </pic:nvPicPr>
+                        <pic:blipFill>
+                          <a:blip r:embed="rId8" cstate="print">
+                            <a:extLst>
+                              <a:ext uri="{BEBA8EAE-BF5A-486C-A8C5-ECC9F3942E4B}">
+                                <a14:imgProps xmlns:a14="http://schemas.microsoft.com/office/drawing/2010/main">
+                                  <a14:imgLayer r:embed="rId9">
+                                    <a14:imgEffect>
+                                      <a14:backgroundRemoval t="0" b="100000" l="1141" r="100000"/>
+                                    </a14:imgEffect>
+                                  </a14:imgLayer>
+                                </a14:imgProps>
+                              </a:ext>
+                              <a:ext uri="{28A0092B-C50C-407E-A947-70E740481C1C}">
+                                <a14:useLocalDpi xmlns:a14="http://schemas.microsoft.com/office/drawing/2010/main" val="0"/>
+                              </a:ext>
+                            </a:extLst>
+                          </a:blip>
+                          <a:stretch>
+                            <a:fillRect/>
+                          </a:stretch>
+                        </pic:blipFill>
+                        <pic:spPr>
+                          <a:xfrm>
+                            <a:off x="0" y="0"/>
+                            <a:ext cx="890693" cy="1009227"/>
+                          </a:xfrm>
+                          <a:prstGeom prst="rect">
+                            <a:avLst/>
+                          </a:prstGeom>
+                        </pic:spPr>
+                      </pic:pic>
+                    </a:graphicData>
+                  </a:graphic>
+                </wp:inline>
+              </w:drawing>
+            </w:r>
+          </w:p>
+        </w:tc>
+      </w:tr>
+      <w:tr>
+        <w:trPr>
+          <w:cantSplit/>
+          <w:trHeight w:val="180"/>
+          <w:jc w:val="center"/>
+        </w:trPr>
+        <w:tc>
+          <w:tcPr>
+            <w:tcW w:w="9600" w:type="dxa"/>
+          </w:tcPr>
+          <w:p>
+            <w:pPr>
+              <w:widowControl w:val="0"/>
+              <w:autoSpaceDE w:val="0"/>
+              <w:autoSpaceDN w:val="0"/>
+              <w:adjustRightInd w:val="0"/>
+              <w:spacing w:after="200" w:line="240" w:lineRule="atLeast"/>
+              <w:jc w:val="center"/>
+              <w:rPr>
+                <w:rFonts w:eastAsia="SimSun" w:cs="Times New Roman"/>
+                <w:caps/>
+                <w:sz w:val="24"/>
+                <w:szCs w:val="24"/>
+                <w:lang w:eastAsia="ru-RU"/>
+              </w:rPr>
+            </w:pPr>
+            <w:r>
+              <w:rPr>
+                <w:rFonts w:eastAsia="SimSun" w:cs="Times New Roman"/>
+                <w:caps/>
+                <w:sz w:val="24"/>
+                <w:szCs w:val="24"/>
+                <w:lang w:eastAsia="ru-RU"/>
+              </w:rPr>
+              <w:t>МИНОБРНАУКИ РОССИИ</w:t>
+            </w:r>
+          </w:p>
+        </w:tc>
+      </w:tr>
+      <w:tr>
+        <w:trPr>
+          <w:cantSplit/>
+          <w:trHeight w:val="2146"/>
+          <w:jc w:val="center"/>
+        </w:trPr>
+        <w:tc>
+          <w:tcPr>
+            <w:tcW w:w="9600" w:type="dxa"/>
+          </w:tcPr>
+          <w:p>
+            <w:pPr>
+              <w:keepNext/>
+              <w:keepLines/>
+              <w:spacing w:line="276" w:lineRule="auto"/>
+              <w:jc w:val="center"/>
+              <w:outlineLvl w:val="0"/>
+              <w:rPr>
+                <w:rFonts w:eastAsia="SimSun" w:cs="Times New Roman"/>
+                <w:bCs/>
+                <w:sz w:val="24"/>
+                <w:szCs w:val="24"/>
+                <w:lang w:eastAsia="ru-RU"/>
+              </w:rPr>
+            </w:pPr>
+            <w:r>
+              <w:rPr>
+                <w:rFonts w:eastAsia="SimSun" w:cs="Times New Roman"/>
+                <w:bCs/>
+                <w:sz w:val="24"/>
+                <w:szCs w:val="24"/>
+                <w:lang w:eastAsia="ru-RU"/>
+              </w:rPr>
+              <w:t>Федеральное государственное бюджетное образовательное учреждение</w:t>
+            </w:r>
+          </w:p>
+          <w:p>
+            <w:pPr>
+              <w:keepNext/>
+              <w:keepLines/>
+              <w:spacing w:line="276" w:lineRule="auto"/>
+              <w:jc w:val="center"/>
+              <w:outlineLvl w:val="0"/>
+              <w:rPr>
+                <w:rFonts w:eastAsia="SimSun" w:cs="Times New Roman"/>
+                <w:bCs/>
+                <w:sz w:val="24"/>
+                <w:szCs w:val="24"/>
+                <w:lang w:eastAsia="ru-RU"/>
+              </w:rPr>
+            </w:pPr>
+            <w:r>
+              <w:rPr>
+                <w:rFonts w:eastAsia="SimSun" w:cs="Times New Roman"/>
+                <w:bCs/>
+                <w:sz w:val="24"/>
+                <w:szCs w:val="24"/>
+                <w:lang w:eastAsia="ru-RU"/>
+              </w:rPr>
+              <w:t>высшего образования</w:t>
+            </w:r>
+          </w:p>
+          <w:p>
+            <w:pPr>
+              <w:keepNext/>
+              <w:keepLines/>
+              <w:spacing w:line="276" w:lineRule="auto"/>
+              <w:jc w:val="center"/>
+              <w:outlineLvl w:val="0"/>
+              <w:rPr>
+                <w:rFonts w:eastAsia="SimSun" w:cs="Times New Roman"/>
+                <w:b/>
+                <w:bCs/>
+                <w:sz w:val="24"/>
+                <w:szCs w:val="24"/>
+                <w:lang w:eastAsia="ru-RU"/>
+              </w:rPr>
+            </w:pPr>
+            <w:r>
+              <w:rPr>
+                <w:rFonts w:eastAsia="SimSun" w:cs="Times New Roman"/>
+                <w:b/>
+                <w:bCs/>
+                <w:sz w:val="24"/>
+                <w:szCs w:val="24"/>
+                <w:lang w:eastAsia="ru-RU"/>
+              </w:rPr>
+              <w:t>«МИРЭА - Российский технологический университет»</w:t>
+            </w:r>
+          </w:p>
+          <w:p>
+            <w:pPr>
+              <w:keepNext/>
+              <w:keepLines/>
+              <w:spacing w:before="480" w:line="276" w:lineRule="auto"/>
+              <w:jc w:val="center"/>
+              <w:outlineLvl w:val="0"/>
+              <w:rPr>
+                <w:rFonts w:eastAsia="SimSun" w:cs="Times New Roman"/>
+                <w:b/>
+                <w:bCs/>
+                <w:sz w:val="24"/>
+                <w:szCs w:val="24"/>
+                <w:lang w:eastAsia="ru-RU"/>
+              </w:rPr>
+            </w:pPr>
+            <w:r>
+              <w:rPr>
+                <w:rFonts w:eastAsia="SimSun" w:cs="Times New Roman"/>
+                <w:b/>
+                <w:bCs/>
+                <w:sz w:val="24"/>
+                <w:szCs w:val="24"/>
+                <w:lang w:eastAsia="ru-RU"/>
+              </w:rPr>
+              <w:t xml:space="preserve"> РТУ МИРЭА</w:t>
+            </w:r>
+          </w:p>
+          <w:p>
+            <w:pPr>
+              <w:widowControl w:val="0"/>
+              <w:autoSpaceDE w:val="0"/>
+              <w:autoSpaceDN w:val="0"/>
+              <w:adjustRightInd w:val="0"/>
+              <w:spacing w:after="200" w:line="276" w:lineRule="auto"/>
+              <w:rPr>
+                <w:rFonts w:eastAsia="SimSun" w:cs="Times New Roman"/>
+                <w:sz w:val="24"/>
+                <w:szCs w:val="24"/>
+                <w:lang w:eastAsia="ru-RU"/>
+              </w:rPr>
+            </w:pPr>
+            <w:r>
+              <w:rPr>
+                <w:rFonts w:eastAsia="SimSun" w:cs="Times New Roman"/>
+                <w:noProof/>
+                <w:sz w:val="24"/>
+                <w:szCs w:val="24"/>
+                <w:lang w:eastAsia="ru-RU"/>
+              </w:rPr>
+              <mc:AlternateContent>
+                <mc:Choice Requires="wpc">
+                  <w:drawing>
+                    <wp:inline distT="0" distB="0" distL="0" distR="0" wp14:anchorId="4904DCF1" wp14:editId="5A9CD873">
+                      <wp:extent cx="5829300" cy="342900"/>
+                      <wp:effectExtent l="0" t="0" r="7620" b="0"/>
+                      <wp:docPr id="10" name="Полотно 10"/>
+                      <wp:cNvGraphicFramePr>
+                        <a:graphicFrameLocks xmlns:a="http://schemas.openxmlformats.org/drawingml/2006/main" noChangeAspect="1"/>
+                      </wp:cNvGraphicFramePr>
+                      <a:graphic xmlns:a="http://schemas.openxmlformats.org/drawingml/2006/main">
+                        <a:graphicData uri="http://schemas.microsoft.com/office/word/2010/wordprocessingCanvas">
+                          <wpc:wpc>
+                            <wpc:bg>
+                              <a:noFill/>
+                            </wpc:bg>
+                            <wpc:whole/>
+                            <wps:wsp>
+                              <wps:cNvPr id="8" name="Line 4"/>
+                              <wps:cNvCnPr/>
+                              <wps:spPr bwMode="auto">
+                                <a:xfrm flipV="1">
+                                  <a:off x="228649" y="114027"/>
+                                  <a:ext cx="5600651" cy="1641"/>
+                                </a:xfrm>
+                                <a:prstGeom prst="line">
+                                  <a:avLst/>
+                                </a:prstGeom>
+                                <a:noFill/>
+                                <a:ln w="38100" cmpd="dbl">
+                                  <a:solidFill>
+                                    <a:srgbClr val="000000"/>
+                                  </a:solidFill>
+                                  <a:round/>
+                                </a:ln>
+                              </wps:spPr>
+                              <wps:bodyPr/>
+                            </wps:wsp>
+                          </wpc:wpc>
+                        </a:graphicData>
+                      </a:graphic>
+                    </wp:inline>
+                  </w:drawing>
+                </mc:Choice>
+                <mc:Fallback>
+                  <w:pict>
+                    <v:group w14:anchorId="40C1EB4A" id="Полотно 10" o:spid="_x0000_s1026" editas="canvas" style="width:459pt;height:27pt;mso-position-horizontal-relative:char;mso-position-vertical-relative:line" coordsize="58293,3429" o:gfxdata="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">
+                      <v:shapetype id="_x0000_t75" coordsize="21600,21600" o:spt="75" o:preferrelative="t" path="m@4@5l@4@11@9@11@9@5xe" filled="f" stroked="f">
+                        <v:stroke joinstyle="miter"/>
+                        <v:formulas>
+                          <v:f eqn="if lineDrawn pixelLineWidth 0"/>
+                          <v:f eqn="sum @0 1 0"/>
+                          <v:f eqn="sum 0 0 @1"/>
+                          <v:f eqn="prod @2 1 2"/>
+                          <v:f eqn="prod @3 21600 pixelWidth"/>
+                          <v:f eqn="prod @3 21600 pixelHeight"/>
+                          <v:f eqn="sum @0 0 1"/>
+                          <v:f eqn="prod @6 1 2"/>
+                          <v:f eqn="prod @7 21600 pixelWidth"/>
+                          <v:f eqn="sum @8 21600 0"/>
+                          <v:f eqn="prod @7 21600 pixelHeight"/>
+                          <v:f eqn="sum @10 21600 0"/>
+                        </v:formulas>
+                        <v:path o:extrusionok="f" gradientshapeok="t" o:connecttype="rect"/>
+                        <o:lock v:ext="edit" aspectratio="t"/>
+                      </v:shapetype>
+                      <v:shape id="_x0000_s1027" type="#_x0000_t75" style="position:absolute;width:58293;height:3429;visibility:visible;mso-wrap-style:square">
+                        <v:fill o:detectmouseclick="t"/>
+                        <v:path o:connecttype="none"/>
+                      </v:shape>
+                      <v:line id="Line 4" o:spid="_x0000_s1028" style="position:absolute;flip:y;visibility:visible;mso-wrap-style:square" from="2286,1140" to="58293,1156" o:connectortype="straight" o:gfxdata="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" strokeweight="3pt">
+                        <v:stroke linestyle="thinThin"/>
+                      </v:line>
+                      <w10:anchorlock/>
+                    </v:group>
+                  </w:pict>
+                </mc:Fallback>
+              </mc:AlternateContent>
+            </w:r>
+          </w:p>
+        </w:tc>
+      </w:tr>
+    </w:tbl>
     <w:p>
       <w:pPr>
+        <w:spacing w:line="240" w:lineRule="auto"/>
+        <w:jc w:val="center"/>
+        <w:rPr>
+          <w:rFonts w:eastAsia="SimSun" w:cs="Times New Roman"/>
+          <w:sz w:val="24"/>
+          <w:szCs w:val="24"/>
+          <w:lang w:eastAsia="ru-RU"/>
+        </w:rPr>
+      </w:pPr>
+      <w:r>
+        <w:rPr>
+          <w:rFonts w:eastAsia="SimSun" w:cs="Times New Roman"/>
+          <w:sz w:val="24"/>
+          <w:szCs w:val="24"/>
+          <w:lang w:eastAsia="ru-RU"/>
+        </w:rPr>
+        <w:t>Институт Информационных Технологий</w:t>
+      </w:r>
+    </w:p>
+    <w:p>
+      <w:pPr>
+        <w:shd w:val="clear" w:color="auto" w:fill="FFFFFF"/>
+        <w:spacing w:line="240" w:lineRule="auto"/>
+        <w:jc w:val="center"/>
+        <w:rPr>
+          <w:rFonts w:eastAsia="SimSun" w:cs="Times New Roman"/>
+          <w:sz w:val="24"/>
+          <w:szCs w:val="24"/>
+          <w:lang w:eastAsia="ru-RU"/>
+        </w:rPr>
+      </w:pPr>
+      <w:r>
+        <w:rPr>
+          <w:rFonts w:eastAsia="SimSun" w:cs="Times New Roman"/>
+          <w:sz w:val="24"/>
+          <w:szCs w:val="24"/>
+          <w:lang w:eastAsia="ru-RU"/>
+        </w:rPr>
+        <w:t>Кафедра Вычислительной Техники (ВТ)</w:t>
+      </w:r>
+    </w:p>
+    <w:p>
+      <w:pPr>
+        <w:shd w:val="clear" w:color="auto" w:fill="FFFFFF"/>
+        <w:spacing w:after="200" w:line="276" w:lineRule="auto"/>
+        <w:jc w:val="center"/>
+        <w:rPr>
+          <w:rFonts w:eastAsia="SimSun" w:cs="Times New Roman"/>
+          <w:sz w:val="24"/>
+          <w:szCs w:val="24"/>
+          <w:lang w:eastAsia="ru-RU"/>
+        </w:rPr>
+      </w:pPr>
+    </w:p>
+    <w:p>
+      <w:pPr>
+        <w:shd w:val="clear" w:color="auto" w:fill="FFFFFF"/>
+        <w:spacing w:after="200" w:line="276" w:lineRule="auto"/>
+        <w:jc w:val="center"/>
+        <w:rPr>
+          <w:rFonts w:eastAsia="SimSun" w:cs="Times New Roman"/>
+          <w:b/>
+          <w:sz w:val="24"/>
+          <w:szCs w:val="24"/>
+          <w:lang w:eastAsia="ru-RU"/>
+        </w:rPr>
+      </w:pPr>
+      <w:r>
+        <w:rPr>
+          <w:rFonts w:eastAsia="SimSun" w:cs="Times New Roman"/>
+          <w:b/>
+          <w:sz w:val="24"/>
+          <w:szCs w:val="24"/>
+          <w:lang w:eastAsia="ru-RU"/>
+        </w:rPr>
+        <w:t xml:space="preserve">ОТЧЁТ ПО </w:t>
+      </w:r>
+      <w:r>
+        <w:rPr>
+          <w:rFonts w:eastAsia="SimSun" w:cs="Times New Roman"/>
+          <w:b/>
+          <w:sz w:val="24"/>
+          <w:szCs w:val="24"/>
+          <w:lang w:eastAsia="ru-RU"/>
+        </w:rPr>
+        <w:t>ПРАКТИЧЕСККОЙ</w:t>
+      </w:r>
+      <w:r>
+        <w:rPr>
+          <w:rFonts w:eastAsia="SimSun" w:cs="Times New Roman"/>
+          <w:b/>
+          <w:sz w:val="24"/>
+          <w:szCs w:val="24"/>
+          <w:lang w:eastAsia="ru-RU"/>
+        </w:rPr>
+        <w:t xml:space="preserve"> РАБОТЕ</w:t>
+      </w:r>
+      <w:r>
+        <w:rPr>
+          <w:rFonts w:eastAsia="SimSun" w:cs="Times New Roman"/>
+          <w:b/>
+          <w:sz w:val="24"/>
+          <w:szCs w:val="24"/>
+          <w:lang w:eastAsia="ru-RU"/>
+        </w:rPr>
+        <w:t xml:space="preserve"> </w:t>
+      </w:r>
+      <w:r>
+        <w:rPr>
+          <w:rFonts w:eastAsia="SimSun" w:cs="Times New Roman"/>
+          <w:b/>
+          <w:sz w:val="24"/>
+          <w:szCs w:val="24"/>
+          <w:lang w:eastAsia="ru-RU"/>
+        </w:rPr>
+        <w:t>№</w:t>
+      </w:r>
+      <w:r>
+        <w:rPr>
+          <w:rFonts w:eastAsia="SimSun" w:cs="Times New Roman"/>
+          <w:b/>
+          <w:sz w:val="24"/>
+          <w:szCs w:val="24"/>
+          <w:lang w:eastAsia="ru-RU"/>
+        </w:rPr>
+        <w:t>1</w:t>
+      </w:r>
+    </w:p>
+    <w:p>
+      <w:pPr>
+        <w:shd w:val="clear" w:color="auto" w:fill="FFFFFF"/>
+        <w:spacing w:after="200" w:line="276" w:lineRule="auto"/>
+        <w:jc w:val="center"/>
+        <w:rPr>
+          <w:rFonts w:eastAsia="SimSun" w:cs="Times New Roman"/>
+          <w:b/>
+          <w:sz w:val="24"/>
+          <w:szCs w:val="24"/>
+          <w:lang w:eastAsia="ru-RU"/>
+        </w:rPr>
+      </w:pPr>
+      <w:r>
+        <w:rPr>
+          <w:rFonts w:eastAsia="SimSun" w:cs="Times New Roman"/>
+          <w:sz w:val="24"/>
+          <w:szCs w:val="24"/>
+        </w:rPr>
+        <w:t>«</w:t>
+      </w:r>
+      <w:r>
+        <w:rPr>
+          <w:rFonts w:eastAsia="SimSun" w:cs="Times New Roman"/>
+          <w:sz w:val="24"/>
+          <w:szCs w:val="24"/>
+        </w:rPr>
+        <w:t>Построение СКНФ и СДНФ</w:t>
+      </w:r>
+      <w:r>
+        <w:rPr>
+          <w:rFonts w:eastAsia="SimSun" w:cs="Times New Roman"/>
+          <w:sz w:val="24"/>
+          <w:szCs w:val="24"/>
+        </w:rPr>
+        <w:t>»</w:t>
+      </w:r>
+    </w:p>
+    <w:p>
+      <w:pPr>
+        <w:shd w:val="clear" w:color="auto" w:fill="FFFFFF"/>
+        <w:spacing w:after="200" w:line="276" w:lineRule="auto"/>
+        <w:jc w:val="center"/>
+        <w:rPr>
+          <w:rFonts w:eastAsia="SimSun" w:cs="Times New Roman"/>
+          <w:sz w:val="24"/>
+          <w:szCs w:val="24"/>
+          <w:lang w:eastAsia="ru-RU"/>
+        </w:rPr>
+      </w:pPr>
+      <w:r>
+        <w:rPr>
+          <w:rFonts w:eastAsia="SimSun" w:cs="Times New Roman"/>
+          <w:sz w:val="24"/>
+          <w:szCs w:val="24"/>
+          <w:lang w:eastAsia="ru-RU"/>
+        </w:rPr>
+        <w:t>по дисциплине</w:t>
+      </w:r>
+    </w:p>
+    <w:p>
+      <w:pPr>
+        <w:shd w:val="clear" w:color="auto" w:fill="FFFFFF"/>
+        <w:spacing w:line="240" w:lineRule="auto"/>
+        <w:jc w:val="center"/>
+        <w:rPr>
+          <w:rFonts w:eastAsia="SimSun" w:cs="Times New Roman"/>
+          <w:sz w:val="24"/>
+          <w:szCs w:val="24"/>
+          <w:lang w:eastAsia="ru-RU"/>
+        </w:rPr>
+      </w:pPr>
+      <w:r>
+        <w:rPr>
+          <w:rFonts w:eastAsia="SimSun" w:cs="Times New Roman"/>
+          <w:sz w:val="24"/>
+          <w:szCs w:val="24"/>
+          <w:lang w:eastAsia="ru-RU"/>
+        </w:rPr>
+        <w:t>«Архитектура вычислительных машин и систем»</w:t>
+      </w:r>
+    </w:p>
+    <w:p>
+      <w:pPr>
+        <w:shd w:val="clear" w:color="auto" w:fill="FFFFFF"/>
+        <w:spacing w:line="240" w:lineRule="auto"/>
+        <w:jc w:val="center"/>
+        <w:rPr>
+          <w:rFonts w:eastAsia="SimSun" w:cs="Times New Roman"/>
+          <w:i/>
+          <w:color w:val="FF0000"/>
+          <w:sz w:val="24"/>
+          <w:szCs w:val="24"/>
+          <w:lang w:eastAsia="ru-RU"/>
+        </w:rPr>
+      </w:pPr>
+    </w:p>
+    <w:p>
+      <w:pPr>
+        <w:shd w:val="clear" w:color="auto" w:fill="FFFFFF"/>
+        <w:spacing w:after="200" w:line="276" w:lineRule="auto"/>
+        <w:jc w:val="center"/>
+        <w:rPr>
+          <w:rFonts w:eastAsia="SimSun" w:cs="Times New Roman"/>
+          <w:sz w:val="24"/>
+          <w:szCs w:val="24"/>
+          <w:lang w:eastAsia="ru-RU"/>
+        </w:rPr>
+      </w:pPr>
+    </w:p>
+    <w:tbl>
+      <w:tblPr>
+        <w:tblStyle w:val="af3"/>
+        <w:tblW w:w="0" w:type="auto"/>
+        <w:tblBorders>
+          <w:top w:val="none" w:sz="0" w:space="0" w:color="auto"/>
+          <w:left w:val="none" w:sz="0" w:space="0" w:color="auto"/>
+          <w:bottom w:val="none" w:sz="0" w:space="0" w:color="auto"/>
+          <w:right w:val="none" w:sz="0" w:space="0" w:color="auto"/>
+          <w:insideH w:val="none" w:sz="0" w:space="0" w:color="auto"/>
+          <w:insideV w:val="none" w:sz="0" w:space="0" w:color="auto"/>
+        </w:tblBorders>
+        <w:tblLook w:val="04A0" w:firstRow="1" w:lastRow="0" w:firstColumn="1" w:lastColumn="0" w:noHBand="0" w:noVBand="1"/>
+      </w:tblPr>
+      <w:tblGrid>
+        <w:gridCol w:w="4927"/>
+        <w:gridCol w:w="4927"/>
+      </w:tblGrid>
+      <w:tr>
+        <w:tc>
+          <w:tcPr>
+            <w:tcW w:w="4927" w:type="dxa"/>
+          </w:tcPr>
+          <w:p>
+            <w:pPr>
+              <w:widowControl/>
+              <w:spacing w:line="240" w:lineRule="auto"/>
+              <w:jc w:val="left"/>
+              <w:rPr>
+                <w:rFonts w:eastAsia="SimSun" w:cs="Times New Roman"/>
+                <w:sz w:val="24"/>
+                <w:szCs w:val="24"/>
+              </w:rPr>
+            </w:pPr>
+            <w:r>
+              <w:rPr>
+                <w:rFonts w:eastAsia="SimSun" w:cs="Times New Roman"/>
+                <w:sz w:val="24"/>
+                <w:szCs w:val="24"/>
+              </w:rPr>
+              <w:t xml:space="preserve">Выполнил студент группы </w:t>
+            </w:r>
+          </w:p>
+          <w:p>
+            <w:pPr>
+              <w:widowControl/>
+              <w:spacing w:line="240" w:lineRule="auto"/>
+              <w:jc w:val="left"/>
+              <w:rPr>
+                <w:rFonts w:eastAsia="SimSun" w:cs="Times New Roman"/>
+                <w:sz w:val="24"/>
+                <w:szCs w:val="24"/>
+              </w:rPr>
+            </w:pPr>
+            <w:r>
+              <w:rPr>
+                <w:rFonts w:eastAsia="SimSun" w:cs="Times New Roman"/>
+                <w:sz w:val="24"/>
+                <w:szCs w:val="24"/>
+              </w:rPr>
+              <w:t>ИВБО</w:t>
+            </w:r>
+            <w:r>
+              <w:rPr>
+                <w:rFonts w:eastAsia="SimSun" w:cs="Times New Roman"/>
+                <w:sz w:val="24"/>
+                <w:szCs w:val="24"/>
+              </w:rPr>
+              <w:t>-11</w:t>
+            </w:r>
+            <w:r>
+              <w:rPr>
+                <w:rFonts w:eastAsia="SimSun" w:cs="Times New Roman"/>
+                <w:sz w:val="24"/>
+                <w:szCs w:val="24"/>
+              </w:rPr>
+              <w:t>-</w:t>
+            </w:r>
+            <w:r>
+              <w:rPr>
+                <w:rFonts w:eastAsia="SimSun" w:cs="Times New Roman"/>
+                <w:sz w:val="24"/>
+                <w:szCs w:val="24"/>
+              </w:rPr>
+              <w:t>2</w:t>
+            </w:r>
+            <w:r>
+              <w:rPr>
+                <w:rFonts w:eastAsia="SimSun" w:cs="Times New Roman"/>
+                <w:sz w:val="24"/>
+                <w:szCs w:val="24"/>
+              </w:rPr>
+              <w:t>3</w:t>
+            </w:r>
+          </w:p>
+        </w:tc>
+        <w:tc>
+          <w:tcPr>
+            <w:tcW w:w="4927" w:type="dxa"/>
+          </w:tcPr>
+          <w:p>
+            <w:pPr>
+              <w:widowControl/>
+              <w:wordWrap w:val="0"/>
+              <w:spacing w:line="276" w:lineRule="auto"/>
+              <w:jc w:val="right"/>
+              <w:rPr>
+                <w:rFonts w:eastAsia="SimSun" w:cs="Times New Roman"/>
+                <w:sz w:val="24"/>
+                <w:szCs w:val="24"/>
+              </w:rPr>
+            </w:pPr>
+            <w:r>
+              <w:rPr>
+                <w:rFonts w:eastAsia="SimSun" w:cs="Times New Roman"/>
+                <w:sz w:val="24"/>
+                <w:szCs w:val="24"/>
+              </w:rPr>
+              <w:t>Туктаров Т.А.</w:t>
+            </w:r>
+            <w:r>
+              <w:rPr>
+                <w:rFonts w:eastAsia="SimSun" w:cs="Times New Roman"/>
+                <w:sz w:val="24"/>
+                <w:szCs w:val="24"/>
+              </w:rPr>
+              <w:t xml:space="preserve"> </w:t>
+            </w:r>
+            <w:r>
+              <w:rPr>
+                <w:rFonts w:eastAsia="SimSun" w:cs="Times New Roman"/>
+                <w:i/>
+                <w:iCs/>
+                <w:sz w:val="24"/>
+                <w:szCs w:val="24"/>
+              </w:rPr>
+              <w:t xml:space="preserve">    </w:t>
+            </w:r>
+          </w:p>
+        </w:tc>
+      </w:tr>
+      <w:tr>
+        <w:tc>
+          <w:tcPr>
+            <w:tcW w:w="4927" w:type="dxa"/>
+          </w:tcPr>
+          <w:p>
+            <w:pPr>
+              <w:spacing w:after="200" w:line="276" w:lineRule="auto"/>
+              <w:jc w:val="left"/>
+              <w:rPr>
+                <w:rFonts w:eastAsia="SimSun" w:cs="Times New Roman"/>
+                <w:sz w:val="24"/>
+                <w:szCs w:val="24"/>
+              </w:rPr>
+            </w:pPr>
+          </w:p>
+          <w:p>
+            <w:pPr>
+              <w:widowControl/>
+              <w:spacing w:line="276" w:lineRule="auto"/>
+              <w:jc w:val="left"/>
+              <w:rPr>
+                <w:rFonts w:eastAsia="SimSun" w:cs="Times New Roman"/>
+                <w:sz w:val="24"/>
+                <w:szCs w:val="24"/>
+              </w:rPr>
+            </w:pPr>
+            <w:r>
+              <w:rPr>
+                <w:rFonts w:eastAsia="SimSun" w:cs="Times New Roman"/>
+                <w:sz w:val="24"/>
+                <w:szCs w:val="24"/>
+              </w:rPr>
+              <w:t>Принял ассистент кафедры ВТ</w:t>
+            </w:r>
+          </w:p>
+        </w:tc>
+        <w:tc>
+          <w:tcPr>
+            <w:tcW w:w="4927" w:type="dxa"/>
+          </w:tcPr>
+          <w:p>
+            <w:pPr>
+              <w:spacing w:after="200" w:line="276" w:lineRule="auto"/>
+              <w:jc w:val="right"/>
+              <w:rPr>
+                <w:rFonts w:eastAsia="SimSun" w:cs="Times New Roman"/>
+                <w:sz w:val="24"/>
+                <w:szCs w:val="24"/>
+              </w:rPr>
+            </w:pPr>
+          </w:p>
+          <w:p>
+            <w:pPr>
+              <w:widowControl/>
+              <w:spacing w:line="276" w:lineRule="auto"/>
+              <w:jc w:val="right"/>
+              <w:rPr>
+                <w:rFonts w:eastAsia="SimSun" w:cs="Times New Roman"/>
+                <w:sz w:val="24"/>
+                <w:szCs w:val="24"/>
+              </w:rPr>
+            </w:pPr>
+            <w:r>
+              <w:rPr>
+                <w:rFonts w:eastAsia="SimSun" w:cs="Times New Roman"/>
+                <w:color w:val="FF0000"/>
+                <w:sz w:val="24"/>
+                <w:szCs w:val="24"/>
+              </w:rPr>
+              <w:t xml:space="preserve"> </w:t>
+            </w:r>
+            <w:r>
+              <w:rPr>
+                <w:rFonts w:eastAsia="SimSun" w:cs="Times New Roman"/>
+                <w:sz w:val="24"/>
+                <w:szCs w:val="24"/>
+              </w:rPr>
+              <w:t>Дуксина И.И.</w:t>
+            </w:r>
+          </w:p>
+          <w:p>
+            <w:pPr>
+              <w:widowControl/>
+              <w:wordWrap w:val="0"/>
+              <w:spacing w:line="276" w:lineRule="auto"/>
+              <w:jc w:val="right"/>
+              <w:rPr>
+                <w:rFonts w:eastAsia="SimSun" w:cs="Times New Roman"/>
+                <w:sz w:val="24"/>
+                <w:szCs w:val="24"/>
+              </w:rPr>
+            </w:pPr>
+            <w:r>
+              <w:rPr>
+                <w:rFonts w:eastAsia="SimSun" w:cs="Times New Roman"/>
+                <w:i/>
+                <w:iCs/>
+                <w:sz w:val="24"/>
+                <w:szCs w:val="24"/>
+              </w:rPr>
+              <w:t xml:space="preserve">    </w:t>
+            </w:r>
+          </w:p>
+        </w:tc>
+      </w:tr>
+      <w:tr>
+        <w:tc>
+          <w:tcPr>
+            <w:tcW w:w="4927" w:type="dxa"/>
+          </w:tcPr>
+          <w:p>
+            <w:pPr>
+              <w:spacing w:after="200" w:line="276" w:lineRule="auto"/>
+              <w:jc w:val="left"/>
+              <w:rPr>
+                <w:rFonts w:eastAsia="SimSun" w:cs="Times New Roman"/>
+                <w:sz w:val="24"/>
+                <w:szCs w:val="24"/>
+              </w:rPr>
+            </w:pPr>
+          </w:p>
+          <w:p>
+            <w:pPr>
+              <w:spacing w:after="200" w:line="276" w:lineRule="auto"/>
+              <w:jc w:val="left"/>
+              <w:rPr>
+                <w:rFonts w:eastAsia="SimSun" w:cs="Times New Roman"/>
+                <w:sz w:val="24"/>
+                <w:szCs w:val="24"/>
+              </w:rPr>
+            </w:pPr>
+            <w:r>
+              <w:rPr>
+                <w:rFonts w:eastAsia="SimSun" w:cs="Times New Roman"/>
+                <w:sz w:val="24"/>
+                <w:szCs w:val="24"/>
+              </w:rPr>
+              <w:t xml:space="preserve">Практическая работа выполнена  </w:t>
+            </w:r>
+          </w:p>
+        </w:tc>
+        <w:tc>
+          <w:tcPr>
+            <w:tcW w:w="4927" w:type="dxa"/>
+          </w:tcPr>
+          <w:p>
+            <w:pPr>
+              <w:spacing w:after="200" w:line="276" w:lineRule="auto"/>
+              <w:jc w:val="right"/>
+              <w:rPr>
+                <w:rFonts w:eastAsia="SimSun" w:cs="Times New Roman"/>
+                <w:sz w:val="24"/>
+                <w:szCs w:val="24"/>
+              </w:rPr>
+            </w:pPr>
+          </w:p>
+          <w:p>
+            <w:pPr>
+              <w:spacing w:after="200" w:line="276" w:lineRule="auto"/>
+              <w:jc w:val="right"/>
+              <w:rPr>
+                <w:rFonts w:eastAsia="SimSun" w:cs="Times New Roman"/>
+                <w:sz w:val="24"/>
+                <w:szCs w:val="24"/>
+              </w:rPr>
+            </w:pPr>
+            <w:r>
+              <w:rPr>
+                <w:rFonts w:eastAsia="SimSun" w:cs="Times New Roman"/>
+                <w:sz w:val="24"/>
+                <w:szCs w:val="24"/>
+              </w:rPr>
+              <w:t xml:space="preserve"> «</w:t>
+            </w:r>
+            <w:r>
+              <w:rPr>
+                <w:rFonts w:eastAsia="SimSun" w:cs="Times New Roman"/>
+                <w:sz w:val="24"/>
+                <w:szCs w:val="24"/>
+              </w:rPr>
+              <w:t>2</w:t>
+            </w:r>
+            <w:r>
+              <w:rPr>
+                <w:rFonts w:eastAsia="SimSun" w:cs="Times New Roman"/>
+                <w:sz w:val="24"/>
+                <w:szCs w:val="24"/>
+              </w:rPr>
+              <w:t xml:space="preserve">» </w:t>
+            </w:r>
+            <w:r>
+              <w:rPr>
+                <w:rFonts w:eastAsia="SimSun" w:cs="Times New Roman"/>
+                <w:sz w:val="24"/>
+                <w:szCs w:val="24"/>
+              </w:rPr>
+              <w:t>октября</w:t>
+            </w:r>
+            <w:r>
+              <w:rPr>
+                <w:rFonts w:eastAsia="SimSun" w:cs="Times New Roman"/>
+                <w:sz w:val="24"/>
+                <w:szCs w:val="24"/>
+              </w:rPr>
+              <w:t xml:space="preserve"> 2024 г.</w:t>
+            </w:r>
+          </w:p>
+        </w:tc>
+      </w:tr>
+      <w:tr>
+        <w:tc>
+          <w:tcPr>
+            <w:tcW w:w="4927" w:type="dxa"/>
+          </w:tcPr>
+          <w:p>
+            <w:pPr>
+              <w:spacing w:after="200" w:line="276" w:lineRule="auto"/>
+              <w:jc w:val="left"/>
+              <w:rPr>
+                <w:rFonts w:eastAsia="SimSun" w:cs="Times New Roman"/>
+                <w:sz w:val="24"/>
+                <w:szCs w:val="24"/>
+              </w:rPr>
+            </w:pPr>
+            <w:r>
+              <w:rPr>
+                <w:rFonts w:eastAsia="SimSun" w:cs="Times New Roman"/>
+                <w:sz w:val="24"/>
+                <w:szCs w:val="24"/>
+              </w:rPr>
+              <w:t>«Зачтено»</w:t>
+            </w:r>
+            <w:r>
+              <w:rPr>
+                <w:rFonts w:eastAsia="SimSun" w:cs="Times New Roman"/>
+                <w:sz w:val="24"/>
+                <w:szCs w:val="24"/>
+              </w:rPr>
+              <w:tab/>
+              <w:t xml:space="preserve">    </w:t>
+            </w:r>
+          </w:p>
+        </w:tc>
+        <w:tc>
+          <w:tcPr>
+            <w:tcW w:w="4927" w:type="dxa"/>
+          </w:tcPr>
+          <w:p>
+            <w:pPr>
+              <w:spacing w:after="200" w:line="276" w:lineRule="auto"/>
+              <w:jc w:val="right"/>
+              <w:rPr>
+                <w:rFonts w:eastAsia="SimSun" w:cs="Times New Roman"/>
+                <w:sz w:val="24"/>
+                <w:szCs w:val="24"/>
+              </w:rPr>
+            </w:pPr>
+            <w:r>
+              <w:rPr>
+                <w:rFonts w:eastAsia="SimSun" w:cs="Times New Roman"/>
+                <w:sz w:val="24"/>
+                <w:szCs w:val="24"/>
+              </w:rPr>
+              <w:t xml:space="preserve"> «</w:t>
+            </w:r>
+            <w:r>
+              <w:rPr>
+                <w:rFonts w:eastAsia="SimSun" w:cs="Times New Roman"/>
+                <w:sz w:val="24"/>
+                <w:szCs w:val="24"/>
+              </w:rPr>
+              <w:t>2</w:t>
+            </w:r>
+            <w:r>
+              <w:rPr>
+                <w:rFonts w:eastAsia="SimSun" w:cs="Times New Roman"/>
+                <w:sz w:val="24"/>
+                <w:szCs w:val="24"/>
+              </w:rPr>
+              <w:t xml:space="preserve">» </w:t>
+            </w:r>
+            <w:r>
+              <w:rPr>
+                <w:rFonts w:eastAsia="SimSun" w:cs="Times New Roman"/>
+                <w:sz w:val="24"/>
+                <w:szCs w:val="24"/>
+              </w:rPr>
+              <w:t>октября</w:t>
+            </w:r>
+            <w:r>
+              <w:rPr>
+                <w:rFonts w:eastAsia="SimSun" w:cs="Times New Roman"/>
+                <w:sz w:val="24"/>
+                <w:szCs w:val="24"/>
+              </w:rPr>
+              <w:t xml:space="preserve"> 2024 г.</w:t>
+            </w:r>
+          </w:p>
+        </w:tc>
+      </w:tr>
+    </w:tbl>
+    <w:p>
+      <w:pPr>
+        <w:shd w:val="clear" w:color="auto" w:fill="FFFFFF"/>
+        <w:spacing w:after="200" w:line="240" w:lineRule="auto"/>
+        <w:rPr>
+          <w:rFonts w:eastAsia="SimSun" w:cs="Times New Roman"/>
+          <w:sz w:val="24"/>
+          <w:szCs w:val="24"/>
+          <w:lang w:eastAsia="ru-RU"/>
+        </w:rPr>
+      </w:pPr>
+    </w:p>
+    <w:p>
+      <w:pPr>
+        <w:shd w:val="clear" w:color="auto" w:fill="FFFFFF"/>
+        <w:spacing w:after="200" w:line="240" w:lineRule="auto"/>
+        <w:rPr>
+          <w:rFonts w:eastAsia="SimSun" w:cs="Times New Roman"/>
+          <w:sz w:val="24"/>
+          <w:szCs w:val="24"/>
+          <w:lang w:eastAsia="ru-RU"/>
+        </w:rPr>
+      </w:pPr>
+      <w:r>
+        <w:rPr>
+          <w:rFonts w:eastAsia="SimSun" w:cs="Times New Roman"/>
+          <w:sz w:val="24"/>
+          <w:szCs w:val="24"/>
+          <w:lang w:eastAsia="ru-RU"/>
+        </w:rPr>
+        <w:t xml:space="preserve">      </w:t>
+      </w:r>
+      <w:r>
+        <w:rPr>
+          <w:rFonts w:eastAsia="SimSun" w:cs="Times New Roman"/>
+          <w:sz w:val="24"/>
+          <w:szCs w:val="24"/>
+          <w:lang w:eastAsia="ru-RU"/>
+        </w:rPr>
+        <w:tab/>
+      </w:r>
+      <w:r>
+        <w:rPr>
+          <w:rFonts w:eastAsia="SimSun" w:cs="Times New Roman"/>
+          <w:sz w:val="24"/>
+          <w:szCs w:val="24"/>
+          <w:lang w:eastAsia="ru-RU"/>
+        </w:rPr>
+        <w:tab/>
+      </w:r>
+    </w:p>
+    <w:p>
+      <w:pPr>
+        <w:shd w:val="clear" w:color="auto" w:fill="FFFFFF"/>
+        <w:spacing w:line="240" w:lineRule="auto"/>
+        <w:rPr>
+          <w:rFonts w:eastAsia="SimSun" w:cs="Times New Roman"/>
+          <w:i/>
+          <w:color w:val="FF0000"/>
+          <w:sz w:val="24"/>
+          <w:szCs w:val="24"/>
+          <w:lang w:eastAsia="ru-RU"/>
+        </w:rPr>
+      </w:pPr>
+      <w:r>
+        <w:rPr>
+          <w:rFonts w:eastAsia="SimSun" w:cs="Times New Roman"/>
+          <w:sz w:val="24"/>
+          <w:szCs w:val="24"/>
+          <w:lang w:eastAsia="ru-RU"/>
+        </w:rPr>
+        <w:t xml:space="preserve">                      </w:t>
+      </w:r>
+      <w:r>
+        <w:rPr>
+          <w:rFonts w:eastAsia="SimSun" w:cs="Times New Roman"/>
+          <w:sz w:val="24"/>
+          <w:szCs w:val="24"/>
+          <w:lang w:eastAsia="ru-RU"/>
+        </w:rPr>
+        <w:tab/>
+      </w:r>
+    </w:p>
+    <w:p>
+      <w:pPr>
+        <w:shd w:val="clear" w:color="auto" w:fill="FFFFFF"/>
+        <w:spacing w:line="240" w:lineRule="auto"/>
+        <w:rPr>
+          <w:rFonts w:eastAsia="SimSun" w:cs="Times New Roman"/>
+          <w:i/>
+          <w:color w:val="FF0000"/>
+          <w:sz w:val="24"/>
+          <w:szCs w:val="24"/>
+          <w:lang w:eastAsia="ru-RU"/>
+        </w:rPr>
+      </w:pPr>
+    </w:p>
+    <w:p>
+      <w:pPr>
+        <w:shd w:val="clear" w:color="auto" w:fill="FFFFFF"/>
+        <w:spacing w:line="240" w:lineRule="auto"/>
+        <w:rPr>
+          <w:rFonts w:eastAsia="SimSun" w:cs="Times New Roman"/>
+          <w:i/>
+          <w:color w:val="FF0000"/>
+          <w:sz w:val="24"/>
+          <w:szCs w:val="24"/>
+          <w:lang w:eastAsia="ru-RU"/>
+        </w:rPr>
+      </w:pPr>
+    </w:p>
+    <w:p>
+      <w:pPr>
+        <w:shd w:val="clear" w:color="auto" w:fill="FFFFFF"/>
+        <w:tabs>
+          <w:tab w:val="left" w:pos="1680"/>
+          <w:tab w:val="center" w:pos="4819"/>
+        </w:tabs>
+        <w:spacing w:after="200" w:line="276" w:lineRule="auto"/>
+        <w:rPr>
+          <w:rFonts w:eastAsia="SimSun" w:cs="Times New Roman"/>
+          <w:sz w:val="24"/>
+          <w:szCs w:val="24"/>
+          <w:lang w:eastAsia="ru-RU"/>
+        </w:rPr>
+      </w:pPr>
+      <w:r>
+        <w:rPr>
+          <w:rFonts w:eastAsia="SimSun" w:cs="Times New Roman"/>
+          <w:sz w:val="24"/>
+          <w:szCs w:val="24"/>
+          <w:lang w:eastAsia="ru-RU"/>
+        </w:rPr>
+        <w:tab/>
+      </w:r>
+      <w:r>
+        <w:rPr>
+          <w:rFonts w:eastAsia="SimSun" w:cs="Times New Roman"/>
+          <w:sz w:val="24"/>
+          <w:szCs w:val="24"/>
+          <w:lang w:eastAsia="ru-RU"/>
+        </w:rPr>
+        <w:tab/>
+        <w:t>Москва 2024</w:t>
+      </w:r>
+      <w:bookmarkEnd w:id="0"/>
+    </w:p>
+    <w:p>
+      <w:pPr>
         <w:pStyle w:val="a3"/>
-        <w:ind w:firstLine="709"/>
-        <w:jc w:val="center"/>
-      </w:pPr>
+        <w:rPr>
+          <w:lang w:val="en-US"/>
+        </w:rPr>
+      </w:pPr>
+      <w:r>
+        <w:lastRenderedPageBreak/>
+        <w:t>АННОТАЦИЯ</w:t>
+      </w:r>
+    </w:p>
+    <w:p>
+      <w:pPr>
+        <w:ind w:firstLine="851"/>
+        <w:rPr>
+          <w:lang w:val="en-US"/>
+        </w:rPr>
+      </w:pPr>
+      <w:r>
+        <w:t xml:space="preserve">Данная работа включает в себя 4 рисунка, 2 формулы. Количество страниц в работе </w:t>
+      </w:r>
+      <w:r>
+        <w:t>–</w:t>
+      </w:r>
+      <w:r>
+        <w:t xml:space="preserve"> </w:t>
+      </w:r>
+      <w:r>
+        <w:t>1</w:t>
+      </w:r>
+      <w:r>
+        <w:t>0</w:t>
+      </w:r>
+    </w:p>
+    <w:p>
+      <w:pPr>
+        <w:spacing w:after="160" w:line="259" w:lineRule="auto"/>
+        <w:jc w:val="left"/>
+      </w:pPr>
+      <w:r>
+        <w:br w:type="page"/>
+      </w:r>
+    </w:p>
+    <w:p>
+      <w:pPr>
+        <w:pStyle w:val="a3"/>
+      </w:pPr>
+      <w:r>
+        <w:lastRenderedPageBreak/>
+        <w:t>СОДЕРЖАНИЕ</w:t>
+      </w:r>
+    </w:p>
+    <w:sdt>
+      <w:sdtPr>
+        <w:id w:val="2129970540"/>
+        <w:docPartObj>
+          <w:docPartGallery w:val="Table of Contents"/>
+          <w:docPartUnique/>
+        </w:docPartObj>
+      </w:sdtPr>
+      <w:sdtEndPr>
+        <w:rPr>
+          <w:rFonts w:ascii="Times New Roman" w:eastAsiaTheme="minorHAnsi" w:hAnsi="Times New Roman" w:cstheme="minorBidi"/>
+          <w:b/>
+          <w:bCs/>
+          <w:color w:val="auto"/>
+          <w:sz w:val="28"/>
+          <w:szCs w:val="22"/>
+          <w:lang w:eastAsia="en-US"/>
+        </w:rPr>
+      </w:sdtEndPr>
+      <w:sdtContent>
+        <w:p>
+          <w:pPr>
+            <w:pStyle w:val="af1"/>
+          </w:pPr>
+        </w:p>
+        <w:p>
+          <w:pPr>
+            <w:pStyle w:val="11"/>
+            <w:tabs>
+              <w:tab w:val="right" w:leader="dot" w:pos="10055"/>
+            </w:tabs>
+            <w:rPr>
+              <w:rFonts w:asciiTheme="minorHAnsi" w:eastAsiaTheme="minorEastAsia" w:hAnsiTheme="minorHAnsi"/>
+              <w:noProof/>
+              <w:sz w:val="22"/>
+              <w:lang w:eastAsia="ru-RU"/>
+            </w:rPr>
+          </w:pPr>
+          <w:r>
+            <w:fldChar w:fldCharType="begin"/>
+          </w:r>
+          <w:r>
+            <w:instrText xml:space="preserve"> TOC \o "1-3" \h \z \u </w:instrText>
+          </w:r>
+          <w:r>
+            <w:fldChar w:fldCharType="separate"/>
+          </w:r>
+          <w:hyperlink w:anchor="_Toc178788394" w:history="1">
+            <w:r>
+              <w:rPr>
+                <w:rStyle w:val="af2"/>
+                <w:noProof/>
+              </w:rPr>
+              <w:t>ВВЕДЕНИЕ</w:t>
+            </w:r>
+            <w:r>
+              <w:rPr>
+                <w:noProof/>
+                <w:webHidden/>
+              </w:rPr>
+              <w:tab/>
+            </w:r>
+            <w:r>
+              <w:rPr>
+                <w:noProof/>
+                <w:webHidden/>
+              </w:rPr>
+              <w:fldChar w:fldCharType="begin"/>
+            </w:r>
+            <w:r>
+              <w:rPr>
+                <w:noProof/>
+                <w:webHidden/>
+              </w:rPr>
+              <w:instrText xml:space="preserve"> PAGEREF _Toc178788394 \h </w:instrText>
+            </w:r>
+            <w:r>
+              <w:rPr>
+                <w:noProof/>
+                <w:webHidden/>
+              </w:rPr>
+            </w:r>
+            <w:r>
+              <w:rPr>
+                <w:noProof/>
+                <w:webHidden/>
+              </w:rPr>
+              <w:fldChar w:fldCharType="separate"/>
+            </w:r>
+            <w:r>
+              <w:rPr>
+                <w:noProof/>
+                <w:webHidden/>
+              </w:rPr>
+              <w:t>3</w:t>
+            </w:r>
+            <w:r>
+              <w:rPr>
+                <w:noProof/>
+                <w:webHidden/>
+              </w:rPr>
+              <w:fldChar w:fldCharType="end"/>
+            </w:r>
+          </w:hyperlink>
+        </w:p>
+        <w:p>
+          <w:pPr>
+            <w:pStyle w:val="11"/>
+            <w:tabs>
+              <w:tab w:val="right" w:leader="dot" w:pos="10055"/>
+            </w:tabs>
+            <w:rPr>
+              <w:rFonts w:asciiTheme="minorHAnsi" w:eastAsiaTheme="minorEastAsia" w:hAnsiTheme="minorHAnsi"/>
+              <w:noProof/>
+              <w:sz w:val="22"/>
+              <w:lang w:eastAsia="ru-RU"/>
+            </w:rPr>
+          </w:pPr>
+          <w:hyperlink w:anchor="_Toc178788395" w:history="1">
+            <w:r>
+              <w:rPr>
+                <w:rStyle w:val="af2"/>
+                <w:noProof/>
+              </w:rPr>
+              <w:t>ХОД РАБОТЫ</w:t>
+            </w:r>
+            <w:r>
+              <w:rPr>
+                <w:noProof/>
+                <w:webHidden/>
+              </w:rPr>
+              <w:tab/>
+            </w:r>
+            <w:r>
+              <w:rPr>
+                <w:noProof/>
+                <w:webHidden/>
+              </w:rPr>
+              <w:fldChar w:fldCharType="begin"/>
+            </w:r>
+            <w:r>
+              <w:rPr>
+                <w:noProof/>
+                <w:webHidden/>
+              </w:rPr>
+              <w:instrText xml:space="preserve"> PAGEREF _Toc178788395 \h </w:instrText>
+            </w:r>
+            <w:r>
+              <w:rPr>
+                <w:noProof/>
+                <w:webHidden/>
+              </w:rPr>
+            </w:r>
+            <w:r>
+              <w:rPr>
+                <w:noProof/>
+                <w:webHidden/>
+              </w:rPr>
+              <w:fldChar w:fldCharType="separate"/>
+            </w:r>
+            <w:r>
+              <w:rPr>
+                <w:noProof/>
+                <w:webHidden/>
+              </w:rPr>
+              <w:t>4</w:t>
+            </w:r>
+            <w:r>
+              <w:rPr>
+                <w:noProof/>
+                <w:webHidden/>
+              </w:rPr>
+              <w:fldChar w:fldCharType="end"/>
+            </w:r>
+          </w:hyperlink>
+        </w:p>
+        <w:p>
+          <w:pPr>
+            <w:pStyle w:val="21"/>
+            <w:tabs>
+              <w:tab w:val="right" w:leader="dot" w:pos="10055"/>
+            </w:tabs>
+            <w:rPr>
+              <w:rFonts w:asciiTheme="minorHAnsi" w:eastAsiaTheme="minorEastAsia" w:hAnsiTheme="minorHAnsi"/>
+              <w:noProof/>
+              <w:sz w:val="22"/>
+              <w:lang w:eastAsia="ru-RU"/>
+            </w:rPr>
+          </w:pPr>
+          <w:hyperlink w:anchor="_Toc178788396" w:history="1">
+            <w:r>
+              <w:rPr>
+                <w:rStyle w:val="af2"/>
+                <w:noProof/>
+              </w:rPr>
+              <w:t>2.1 Практическое введение</w:t>
+            </w:r>
+            <w:r>
+              <w:rPr>
+                <w:noProof/>
+                <w:webHidden/>
+              </w:rPr>
+              <w:tab/>
+            </w:r>
+            <w:r>
+              <w:rPr>
+                <w:noProof/>
+                <w:webHidden/>
+              </w:rPr>
+              <w:fldChar w:fldCharType="begin"/>
+            </w:r>
+            <w:r>
+              <w:rPr>
+                <w:noProof/>
+                <w:webHidden/>
+              </w:rPr>
+              <w:instrText xml:space="preserve"> PAGEREF _Toc178788396 \h </w:instrText>
+            </w:r>
+            <w:r>
+              <w:rPr>
+                <w:noProof/>
+                <w:webHidden/>
+              </w:rPr>
+            </w:r>
+            <w:r>
+              <w:rPr>
+                <w:noProof/>
+                <w:webHidden/>
+              </w:rPr>
+              <w:fldChar w:fldCharType="separate"/>
+            </w:r>
+            <w:r>
+              <w:rPr>
+                <w:noProof/>
+                <w:webHidden/>
+              </w:rPr>
+              <w:t>4</w:t>
+            </w:r>
+            <w:r>
+              <w:rPr>
+                <w:noProof/>
+                <w:webHidden/>
+              </w:rPr>
+              <w:fldChar w:fldCharType="end"/>
+            </w:r>
+          </w:hyperlink>
+        </w:p>
+        <w:p>
+          <w:pPr>
+            <w:pStyle w:val="21"/>
+            <w:tabs>
+              <w:tab w:val="right" w:leader="dot" w:pos="10055"/>
+            </w:tabs>
+            <w:rPr>
+              <w:rFonts w:asciiTheme="minorHAnsi" w:eastAsiaTheme="minorEastAsia" w:hAnsiTheme="minorHAnsi"/>
+              <w:noProof/>
+              <w:sz w:val="22"/>
+              <w:lang w:eastAsia="ru-RU"/>
+            </w:rPr>
+          </w:pPr>
+          <w:hyperlink w:anchor="_Toc178788397" w:history="1">
+            <w:r>
+              <w:rPr>
+                <w:rStyle w:val="af2"/>
+                <w:noProof/>
+              </w:rPr>
+              <w:t>2.2 Восстановление таблицы истинности</w:t>
+            </w:r>
+            <w:r>
+              <w:rPr>
+                <w:noProof/>
+                <w:webHidden/>
+              </w:rPr>
+              <w:tab/>
+            </w:r>
+            <w:r>
+              <w:rPr>
+                <w:noProof/>
+                <w:webHidden/>
+              </w:rPr>
+              <w:fldChar w:fldCharType="begin"/>
+            </w:r>
+            <w:r>
+              <w:rPr>
+                <w:noProof/>
+                <w:webHidden/>
+              </w:rPr>
+              <w:instrText xml:space="preserve"> PAGEREF _Toc178788397 \h </w:instrText>
+            </w:r>
+            <w:r>
+              <w:rPr>
+                <w:noProof/>
+                <w:webHidden/>
+              </w:rPr>
+            </w:r>
+            <w:r>
+              <w:rPr>
+                <w:noProof/>
+                <w:webHidden/>
+              </w:rPr>
+              <w:fldChar w:fldCharType="separate"/>
+            </w:r>
+            <w:r>
+              <w:rPr>
+                <w:noProof/>
+                <w:webHidden/>
+              </w:rPr>
+              <w:t>4</w:t>
+            </w:r>
+            <w:r>
+              <w:rPr>
+                <w:noProof/>
+                <w:webHidden/>
+              </w:rPr>
+              <w:fldChar w:fldCharType="end"/>
+            </w:r>
+          </w:hyperlink>
+        </w:p>
+        <w:p>
+          <w:pPr>
+            <w:pStyle w:val="21"/>
+            <w:tabs>
+              <w:tab w:val="right" w:leader="dot" w:pos="10055"/>
+            </w:tabs>
+            <w:rPr>
+              <w:rFonts w:asciiTheme="minorHAnsi" w:eastAsiaTheme="minorEastAsia" w:hAnsiTheme="minorHAnsi"/>
+              <w:noProof/>
+              <w:sz w:val="22"/>
+              <w:lang w:eastAsia="ru-RU"/>
+            </w:rPr>
+          </w:pPr>
+          <w:hyperlink w:anchor="_Toc178788398" w:history="1">
+            <w:r>
+              <w:rPr>
+                <w:rStyle w:val="af2"/>
+                <w:noProof/>
+              </w:rPr>
+              <w:t>2.3 Постройка СДНФ и СКНФ</w:t>
+            </w:r>
+            <w:r>
+              <w:rPr>
+                <w:noProof/>
+                <w:webHidden/>
+              </w:rPr>
+              <w:tab/>
+            </w:r>
+            <w:r>
+              <w:rPr>
+                <w:noProof/>
+                <w:webHidden/>
+              </w:rPr>
+              <w:fldChar w:fldCharType="begin"/>
+            </w:r>
+            <w:r>
+              <w:rPr>
+                <w:noProof/>
+                <w:webHidden/>
+              </w:rPr>
+              <w:instrText xml:space="preserve"> PAGEREF _Toc178788398 \h </w:instrText>
+            </w:r>
+            <w:r>
+              <w:rPr>
+                <w:noProof/>
+                <w:webHidden/>
+              </w:rPr>
+            </w:r>
+            <w:r>
+              <w:rPr>
+                <w:noProof/>
+                <w:webHidden/>
+              </w:rPr>
+              <w:fldChar w:fldCharType="separate"/>
+            </w:r>
+            <w:r>
+              <w:rPr>
+                <w:noProof/>
+                <w:webHidden/>
+              </w:rPr>
+              <w:t>5</w:t>
+            </w:r>
+            <w:r>
+              <w:rPr>
+                <w:noProof/>
+                <w:webHidden/>
+              </w:rPr>
+              <w:fldChar w:fldCharType="end"/>
+            </w:r>
+          </w:hyperlink>
+        </w:p>
+        <w:p>
+          <w:pPr>
+            <w:pStyle w:val="21"/>
+            <w:tabs>
+              <w:tab w:val="right" w:leader="dot" w:pos="10055"/>
+            </w:tabs>
+            <w:rPr>
+              <w:rFonts w:asciiTheme="minorHAnsi" w:eastAsiaTheme="minorEastAsia" w:hAnsiTheme="minorHAnsi"/>
+              <w:noProof/>
+              <w:sz w:val="22"/>
+              <w:lang w:eastAsia="ru-RU"/>
+            </w:rPr>
+          </w:pPr>
+          <w:hyperlink w:anchor="_Toc178788399" w:history="1">
+            <w:r>
+              <w:rPr>
+                <w:rStyle w:val="af2"/>
+                <w:noProof/>
+              </w:rPr>
+              <w:t xml:space="preserve">2.2 Реализация СДНФ и СКНФ в </w:t>
+            </w:r>
+            <w:r>
+              <w:rPr>
+                <w:rStyle w:val="af2"/>
+                <w:noProof/>
+                <w:lang w:val="en-US"/>
+              </w:rPr>
+              <w:t>Logisim</w:t>
+            </w:r>
+            <w:r>
+              <w:rPr>
+                <w:noProof/>
+                <w:webHidden/>
+              </w:rPr>
+              <w:tab/>
+            </w:r>
+            <w:r>
+              <w:rPr>
+                <w:noProof/>
+                <w:webHidden/>
+              </w:rPr>
+              <w:fldChar w:fldCharType="begin"/>
+            </w:r>
+            <w:r>
+              <w:rPr>
+                <w:noProof/>
+                <w:webHidden/>
+              </w:rPr>
+              <w:instrText xml:space="preserve"> PAGEREF _Toc178788399 \h </w:instrText>
+            </w:r>
+            <w:r>
+              <w:rPr>
+                <w:noProof/>
+                <w:webHidden/>
+              </w:rPr>
+            </w:r>
+            <w:r>
+              <w:rPr>
+                <w:noProof/>
+                <w:webHidden/>
+              </w:rPr>
+              <w:fldChar w:fldCharType="separate"/>
+            </w:r>
+            <w:r>
+              <w:rPr>
+                <w:noProof/>
+                <w:webHidden/>
+              </w:rPr>
+              <w:t>5</w:t>
+            </w:r>
+            <w:r>
+              <w:rPr>
+                <w:noProof/>
+                <w:webHidden/>
+              </w:rPr>
+              <w:fldChar w:fldCharType="end"/>
+            </w:r>
+          </w:hyperlink>
+        </w:p>
+        <w:p>
+          <w:pPr>
+            <w:pStyle w:val="21"/>
+            <w:tabs>
+              <w:tab w:val="right" w:leader="dot" w:pos="10055"/>
+            </w:tabs>
+            <w:rPr>
+              <w:rFonts w:asciiTheme="minorHAnsi" w:eastAsiaTheme="minorEastAsia" w:hAnsiTheme="minorHAnsi"/>
+              <w:noProof/>
+              <w:sz w:val="22"/>
+              <w:lang w:eastAsia="ru-RU"/>
+            </w:rPr>
+          </w:pPr>
+          <w:hyperlink w:anchor="_Toc178788400" w:history="1">
+            <w:r>
+              <w:rPr>
+                <w:rStyle w:val="af2"/>
+                <w:noProof/>
+              </w:rPr>
+              <w:t>2.3 Реализация результатов верификации созданных схем</w:t>
+            </w:r>
+            <w:r>
+              <w:rPr>
+                <w:noProof/>
+                <w:webHidden/>
+              </w:rPr>
+              <w:tab/>
+            </w:r>
+            <w:r>
+              <w:rPr>
+                <w:noProof/>
+                <w:webHidden/>
+              </w:rPr>
+              <w:fldChar w:fldCharType="begin"/>
+            </w:r>
+            <w:r>
+              <w:rPr>
+                <w:noProof/>
+                <w:webHidden/>
+              </w:rPr>
+              <w:instrText xml:space="preserve"> PAGEREF _Toc178788400 \h </w:instrText>
+            </w:r>
+            <w:r>
+              <w:rPr>
+                <w:noProof/>
+                <w:webHidden/>
+              </w:rPr>
+            </w:r>
+            <w:r>
+              <w:rPr>
+                <w:noProof/>
+                <w:webHidden/>
+              </w:rPr>
+              <w:fldChar w:fldCharType="separate"/>
+            </w:r>
+            <w:r>
+              <w:rPr>
+                <w:noProof/>
+                <w:webHidden/>
+              </w:rPr>
+              <w:t>8</w:t>
+            </w:r>
+            <w:r>
+              <w:rPr>
+                <w:noProof/>
+                <w:webHidden/>
+              </w:rPr>
+              <w:fldChar w:fldCharType="end"/>
+            </w:r>
+          </w:hyperlink>
+        </w:p>
+        <w:p>
+          <w:pPr>
+            <w:pStyle w:val="11"/>
+            <w:tabs>
+              <w:tab w:val="right" w:leader="dot" w:pos="10055"/>
+            </w:tabs>
+            <w:rPr>
+              <w:rFonts w:asciiTheme="minorHAnsi" w:eastAsiaTheme="minorEastAsia" w:hAnsiTheme="minorHAnsi"/>
+              <w:noProof/>
+              <w:sz w:val="22"/>
+              <w:lang w:eastAsia="ru-RU"/>
+            </w:rPr>
+          </w:pPr>
+          <w:hyperlink w:anchor="_Toc178788401" w:history="1">
+            <w:r>
+              <w:rPr>
+                <w:rStyle w:val="af2"/>
+                <w:noProof/>
+              </w:rPr>
+              <w:t>ЗАКЛЮЧЕНИЕ</w:t>
+            </w:r>
+            <w:r>
+              <w:rPr>
+                <w:noProof/>
+                <w:webHidden/>
+              </w:rPr>
+              <w:tab/>
+            </w:r>
+            <w:r>
+              <w:rPr>
+                <w:noProof/>
+                <w:webHidden/>
+              </w:rPr>
+              <w:fldChar w:fldCharType="begin"/>
+            </w:r>
+            <w:r>
+              <w:rPr>
+                <w:noProof/>
+                <w:webHidden/>
+              </w:rPr>
+              <w:instrText xml:space="preserve"> PAGEREF _Toc178788401 \h </w:instrText>
+            </w:r>
+            <w:r>
+              <w:rPr>
+                <w:noProof/>
+                <w:webHidden/>
+              </w:rPr>
+            </w:r>
+            <w:r>
+              <w:rPr>
+                <w:noProof/>
+                <w:webHidden/>
+              </w:rPr>
+              <w:fldChar w:fldCharType="separate"/>
+            </w:r>
+            <w:r>
+              <w:rPr>
+                <w:noProof/>
+                <w:webHidden/>
+              </w:rPr>
+              <w:t>8</w:t>
+            </w:r>
+            <w:r>
+              <w:rPr>
+                <w:noProof/>
+                <w:webHidden/>
+              </w:rPr>
+              <w:fldChar w:fldCharType="end"/>
+            </w:r>
+          </w:hyperlink>
+        </w:p>
+        <w:p>
+          <w:pPr>
+            <w:pStyle w:val="11"/>
+            <w:tabs>
+              <w:tab w:val="right" w:leader="dot" w:pos="10055"/>
+            </w:tabs>
+            <w:rPr>
+              <w:rFonts w:asciiTheme="minorHAnsi" w:eastAsiaTheme="minorEastAsia" w:hAnsiTheme="minorHAnsi"/>
+              <w:noProof/>
+              <w:sz w:val="22"/>
+              <w:lang w:eastAsia="ru-RU"/>
+            </w:rPr>
+          </w:pPr>
+          <w:hyperlink w:anchor="_Toc178788402" w:history="1">
+            <w:r>
+              <w:rPr>
+                <w:rStyle w:val="af2"/>
+                <w:noProof/>
+              </w:rPr>
+              <w:t>СПИСОК ИСПОЛЬЗОВАННЫХ ИСТОЧНИКОВ</w:t>
+            </w:r>
+            <w:r>
+              <w:rPr>
+                <w:noProof/>
+                <w:webHidden/>
+              </w:rPr>
+              <w:tab/>
+            </w:r>
+            <w:r>
+              <w:rPr>
+                <w:noProof/>
+                <w:webHidden/>
+              </w:rPr>
+              <w:fldChar w:fldCharType="begin"/>
+            </w:r>
+            <w:r>
+              <w:rPr>
+                <w:noProof/>
+                <w:webHidden/>
+              </w:rPr>
+              <w:instrText xml:space="preserve"> PAGEREF _Toc178788402 \h </w:instrText>
+            </w:r>
+            <w:r>
+              <w:rPr>
+                <w:noProof/>
+                <w:webHidden/>
+              </w:rPr>
+            </w:r>
+            <w:r>
+              <w:rPr>
+                <w:noProof/>
+                <w:webHidden/>
+              </w:rPr>
+              <w:fldChar w:fldCharType="separate"/>
+            </w:r>
+            <w:r>
+              <w:rPr>
+                <w:noProof/>
+                <w:webHidden/>
+              </w:rPr>
+              <w:t>9</w:t>
+            </w:r>
+            <w:r>
+              <w:rPr>
+                <w:noProof/>
+                <w:webHidden/>
+              </w:rPr>
+              <w:fldChar w:fldCharType="end"/>
+            </w:r>
+          </w:hyperlink>
+        </w:p>
+        <w:p>
+          <w:r>
+            <w:rPr>
+              <w:b/>
+              <w:bCs/>
+            </w:rPr>
+            <w:fldChar w:fldCharType="end"/>
+          </w:r>
+        </w:p>
+      </w:sdtContent>
+    </w:sdt>
+    <w:p>
+      <w:pPr>
+        <w:spacing w:after="160" w:line="259" w:lineRule="auto"/>
+        <w:jc w:val="left"/>
+      </w:pPr>
+      <w:r>
+        <w:br w:type="page"/>
+      </w:r>
+    </w:p>
+    <w:p>
+      <w:pPr>
+        <w:spacing w:after="160" w:line="259" w:lineRule="auto"/>
+        <w:jc w:val="left"/>
+        <w:rPr>
+          <w:rFonts w:eastAsiaTheme="majorEastAsia" w:cstheme="majorBidi"/>
+          <w:b/>
+          <w:spacing w:val="-10"/>
+          <w:kern w:val="28"/>
+          <w:sz w:val="36"/>
+          <w:szCs w:val="56"/>
+        </w:rPr>
+      </w:pPr>
+    </w:p>
+    <w:p>
+      <w:pPr>
+        <w:pStyle w:val="a3"/>
+      </w:pPr>
+      <w:bookmarkStart w:id="1" w:name="_Toc178788394"/>
       <w:r>
         <w:t>ВВЕДЕНИЕ</w:t>
       </w:r>
+      <w:bookmarkEnd w:id="1"/>
     </w:p>
     <w:p>
       <w:pPr>
@@ -46,11 +2013,9 @@
       <w:pPr>
         <w:ind w:firstLine="709"/>
       </w:pPr>
-      <w:proofErr w:type="spellStart"/>
       <w:r>
         <w:t>Минтерм</w:t>
       </w:r>
-      <w:proofErr w:type="spellEnd"/>
       <w:r>
         <w:t xml:space="preserve"> </w:t>
       </w:r>
@@ -62,11 +2027,9 @@
       <w:pPr>
         <w:ind w:firstLine="709"/>
       </w:pPr>
-      <w:proofErr w:type="spellStart"/>
       <w:r>
         <w:t>Макстерм</w:t>
       </w:r>
-      <w:proofErr w:type="spellEnd"/>
       <w:r>
         <w:t xml:space="preserve"> </w:t>
       </w:r>
@@ -170,11 +2133,31 @@
     <w:p>
       <w:pPr>
         <w:pStyle w:val="a3"/>
-        <w:jc w:val="center"/>
-      </w:pPr>
+      </w:pPr>
+      <w:bookmarkStart w:id="2" w:name="_Toc178788395"/>
       <w:r>
-        <w:lastRenderedPageBreak/>
         <w:t>ХОД РАБОТЫ</w:t>
+      </w:r>
+      <w:bookmarkEnd w:id="2"/>
+    </w:p>
+    <w:p>
+      <w:pPr>
+        <w:pStyle w:val="a6"/>
+        <w:ind w:firstLine="709"/>
+      </w:pPr>
+      <w:bookmarkStart w:id="3" w:name="_Toc178788396"/>
+      <w:r>
+        <w:t>2.1 Практическое введение</w:t>
+      </w:r>
+      <w:bookmarkEnd w:id="3"/>
+    </w:p>
+    <w:p>
+      <w:pPr>
+        <w:spacing w:before="480" w:after="240"/>
+        <w:ind w:firstLine="709"/>
+      </w:pPr>
+      <w:r>
+        <w:t>В данной работе нам нужно для логической функции, заданной в векторном виде, восстановить таблицу истинности, по таблице истинности построить аналитический вид для СДНФ и СКНФ функции, построить схемы для каждой из форм в среде «Logisim», произвести верификацию. Заданная логическая функция: 478E9C16.</w:t>
       </w:r>
     </w:p>
     <w:p>
@@ -182,53 +2165,21 @@
         <w:pStyle w:val="a6"/>
         <w:ind w:firstLine="709"/>
       </w:pPr>
-      <w:r>
-        <w:t>2.1 Практическое введение</w:t>
-      </w:r>
-    </w:p>
-    <w:p>
-      <w:pPr>
-        <w:spacing w:before="480" w:after="240"/>
-        <w:ind w:firstLine="709"/>
-      </w:pPr>
-      <w:r>
-        <w:t>В данной работе нам нужно для логической функции, заданной в векторном виде, восстановить таблицу истинности, по таблице истинности построить аналитический вид для СДНФ и СКНФ функции, построить схемы для каждой из форм в среде «</w:t>
-      </w:r>
-      <w:proofErr w:type="spellStart"/>
-      <w:r>
-        <w:t>Logisim</w:t>
-      </w:r>
-      <w:proofErr w:type="spellEnd"/>
-      <w:r>
-        <w:t>», произвести верификацию. Заданная логическая функция: 478E9C16.</w:t>
-      </w:r>
-    </w:p>
-    <w:p>
-      <w:pPr>
-        <w:pStyle w:val="a6"/>
-        <w:ind w:firstLine="709"/>
-      </w:pPr>
+      <w:bookmarkStart w:id="4" w:name="_Toc178788397"/>
       <w:r>
         <w:t xml:space="preserve">2.2 </w:t>
       </w:r>
       <w:r>
         <w:t>Восстановление таблицы истинности</w:t>
       </w:r>
+      <w:bookmarkEnd w:id="4"/>
     </w:p>
     <w:p>
       <w:pPr>
         <w:ind w:firstLine="709"/>
       </w:pPr>
       <w:r>
-        <w:t xml:space="preserve">Имея логическую функцию в векторном виде 478E9C16 воссоздадим таблицу </w:t>
-      </w:r>
-      <w:proofErr w:type="gramStart"/>
-      <w:r>
-        <w:t>истинности(</w:t>
-      </w:r>
-      <w:proofErr w:type="gramEnd"/>
-      <w:r>
-        <w:t>Рисунок 2.1).</w:t>
+        <w:t>Имея логическую функцию в векторном виде 478E9C16 воссоздадим таблицу истинности(Рисунок 2.1).</w:t>
       </w:r>
     </w:p>
     <w:p>
@@ -244,9 +2195,9 @@
           <w:lang w:val="en-US"/>
         </w:rPr>
         <w:drawing>
-          <wp:inline distT="0" distB="0" distL="0" distR="0" wp14:anchorId="49F09AFE" wp14:editId="094A9FBE">
-            <wp:extent cx="1427924" cy="4811486"/>
-            <wp:effectExtent l="0" t="0" r="1270" b="0"/>
+          <wp:inline distT="0" distB="0" distL="0" distR="0" wp14:anchorId="49F09AFE" wp14:editId="215022A2">
+            <wp:extent cx="1242165" cy="4185557"/>
+            <wp:effectExtent l="0" t="0" r="0" b="5715"/>
             <wp:docPr id="372826405" name="Рисунок 1" descr="Изображение выглядит как текст, снимок экрана, линия, число&#10;&#10;Автоматически созданное описание"/>
             <wp:cNvGraphicFramePr>
               <a:graphicFrameLocks xmlns:a="http://schemas.openxmlformats.org/drawingml/2006/main" noChangeAspect="1"/>
@@ -259,7 +2210,7 @@
                     <pic:cNvPicPr/>
                   </pic:nvPicPr>
                   <pic:blipFill>
-                    <a:blip r:embed="rId8"/>
+                    <a:blip r:embed="rId10"/>
                     <a:stretch>
                       <a:fillRect/>
                     </a:stretch>
@@ -267,7 +2218,7 @@
                   <pic:spPr>
                     <a:xfrm>
                       <a:off x="0" y="0"/>
-                      <a:ext cx="1443909" cy="4865348"/>
+                      <a:ext cx="1265406" cy="4263869"/>
                     </a:xfrm>
                     <a:prstGeom prst="rect">
                       <a:avLst/>
@@ -282,12 +2233,27 @@
     </w:p>
     <w:p>
       <w:pPr>
+        <w:pStyle w:val="af"/>
+        <w:rPr>
+          <w:noProof/>
+        </w:rPr>
+      </w:pPr>
+      <w:r>
+        <w:rPr>
+          <w:noProof/>
+        </w:rPr>
+        <w:t>Рисунок 2.1 – Таблица истинности функции</w:t>
+      </w:r>
+    </w:p>
+    <w:p>
+      <w:pPr>
         <w:pStyle w:val="a6"/>
         <w:ind w:firstLine="709"/>
         <w:rPr>
           <w:noProof/>
         </w:rPr>
       </w:pPr>
+      <w:bookmarkStart w:id="5" w:name="_Toc178788398"/>
       <w:r>
         <w:rPr>
           <w:noProof/>
@@ -295,24 +2261,14 @@
         <w:lastRenderedPageBreak/>
         <w:t>2.3 Постройка СДНФ и СКНФ</w:t>
       </w:r>
+      <w:bookmarkEnd w:id="5"/>
     </w:p>
     <w:p>
       <w:pPr>
         <w:ind w:firstLine="709"/>
-        <w:rPr>
-          <w:lang w:val="en-US"/>
-        </w:rPr>
       </w:pPr>
       <w:r>
-        <w:t xml:space="preserve">Изучив полученную таблицу </w:t>
-      </w:r>
-      <w:proofErr w:type="gramStart"/>
-      <w:r>
-        <w:t>истинности</w:t>
-      </w:r>
-      <w:proofErr w:type="gramEnd"/>
-      <w:r>
-        <w:t xml:space="preserve"> построим СДНФ, беря во внимание только те строки, где </w:t>
+        <w:t xml:space="preserve">Изучив полученную таблицу истинности построим СДНФ, беря во внимание только те строки, где </w:t>
       </w:r>
       <w:r>
         <w:rPr>
@@ -324,15 +2280,7 @@
         <w:t xml:space="preserve"> = 1</w:t>
       </w:r>
       <w:r>
-        <w:t xml:space="preserve"> и добавляя к переменным = 0 отрицание. Полученная СДНФ для данной </w:t>
-      </w:r>
-      <w:proofErr w:type="gramStart"/>
-      <w:r>
-        <w:t>таблицы(</w:t>
-      </w:r>
-      <w:proofErr w:type="gramEnd"/>
-      <w:r>
-        <w:t xml:space="preserve">Формула </w:t>
+        <w:t xml:space="preserve"> и добавляя к переменным = 0 отрицание. Полученная СДНФ для данной таблицы(Формула </w:t>
       </w:r>
       <w:r>
         <w:t>2.1).</w:t>
@@ -341,9 +2289,6 @@
     <w:p>
       <w:pPr>
         <w:ind w:firstLine="709"/>
-        <w:rPr>
-          <w:lang w:val="en-US"/>
-        </w:rPr>
       </w:pPr>
       <m:oMath>
         <m:sSub>
@@ -377,7 +2322,6 @@
         <m:r>
           <w:rPr>
             <w:rFonts w:ascii="Cambria Math" w:eastAsiaTheme="minorEastAsia" w:hAnsi="Cambria Math"/>
-            <w:lang w:val="en-US"/>
           </w:rPr>
           <m:t xml:space="preserve">= </m:t>
         </m:r>
@@ -412,7 +2356,6 @@
                 <m:r>
                   <w:rPr>
                     <w:rFonts w:ascii="Cambria Math" w:eastAsiaTheme="minorEastAsia" w:hAnsi="Cambria Math"/>
-                    <w:lang w:val="en-US"/>
                   </w:rPr>
                   <m:t>0</m:t>
                 </m:r>
@@ -451,7 +2394,6 @@
                 <m:r>
                   <w:rPr>
                     <w:rFonts w:ascii="Cambria Math" w:eastAsiaTheme="minorEastAsia" w:hAnsi="Cambria Math"/>
-                    <w:lang w:val="en-US"/>
                   </w:rPr>
                   <m:t>1</m:t>
                 </m:r>
@@ -490,7 +2432,6 @@
                 <m:r>
                   <w:rPr>
                     <w:rFonts w:ascii="Cambria Math" w:eastAsiaTheme="minorEastAsia" w:hAnsi="Cambria Math"/>
-                    <w:lang w:val="en-US"/>
                   </w:rPr>
                   <m:t>2</m:t>
                 </m:r>
@@ -529,7 +2470,6 @@
                 <m:r>
                   <w:rPr>
                     <w:rFonts w:ascii="Cambria Math" w:eastAsiaTheme="minorEastAsia" w:hAnsi="Cambria Math"/>
-                    <w:lang w:val="en-US"/>
                   </w:rPr>
                   <m:t>3</m:t>
                 </m:r>
@@ -568,7 +2508,6 @@
                 <m:r>
                   <w:rPr>
                     <w:rFonts w:ascii="Cambria Math" w:eastAsiaTheme="minorEastAsia" w:hAnsi="Cambria Math"/>
-                    <w:lang w:val="en-US"/>
                   </w:rPr>
                   <m:t>4</m:t>
                 </m:r>
@@ -579,7 +2518,6 @@
         <m:r>
           <w:rPr>
             <w:rFonts w:ascii="Cambria Math" w:eastAsiaTheme="minorEastAsia" w:hAnsi="Cambria Math"/>
-            <w:lang w:val="en-US"/>
           </w:rPr>
           <m:t>+</m:t>
         </m:r>
@@ -614,7 +2552,6 @@
                 <m:r>
                   <w:rPr>
                     <w:rFonts w:ascii="Cambria Math" w:eastAsiaTheme="minorEastAsia" w:hAnsi="Cambria Math"/>
-                    <w:lang w:val="en-US"/>
                   </w:rPr>
                   <m:t>0</m:t>
                 </m:r>
@@ -653,7 +2590,6 @@
                 <m:r>
                   <w:rPr>
                     <w:rFonts w:ascii="Cambria Math" w:eastAsiaTheme="minorEastAsia" w:hAnsi="Cambria Math"/>
-                    <w:lang w:val="en-US"/>
                   </w:rPr>
                   <m:t>1</m:t>
                 </m:r>
@@ -692,7 +2628,6 @@
                 <m:r>
                   <w:rPr>
                     <w:rFonts w:ascii="Cambria Math" w:eastAsiaTheme="minorEastAsia" w:hAnsi="Cambria Math"/>
-                    <w:lang w:val="en-US"/>
                   </w:rPr>
                   <m:t>2</m:t>
                 </m:r>
@@ -721,7 +2656,6 @@
             <m:r>
               <w:rPr>
                 <w:rFonts w:ascii="Cambria Math" w:eastAsiaTheme="minorEastAsia" w:hAnsi="Cambria Math"/>
-                <w:lang w:val="en-US"/>
               </w:rPr>
               <m:t>3</m:t>
             </m:r>
@@ -758,7 +2692,6 @@
                 <m:r>
                   <w:rPr>
                     <w:rFonts w:ascii="Cambria Math" w:eastAsiaTheme="minorEastAsia" w:hAnsi="Cambria Math"/>
-                    <w:lang w:val="en-US"/>
                   </w:rPr>
                   <m:t>4</m:t>
                 </m:r>
@@ -769,7 +2702,6 @@
         <m:r>
           <w:rPr>
             <w:rFonts w:ascii="Cambria Math" w:eastAsiaTheme="minorEastAsia" w:hAnsi="Cambria Math"/>
-            <w:lang w:val="en-US"/>
           </w:rPr>
           <m:t>+</m:t>
         </m:r>
@@ -804,7 +2736,6 @@
                 <m:r>
                   <w:rPr>
                     <w:rFonts w:ascii="Cambria Math" w:eastAsiaTheme="minorEastAsia" w:hAnsi="Cambria Math"/>
-                    <w:lang w:val="en-US"/>
                   </w:rPr>
                   <m:t>0</m:t>
                 </m:r>
@@ -843,7 +2774,6 @@
                 <m:r>
                   <w:rPr>
                     <w:rFonts w:ascii="Cambria Math" w:eastAsiaTheme="minorEastAsia" w:hAnsi="Cambria Math"/>
-                    <w:lang w:val="en-US"/>
                   </w:rPr>
                   <m:t>1</m:t>
                 </m:r>
@@ -882,7 +2812,6 @@
                 <m:r>
                   <w:rPr>
                     <w:rFonts w:ascii="Cambria Math" w:eastAsiaTheme="minorEastAsia" w:hAnsi="Cambria Math"/>
-                    <w:lang w:val="en-US"/>
                   </w:rPr>
                   <m:t>2</m:t>
                 </m:r>
@@ -911,7 +2840,6 @@
             <m:r>
               <w:rPr>
                 <w:rFonts w:ascii="Cambria Math" w:eastAsiaTheme="minorEastAsia" w:hAnsi="Cambria Math"/>
-                <w:lang w:val="en-US"/>
               </w:rPr>
               <m:t>3</m:t>
             </m:r>
@@ -938,7 +2866,6 @@
             <m:r>
               <w:rPr>
                 <w:rFonts w:ascii="Cambria Math" w:eastAsiaTheme="minorEastAsia" w:hAnsi="Cambria Math"/>
-                <w:lang w:val="en-US"/>
               </w:rPr>
               <m:t>4</m:t>
             </m:r>
@@ -947,7 +2874,6 @@
         <m:r>
           <w:rPr>
             <w:rFonts w:ascii="Cambria Math" w:eastAsiaTheme="minorEastAsia" w:hAnsi="Cambria Math"/>
-            <w:lang w:val="en-US"/>
           </w:rPr>
           <m:t>+</m:t>
         </m:r>
@@ -982,7 +2908,6 @@
                 <m:r>
                   <w:rPr>
                     <w:rFonts w:ascii="Cambria Math" w:eastAsiaTheme="minorEastAsia" w:hAnsi="Cambria Math"/>
-                    <w:lang w:val="en-US"/>
                   </w:rPr>
                   <m:t>0</m:t>
                 </m:r>
@@ -1021,7 +2946,6 @@
                 <m:r>
                   <w:rPr>
                     <w:rFonts w:ascii="Cambria Math" w:eastAsiaTheme="minorEastAsia" w:hAnsi="Cambria Math"/>
-                    <w:lang w:val="en-US"/>
                   </w:rPr>
                   <m:t>1</m:t>
                 </m:r>
@@ -1050,7 +2974,6 @@
             <m:r>
               <w:rPr>
                 <w:rFonts w:ascii="Cambria Math" w:eastAsiaTheme="minorEastAsia" w:hAnsi="Cambria Math"/>
-                <w:lang w:val="en-US"/>
               </w:rPr>
               <m:t>2</m:t>
             </m:r>
@@ -1087,7 +3010,6 @@
                 <m:r>
                   <w:rPr>
                     <w:rFonts w:ascii="Cambria Math" w:eastAsiaTheme="minorEastAsia" w:hAnsi="Cambria Math"/>
-                    <w:lang w:val="en-US"/>
                   </w:rPr>
                   <m:t>3</m:t>
                 </m:r>
@@ -1126,7 +3048,6 @@
                 <m:r>
                   <w:rPr>
                     <w:rFonts w:ascii="Cambria Math" w:eastAsiaTheme="minorEastAsia" w:hAnsi="Cambria Math"/>
-                    <w:lang w:val="en-US"/>
                   </w:rPr>
                   <m:t>4</m:t>
                 </m:r>
@@ -1137,7 +3058,6 @@
         <m:r>
           <w:rPr>
             <w:rFonts w:ascii="Cambria Math" w:eastAsiaTheme="minorEastAsia" w:hAnsi="Cambria Math"/>
-            <w:lang w:val="en-US"/>
           </w:rPr>
           <m:t>+</m:t>
         </m:r>
@@ -1172,7 +3092,6 @@
                 <m:r>
                   <w:rPr>
                     <w:rFonts w:ascii="Cambria Math" w:eastAsiaTheme="minorEastAsia" w:hAnsi="Cambria Math"/>
-                    <w:lang w:val="en-US"/>
                   </w:rPr>
                   <m:t>0</m:t>
                 </m:r>
@@ -1201,7 +3120,6 @@
             <m:r>
               <w:rPr>
                 <w:rFonts w:ascii="Cambria Math" w:eastAsiaTheme="minorEastAsia" w:hAnsi="Cambria Math"/>
-                <w:lang w:val="en-US"/>
               </w:rPr>
               <m:t>1</m:t>
             </m:r>
@@ -1238,7 +3156,6 @@
                 <m:r>
                   <w:rPr>
                     <w:rFonts w:ascii="Cambria Math" w:eastAsiaTheme="minorEastAsia" w:hAnsi="Cambria Math"/>
-                    <w:lang w:val="en-US"/>
                   </w:rPr>
                   <m:t>2</m:t>
                 </m:r>
@@ -1277,7 +3194,6 @@
                 <m:r>
                   <w:rPr>
                     <w:rFonts w:ascii="Cambria Math" w:eastAsiaTheme="minorEastAsia" w:hAnsi="Cambria Math"/>
-                    <w:lang w:val="en-US"/>
                   </w:rPr>
                   <m:t>3</m:t>
                 </m:r>
@@ -1306,7 +3222,6 @@
             <m:r>
               <w:rPr>
                 <w:rFonts w:ascii="Cambria Math" w:eastAsiaTheme="minorEastAsia" w:hAnsi="Cambria Math"/>
-                <w:lang w:val="en-US"/>
               </w:rPr>
               <m:t>4</m:t>
             </m:r>
@@ -1315,7 +3230,6 @@
         <m:r>
           <w:rPr>
             <w:rFonts w:ascii="Cambria Math" w:eastAsiaTheme="minorEastAsia" w:hAnsi="Cambria Math"/>
-            <w:lang w:val="en-US"/>
           </w:rPr>
           <m:t>+</m:t>
         </m:r>
@@ -1350,7 +3264,6 @@
                 <m:r>
                   <w:rPr>
                     <w:rFonts w:ascii="Cambria Math" w:eastAsiaTheme="minorEastAsia" w:hAnsi="Cambria Math"/>
-                    <w:lang w:val="en-US"/>
                   </w:rPr>
                   <m:t>0</m:t>
                 </m:r>
@@ -1379,7 +3292,6 @@
             <m:r>
               <w:rPr>
                 <w:rFonts w:ascii="Cambria Math" w:eastAsiaTheme="minorEastAsia" w:hAnsi="Cambria Math"/>
-                <w:lang w:val="en-US"/>
               </w:rPr>
               <m:t>1</m:t>
             </m:r>
@@ -1416,7 +3328,6 @@
                 <m:r>
                   <w:rPr>
                     <w:rFonts w:ascii="Cambria Math" w:eastAsiaTheme="minorEastAsia" w:hAnsi="Cambria Math"/>
-                    <w:lang w:val="en-US"/>
                   </w:rPr>
                   <m:t>2</m:t>
                 </m:r>
@@ -1445,7 +3356,6 @@
             <m:r>
               <w:rPr>
                 <w:rFonts w:ascii="Cambria Math" w:eastAsiaTheme="minorEastAsia" w:hAnsi="Cambria Math"/>
-                <w:lang w:val="en-US"/>
               </w:rPr>
               <m:t>3</m:t>
             </m:r>
@@ -1482,7 +3392,6 @@
                 <m:r>
                   <w:rPr>
                     <w:rFonts w:ascii="Cambria Math" w:eastAsiaTheme="minorEastAsia" w:hAnsi="Cambria Math"/>
-                    <w:lang w:val="en-US"/>
                   </w:rPr>
                   <m:t>4</m:t>
                 </m:r>
@@ -1493,7 +3402,6 @@
         <m:r>
           <w:rPr>
             <w:rFonts w:ascii="Cambria Math" w:eastAsiaTheme="minorEastAsia" w:hAnsi="Cambria Math"/>
-            <w:lang w:val="en-US"/>
           </w:rPr>
           <m:t>+</m:t>
         </m:r>
@@ -1528,7 +3436,6 @@
                 <m:r>
                   <w:rPr>
                     <w:rFonts w:ascii="Cambria Math" w:eastAsiaTheme="minorEastAsia" w:hAnsi="Cambria Math"/>
-                    <w:lang w:val="en-US"/>
                   </w:rPr>
                   <m:t>0</m:t>
                 </m:r>
@@ -1557,7 +3464,6 @@
             <m:r>
               <w:rPr>
                 <w:rFonts w:ascii="Cambria Math" w:eastAsiaTheme="minorEastAsia" w:hAnsi="Cambria Math"/>
-                <w:lang w:val="en-US"/>
               </w:rPr>
               <m:t>1</m:t>
             </m:r>
@@ -1594,7 +3500,6 @@
                 <m:r>
                   <w:rPr>
                     <w:rFonts w:ascii="Cambria Math" w:eastAsiaTheme="minorEastAsia" w:hAnsi="Cambria Math"/>
-                    <w:lang w:val="en-US"/>
                   </w:rPr>
                   <m:t>2</m:t>
                 </m:r>
@@ -1623,7 +3528,6 @@
             <m:r>
               <w:rPr>
                 <w:rFonts w:ascii="Cambria Math" w:eastAsiaTheme="minorEastAsia" w:hAnsi="Cambria Math"/>
-                <w:lang w:val="en-US"/>
               </w:rPr>
               <m:t>3</m:t>
             </m:r>
@@ -1650,7 +3554,6 @@
             <m:r>
               <w:rPr>
                 <w:rFonts w:ascii="Cambria Math" w:eastAsiaTheme="minorEastAsia" w:hAnsi="Cambria Math"/>
-                <w:lang w:val="en-US"/>
               </w:rPr>
               <m:t>4</m:t>
             </m:r>
@@ -1659,7 +3562,6 @@
         <m:r>
           <w:rPr>
             <w:rFonts w:ascii="Cambria Math" w:eastAsiaTheme="minorEastAsia" w:hAnsi="Cambria Math"/>
-            <w:lang w:val="en-US"/>
           </w:rPr>
           <m:t>+</m:t>
         </m:r>
@@ -1694,7 +3596,6 @@
                 <m:r>
                   <w:rPr>
                     <w:rFonts w:ascii="Cambria Math" w:eastAsiaTheme="minorEastAsia" w:hAnsi="Cambria Math"/>
-                    <w:lang w:val="en-US"/>
                   </w:rPr>
                   <m:t>0</m:t>
                 </m:r>
@@ -1723,7 +3624,6 @@
             <m:r>
               <w:rPr>
                 <w:rFonts w:ascii="Cambria Math" w:eastAsiaTheme="minorEastAsia" w:hAnsi="Cambria Math"/>
-                <w:lang w:val="en-US"/>
               </w:rPr>
               <m:t>1</m:t>
             </m:r>
@@ -1750,7 +3650,6 @@
             <m:r>
               <w:rPr>
                 <w:rFonts w:ascii="Cambria Math" w:eastAsiaTheme="minorEastAsia" w:hAnsi="Cambria Math"/>
-                <w:lang w:val="en-US"/>
               </w:rPr>
               <m:t>2</m:t>
             </m:r>
@@ -1777,7 +3676,6 @@
             <m:r>
               <w:rPr>
                 <w:rFonts w:ascii="Cambria Math" w:eastAsiaTheme="minorEastAsia" w:hAnsi="Cambria Math"/>
-                <w:lang w:val="en-US"/>
               </w:rPr>
               <m:t>3</m:t>
             </m:r>
@@ -1804,7 +3702,6 @@
             <m:r>
               <w:rPr>
                 <w:rFonts w:ascii="Cambria Math" w:eastAsiaTheme="minorEastAsia" w:hAnsi="Cambria Math"/>
-                <w:lang w:val="en-US"/>
               </w:rPr>
               <m:t>4</m:t>
             </m:r>
@@ -1813,7 +3710,6 @@
         <m:r>
           <w:rPr>
             <w:rFonts w:ascii="Cambria Math" w:eastAsiaTheme="minorEastAsia" w:hAnsi="Cambria Math"/>
-            <w:lang w:val="en-US"/>
           </w:rPr>
           <m:t>+</m:t>
         </m:r>
@@ -1838,7 +3734,6 @@
             <m:r>
               <w:rPr>
                 <w:rFonts w:ascii="Cambria Math" w:eastAsiaTheme="minorEastAsia" w:hAnsi="Cambria Math"/>
-                <w:lang w:val="en-US"/>
               </w:rPr>
               <m:t>0</m:t>
             </m:r>
@@ -1875,7 +3770,6 @@
                 <m:r>
                   <w:rPr>
                     <w:rFonts w:ascii="Cambria Math" w:eastAsiaTheme="minorEastAsia" w:hAnsi="Cambria Math"/>
-                    <w:lang w:val="en-US"/>
                   </w:rPr>
                   <m:t>1</m:t>
                 </m:r>
@@ -1914,7 +3808,6 @@
                 <m:r>
                   <w:rPr>
                     <w:rFonts w:ascii="Cambria Math" w:eastAsiaTheme="minorEastAsia" w:hAnsi="Cambria Math"/>
-                    <w:lang w:val="en-US"/>
                   </w:rPr>
                   <m:t>2</m:t>
                 </m:r>
@@ -1953,7 +3846,6 @@
                 <m:r>
                   <w:rPr>
                     <w:rFonts w:ascii="Cambria Math" w:eastAsiaTheme="minorEastAsia" w:hAnsi="Cambria Math"/>
-                    <w:lang w:val="en-US"/>
                   </w:rPr>
                   <m:t>3</m:t>
                 </m:r>
@@ -1982,7 +3874,6 @@
             <m:r>
               <w:rPr>
                 <w:rFonts w:ascii="Cambria Math" w:eastAsiaTheme="minorEastAsia" w:hAnsi="Cambria Math"/>
-                <w:lang w:val="en-US"/>
               </w:rPr>
               <m:t>4</m:t>
             </m:r>
@@ -1991,7 +3882,6 @@
         <m:r>
           <w:rPr>
             <w:rFonts w:ascii="Cambria Math" w:eastAsiaTheme="minorEastAsia" w:hAnsi="Cambria Math"/>
-            <w:lang w:val="en-US"/>
           </w:rPr>
           <m:t>+</m:t>
         </m:r>
@@ -2016,7 +3906,6 @@
             <m:r>
               <w:rPr>
                 <w:rFonts w:ascii="Cambria Math" w:eastAsiaTheme="minorEastAsia" w:hAnsi="Cambria Math"/>
-                <w:lang w:val="en-US"/>
               </w:rPr>
               <m:t>0</m:t>
             </m:r>
@@ -2053,7 +3942,6 @@
                 <m:r>
                   <w:rPr>
                     <w:rFonts w:ascii="Cambria Math" w:eastAsiaTheme="minorEastAsia" w:hAnsi="Cambria Math"/>
-                    <w:lang w:val="en-US"/>
                   </w:rPr>
                   <m:t>1</m:t>
                 </m:r>
@@ -2092,7 +3980,6 @@
                 <m:r>
                   <w:rPr>
                     <w:rFonts w:ascii="Cambria Math" w:eastAsiaTheme="minorEastAsia" w:hAnsi="Cambria Math"/>
-                    <w:lang w:val="en-US"/>
                   </w:rPr>
                   <m:t>2</m:t>
                 </m:r>
@@ -2121,7 +4008,6 @@
             <m:r>
               <w:rPr>
                 <w:rFonts w:ascii="Cambria Math" w:eastAsiaTheme="minorEastAsia" w:hAnsi="Cambria Math"/>
-                <w:lang w:val="en-US"/>
               </w:rPr>
               <m:t>3</m:t>
             </m:r>
@@ -2158,7 +4044,6 @@
                 <m:r>
                   <w:rPr>
                     <w:rFonts w:ascii="Cambria Math" w:eastAsiaTheme="minorEastAsia" w:hAnsi="Cambria Math"/>
-                    <w:lang w:val="en-US"/>
                   </w:rPr>
                   <m:t>4</m:t>
                 </m:r>
@@ -2169,7 +4054,6 @@
         <m:r>
           <w:rPr>
             <w:rFonts w:ascii="Cambria Math" w:eastAsiaTheme="minorEastAsia" w:hAnsi="Cambria Math"/>
-            <w:lang w:val="en-US"/>
           </w:rPr>
           <m:t>+</m:t>
         </m:r>
@@ -2194,7 +4078,6 @@
             <m:r>
               <w:rPr>
                 <w:rFonts w:ascii="Cambria Math" w:eastAsiaTheme="minorEastAsia" w:hAnsi="Cambria Math"/>
-                <w:lang w:val="en-US"/>
               </w:rPr>
               <m:t>0</m:t>
             </m:r>
@@ -2231,7 +4114,6 @@
                 <m:r>
                   <w:rPr>
                     <w:rFonts w:ascii="Cambria Math" w:eastAsiaTheme="minorEastAsia" w:hAnsi="Cambria Math"/>
-                    <w:lang w:val="en-US"/>
                   </w:rPr>
                   <m:t>1</m:t>
                 </m:r>
@@ -2260,7 +4142,6 @@
             <m:r>
               <w:rPr>
                 <w:rFonts w:ascii="Cambria Math" w:eastAsiaTheme="minorEastAsia" w:hAnsi="Cambria Math"/>
-                <w:lang w:val="en-US"/>
               </w:rPr>
               <m:t>2</m:t>
             </m:r>
@@ -2287,7 +4168,6 @@
             <m:r>
               <w:rPr>
                 <w:rFonts w:ascii="Cambria Math" w:eastAsiaTheme="minorEastAsia" w:hAnsi="Cambria Math"/>
-                <w:lang w:val="en-US"/>
               </w:rPr>
               <m:t>3</m:t>
             </m:r>
@@ -2324,7 +4204,6 @@
                 <m:r>
                   <w:rPr>
                     <w:rFonts w:ascii="Cambria Math" w:eastAsiaTheme="minorEastAsia" w:hAnsi="Cambria Math"/>
-                    <w:lang w:val="en-US"/>
                   </w:rPr>
                   <m:t>4</m:t>
                 </m:r>
@@ -2335,7 +4214,6 @@
         <m:r>
           <w:rPr>
             <w:rFonts w:ascii="Cambria Math" w:eastAsiaTheme="minorEastAsia" w:hAnsi="Cambria Math"/>
-            <w:lang w:val="en-US"/>
           </w:rPr>
           <m:t>+</m:t>
         </m:r>
@@ -2360,7 +4238,6 @@
             <m:r>
               <w:rPr>
                 <w:rFonts w:ascii="Cambria Math" w:eastAsiaTheme="minorEastAsia" w:hAnsi="Cambria Math"/>
-                <w:lang w:val="en-US"/>
               </w:rPr>
               <m:t>0</m:t>
             </m:r>
@@ -2397,7 +4274,6 @@
                 <m:r>
                   <w:rPr>
                     <w:rFonts w:ascii="Cambria Math" w:eastAsiaTheme="minorEastAsia" w:hAnsi="Cambria Math"/>
-                    <w:lang w:val="en-US"/>
                   </w:rPr>
                   <m:t>1</m:t>
                 </m:r>
@@ -2426,7 +4302,6 @@
             <m:r>
               <w:rPr>
                 <w:rFonts w:ascii="Cambria Math" w:eastAsiaTheme="minorEastAsia" w:hAnsi="Cambria Math"/>
-                <w:lang w:val="en-US"/>
               </w:rPr>
               <m:t>2</m:t>
             </m:r>
@@ -2453,7 +4328,6 @@
             <m:r>
               <w:rPr>
                 <w:rFonts w:ascii="Cambria Math" w:eastAsiaTheme="minorEastAsia" w:hAnsi="Cambria Math"/>
-                <w:lang w:val="en-US"/>
               </w:rPr>
               <m:t>3</m:t>
             </m:r>
@@ -2480,7 +4354,6 @@
             <m:r>
               <w:rPr>
                 <w:rFonts w:ascii="Cambria Math" w:eastAsiaTheme="minorEastAsia" w:hAnsi="Cambria Math"/>
-                <w:lang w:val="en-US"/>
               </w:rPr>
               <m:t>4</m:t>
             </m:r>
@@ -2489,7 +4362,6 @@
         <m:r>
           <w:rPr>
             <w:rFonts w:ascii="Cambria Math" w:eastAsiaTheme="minorEastAsia" w:hAnsi="Cambria Math"/>
-            <w:lang w:val="en-US"/>
           </w:rPr>
           <m:t>+</m:t>
         </m:r>
@@ -2514,7 +4386,6 @@
             <m:r>
               <w:rPr>
                 <w:rFonts w:ascii="Cambria Math" w:eastAsiaTheme="minorEastAsia" w:hAnsi="Cambria Math"/>
-                <w:lang w:val="en-US"/>
               </w:rPr>
               <m:t>0</m:t>
             </m:r>
@@ -2541,7 +4412,6 @@
             <m:r>
               <w:rPr>
                 <w:rFonts w:ascii="Cambria Math" w:eastAsiaTheme="minorEastAsia" w:hAnsi="Cambria Math"/>
-                <w:lang w:val="en-US"/>
               </w:rPr>
               <m:t>1</m:t>
             </m:r>
@@ -2578,7 +4448,6 @@
                 <m:r>
                   <w:rPr>
                     <w:rFonts w:ascii="Cambria Math" w:eastAsiaTheme="minorEastAsia" w:hAnsi="Cambria Math"/>
-                    <w:lang w:val="en-US"/>
                   </w:rPr>
                   <m:t>2</m:t>
                 </m:r>
@@ -2617,7 +4486,6 @@
                 <m:r>
                   <w:rPr>
                     <w:rFonts w:ascii="Cambria Math" w:eastAsiaTheme="minorEastAsia" w:hAnsi="Cambria Math"/>
-                    <w:lang w:val="en-US"/>
                   </w:rPr>
                   <m:t>3</m:t>
                 </m:r>
@@ -2656,7 +4524,6 @@
                 <m:r>
                   <w:rPr>
                     <w:rFonts w:ascii="Cambria Math" w:eastAsiaTheme="minorEastAsia" w:hAnsi="Cambria Math"/>
-                    <w:lang w:val="en-US"/>
                   </w:rPr>
                   <m:t>4</m:t>
                 </m:r>
@@ -2667,7 +4534,6 @@
         <m:r>
           <w:rPr>
             <w:rFonts w:ascii="Cambria Math" w:eastAsiaTheme="minorEastAsia" w:hAnsi="Cambria Math"/>
-            <w:lang w:val="en-US"/>
           </w:rPr>
           <m:t>+</m:t>
         </m:r>
@@ -2692,7 +4558,6 @@
             <m:r>
               <w:rPr>
                 <w:rFonts w:ascii="Cambria Math" w:eastAsiaTheme="minorEastAsia" w:hAnsi="Cambria Math"/>
-                <w:lang w:val="en-US"/>
               </w:rPr>
               <m:t>0</m:t>
             </m:r>
@@ -2719,7 +4584,6 @@
             <m:r>
               <w:rPr>
                 <w:rFonts w:ascii="Cambria Math" w:eastAsiaTheme="minorEastAsia" w:hAnsi="Cambria Math"/>
-                <w:lang w:val="en-US"/>
               </w:rPr>
               <m:t>1</m:t>
             </m:r>
@@ -2756,7 +4620,6 @@
                 <m:r>
                   <w:rPr>
                     <w:rFonts w:ascii="Cambria Math" w:eastAsiaTheme="minorEastAsia" w:hAnsi="Cambria Math"/>
-                    <w:lang w:val="en-US"/>
                   </w:rPr>
                   <m:t>2</m:t>
                 </m:r>
@@ -2795,7 +4658,6 @@
                 <m:r>
                   <w:rPr>
                     <w:rFonts w:ascii="Cambria Math" w:eastAsiaTheme="minorEastAsia" w:hAnsi="Cambria Math"/>
-                    <w:lang w:val="en-US"/>
                   </w:rPr>
                   <m:t>3</m:t>
                 </m:r>
@@ -2824,7 +4686,6 @@
             <m:r>
               <w:rPr>
                 <w:rFonts w:ascii="Cambria Math" w:eastAsiaTheme="minorEastAsia" w:hAnsi="Cambria Math"/>
-                <w:lang w:val="en-US"/>
               </w:rPr>
               <m:t>4</m:t>
             </m:r>
@@ -2833,7 +4694,6 @@
         <m:r>
           <w:rPr>
             <w:rFonts w:ascii="Cambria Math" w:eastAsiaTheme="minorEastAsia" w:hAnsi="Cambria Math"/>
-            <w:lang w:val="en-US"/>
           </w:rPr>
           <m:t>+</m:t>
         </m:r>
@@ -2858,7 +4718,6 @@
             <m:r>
               <w:rPr>
                 <w:rFonts w:ascii="Cambria Math" w:eastAsiaTheme="minorEastAsia" w:hAnsi="Cambria Math"/>
-                <w:lang w:val="en-US"/>
               </w:rPr>
               <m:t>0</m:t>
             </m:r>
@@ -2885,7 +4744,6 @@
             <m:r>
               <w:rPr>
                 <w:rFonts w:ascii="Cambria Math" w:eastAsiaTheme="minorEastAsia" w:hAnsi="Cambria Math"/>
-                <w:lang w:val="en-US"/>
               </w:rPr>
               <m:t>1</m:t>
             </m:r>
@@ -2922,7 +4780,6 @@
                 <m:r>
                   <w:rPr>
                     <w:rFonts w:ascii="Cambria Math" w:eastAsiaTheme="minorEastAsia" w:hAnsi="Cambria Math"/>
-                    <w:lang w:val="en-US"/>
                   </w:rPr>
                   <m:t>2</m:t>
                 </m:r>
@@ -2951,7 +4808,6 @@
             <m:r>
               <w:rPr>
                 <w:rFonts w:ascii="Cambria Math" w:eastAsiaTheme="minorEastAsia" w:hAnsi="Cambria Math"/>
-                <w:lang w:val="en-US"/>
               </w:rPr>
               <m:t>3</m:t>
             </m:r>
@@ -2988,7 +4844,6 @@
                 <m:r>
                   <w:rPr>
                     <w:rFonts w:ascii="Cambria Math" w:eastAsiaTheme="minorEastAsia" w:hAnsi="Cambria Math"/>
-                    <w:lang w:val="en-US"/>
                   </w:rPr>
                   <m:t>4</m:t>
                 </m:r>
@@ -2999,7 +4854,6 @@
         <m:r>
           <w:rPr>
             <w:rFonts w:ascii="Cambria Math" w:eastAsiaTheme="minorEastAsia" w:hAnsi="Cambria Math"/>
-            <w:lang w:val="en-US"/>
           </w:rPr>
           <m:t>+</m:t>
         </m:r>
@@ -3024,7 +4878,6 @@
             <m:r>
               <w:rPr>
                 <w:rFonts w:ascii="Cambria Math" w:eastAsiaTheme="minorEastAsia" w:hAnsi="Cambria Math"/>
-                <w:lang w:val="en-US"/>
               </w:rPr>
               <m:t>0</m:t>
             </m:r>
@@ -3051,7 +4904,6 @@
             <m:r>
               <w:rPr>
                 <w:rFonts w:ascii="Cambria Math" w:eastAsiaTheme="minorEastAsia" w:hAnsi="Cambria Math"/>
-                <w:lang w:val="en-US"/>
               </w:rPr>
               <m:t>1</m:t>
             </m:r>
@@ -3078,7 +4930,6 @@
             <m:r>
               <w:rPr>
                 <w:rFonts w:ascii="Cambria Math" w:eastAsiaTheme="minorEastAsia" w:hAnsi="Cambria Math"/>
-                <w:lang w:val="en-US"/>
               </w:rPr>
               <m:t>2</m:t>
             </m:r>
@@ -3115,7 +4966,6 @@
                 <m:r>
                   <w:rPr>
                     <w:rFonts w:ascii="Cambria Math" w:eastAsiaTheme="minorEastAsia" w:hAnsi="Cambria Math"/>
-                    <w:lang w:val="en-US"/>
                   </w:rPr>
                   <m:t>3</m:t>
                 </m:r>
@@ -3154,7 +5004,6 @@
                 <m:r>
                   <w:rPr>
                     <w:rFonts w:ascii="Cambria Math" w:eastAsiaTheme="minorEastAsia" w:hAnsi="Cambria Math"/>
-                    <w:lang w:val="en-US"/>
                   </w:rPr>
                   <m:t>4</m:t>
                 </m:r>
@@ -3165,7 +5014,6 @@
         <m:r>
           <w:rPr>
             <w:rFonts w:ascii="Cambria Math" w:eastAsiaTheme="minorEastAsia" w:hAnsi="Cambria Math"/>
-            <w:lang w:val="en-US"/>
           </w:rPr>
           <m:t>+</m:t>
         </m:r>
@@ -3190,7 +5038,6 @@
             <m:r>
               <w:rPr>
                 <w:rFonts w:ascii="Cambria Math" w:eastAsiaTheme="minorEastAsia" w:hAnsi="Cambria Math"/>
-                <w:lang w:val="en-US"/>
               </w:rPr>
               <m:t>0</m:t>
             </m:r>
@@ -3217,7 +5064,6 @@
             <m:r>
               <w:rPr>
                 <w:rFonts w:ascii="Cambria Math" w:eastAsiaTheme="minorEastAsia" w:hAnsi="Cambria Math"/>
-                <w:lang w:val="en-US"/>
               </w:rPr>
               <m:t>1</m:t>
             </m:r>
@@ -3244,7 +5090,6 @@
             <m:r>
               <w:rPr>
                 <w:rFonts w:ascii="Cambria Math" w:eastAsiaTheme="minorEastAsia" w:hAnsi="Cambria Math"/>
-                <w:lang w:val="en-US"/>
               </w:rPr>
               <m:t>2</m:t>
             </m:r>
@@ -3271,7 +5116,6 @@
             <m:r>
               <w:rPr>
                 <w:rFonts w:ascii="Cambria Math" w:eastAsiaTheme="minorEastAsia" w:hAnsi="Cambria Math"/>
-                <w:lang w:val="en-US"/>
               </w:rPr>
               <m:t>3</m:t>
             </m:r>
@@ -3298,7 +5142,6 @@
             <m:r>
               <w:rPr>
                 <w:rFonts w:ascii="Cambria Math" w:eastAsiaTheme="minorEastAsia" w:hAnsi="Cambria Math"/>
-                <w:lang w:val="en-US"/>
               </w:rPr>
               <m:t>4</m:t>
             </m:r>
@@ -3306,9 +5149,6 @@
         </m:sSub>
       </m:oMath>
       <w:r>
-        <w:rPr>
-          <w:lang w:val="en-US"/>
-        </w:rPr>
         <w:t xml:space="preserve"> </w:t>
       </w:r>
     </w:p>
@@ -3333,7 +5173,6 @@
           <w:rFonts w:eastAsiaTheme="minorEastAsia"/>
           <w:i/>
           <w:noProof/>
-          <w:lang w:val="en-US"/>
         </w:rPr>
       </w:pPr>
       <m:oMath>
@@ -3370,14 +5209,7 @@
                 <w:rFonts w:ascii="Cambria Math" w:hAnsi="Cambria Math"/>
                 <w:noProof/>
               </w:rPr>
-              <m:t>с</m:t>
-            </m:r>
-            <m:r>
-              <w:rPr>
-                <w:rFonts w:ascii="Cambria Math" w:hAnsi="Cambria Math"/>
-                <w:noProof/>
-              </w:rPr>
-              <m:t>кнф</m:t>
+              <m:t>скнф</m:t>
             </m:r>
           </m:sub>
         </m:sSub>
@@ -6688,9 +8520,9 @@
         <w:ind w:firstLine="709"/>
         <w:rPr>
           <w:noProof/>
-          <w:lang w:val="en-US"/>
         </w:rPr>
       </w:pPr>
+      <w:bookmarkStart w:id="6" w:name="_Toc178788399"/>
       <w:r>
         <w:rPr>
           <w:noProof/>
@@ -6710,25 +8542,14 @@
         </w:rPr>
         <w:t>Logisim</w:t>
       </w:r>
+      <w:bookmarkEnd w:id="6"/>
     </w:p>
     <w:p>
       <w:pPr>
         <w:ind w:firstLine="709"/>
-        <w:rPr>
-          <w:i/>
-          <w:iCs/>
-        </w:rPr>
       </w:pPr>
       <w:r>
-        <w:t xml:space="preserve">Реализуем </w:t>
-      </w:r>
-      <w:proofErr w:type="gramStart"/>
-      <w:r>
-        <w:t>СДНФ(</w:t>
-      </w:r>
-      <w:proofErr w:type="gramEnd"/>
-      <w:r>
-        <w:t>Рисунок 2.</w:t>
+        <w:t>Реализуем СДНФ(Рисунок 2.</w:t>
       </w:r>
       <w:r>
         <w:t>2</w:t>
@@ -6757,18 +8578,157 @@
     </w:p>
     <w:p>
       <w:pPr>
-        <w:pStyle w:val="a6"/>
-        <w:ind w:firstLine="709"/>
-      </w:pPr>
+        <w:jc w:val="center"/>
+        <w:rPr>
+          <w:i/>
+          <w:iCs/>
+        </w:rPr>
+      </w:pPr>
+      <w:r>
+        <w:rPr>
+          <w:i/>
+          <w:iCs/>
+        </w:rPr>
+        <w:lastRenderedPageBreak/>
+        <w:drawing>
+          <wp:inline distT="0" distB="0" distL="0" distR="0" wp14:anchorId="5D4A20BA" wp14:editId="6A546EB4">
+            <wp:extent cx="5382986" cy="7248978"/>
+            <wp:effectExtent l="0" t="0" r="8255" b="9525"/>
+            <wp:docPr id="4" name="Рисунок 4"/>
+            <wp:cNvGraphicFramePr>
+              <a:graphicFrameLocks xmlns:a="http://schemas.openxmlformats.org/drawingml/2006/main" noChangeAspect="1"/>
+            </wp:cNvGraphicFramePr>
+            <a:graphic xmlns:a="http://schemas.openxmlformats.org/drawingml/2006/main">
+              <a:graphicData uri="http://schemas.openxmlformats.org/drawingml/2006/picture">
+                <pic:pic xmlns:pic="http://schemas.openxmlformats.org/drawingml/2006/picture">
+                  <pic:nvPicPr>
+                    <pic:cNvPr id="1" name=""/>
+                    <pic:cNvPicPr/>
+                  </pic:nvPicPr>
+                  <pic:blipFill>
+                    <a:blip r:embed="rId11"/>
+                    <a:stretch>
+                      <a:fillRect/>
+                    </a:stretch>
+                  </pic:blipFill>
+                  <pic:spPr>
+                    <a:xfrm>
+                      <a:off x="0" y="0"/>
+                      <a:ext cx="5413917" cy="7290631"/>
+                    </a:xfrm>
+                    <a:prstGeom prst="rect">
+                      <a:avLst/>
+                    </a:prstGeom>
+                  </pic:spPr>
+                </pic:pic>
+              </a:graphicData>
+            </a:graphic>
+          </wp:inline>
+        </w:drawing>
+      </w:r>
+    </w:p>
+    <w:p>
+      <w:pPr>
+        <w:pStyle w:val="af"/>
+      </w:pPr>
+      <w:r>
+        <w:t>Рисунок 2.</w:t>
+      </w:r>
+      <w:r>
+        <w:t>2</w:t>
+      </w:r>
+      <w:r>
+        <w:t xml:space="preserve"> – реализация СДНФ в </w:t>
+      </w:r>
       <w:r>
         <w:rPr>
           <w:lang w:val="en-US"/>
         </w:rPr>
+        <w:t>Logisim</w:t>
+      </w:r>
+    </w:p>
+    <w:p>
+      <w:pPr>
+        <w:jc w:val="center"/>
+      </w:pPr>
+    </w:p>
+    <w:p>
+      <w:pPr>
+        <w:pStyle w:val="af"/>
+      </w:pPr>
+      <w:r>
+        <w:lastRenderedPageBreak/>
+        <w:drawing>
+          <wp:inline distT="0" distB="0" distL="0" distR="0" wp14:anchorId="3CA6CD71" wp14:editId="40DC1F20">
+            <wp:extent cx="5418505" cy="8496300"/>
+            <wp:effectExtent l="0" t="0" r="0" b="0"/>
+            <wp:docPr id="5" name="Рисунок 5"/>
+            <wp:cNvGraphicFramePr>
+              <a:graphicFrameLocks xmlns:a="http://schemas.openxmlformats.org/drawingml/2006/main" noChangeAspect="1"/>
+            </wp:cNvGraphicFramePr>
+            <a:graphic xmlns:a="http://schemas.openxmlformats.org/drawingml/2006/main">
+              <a:graphicData uri="http://schemas.openxmlformats.org/drawingml/2006/picture">
+                <pic:pic xmlns:pic="http://schemas.openxmlformats.org/drawingml/2006/picture">
+                  <pic:nvPicPr>
+                    <pic:cNvPr id="1" name=""/>
+                    <pic:cNvPicPr/>
+                  </pic:nvPicPr>
+                  <pic:blipFill>
+                    <a:blip r:embed="rId12"/>
+                    <a:stretch>
+                      <a:fillRect/>
+                    </a:stretch>
+                  </pic:blipFill>
+                  <pic:spPr>
+                    <a:xfrm>
+                      <a:off x="0" y="0"/>
+                      <a:ext cx="5433276" cy="8519461"/>
+                    </a:xfrm>
+                    <a:prstGeom prst="rect">
+                      <a:avLst/>
+                    </a:prstGeom>
+                  </pic:spPr>
+                </pic:pic>
+              </a:graphicData>
+            </a:graphic>
+          </wp:inline>
+        </w:drawing>
+      </w:r>
+    </w:p>
+    <w:p>
+      <w:pPr>
+        <w:pStyle w:val="af"/>
+      </w:pPr>
+      <w:r>
+        <w:t>Рисунок 2.</w:t>
+      </w:r>
+      <w:r>
+        <w:t>3</w:t>
+      </w:r>
+      <w:r>
+        <w:t xml:space="preserve"> – Реализация СКНФ в </w:t>
+      </w:r>
+      <w:r>
+        <w:rPr>
+          <w:lang w:val="en-US"/>
+        </w:rPr>
+        <w:t>Logisim</w:t>
+      </w:r>
+    </w:p>
+    <w:p>
+      <w:pPr>
+        <w:pStyle w:val="a6"/>
+        <w:ind w:firstLine="709"/>
+      </w:pPr>
+      <w:bookmarkStart w:id="7" w:name="_Toc178788400"/>
+      <w:r>
+        <w:lastRenderedPageBreak/>
         <w:t xml:space="preserve">2.3 </w:t>
       </w:r>
       <w:r>
         <w:t>Реализация результатов верификации созданных схем</w:t>
       </w:r>
+      <w:bookmarkEnd w:id="7"/>
     </w:p>
     <w:p>
       <w:pPr>
@@ -6777,88 +8737,126 @@
       <w:r>
         <w:t>Основываясь на полученных схемах, реализуем р</w:t>
       </w:r>
-      <w:bookmarkStart w:id="0" w:name="_Hlk177682023"/>
+      <w:bookmarkStart w:id="8" w:name="_Hlk177682023"/>
       <w:r>
         <w:t xml:space="preserve">езультаты верификации </w:t>
       </w:r>
-      <w:bookmarkEnd w:id="0"/>
+      <w:bookmarkEnd w:id="8"/>
       <w:r>
-        <w:t xml:space="preserve">созданных </w:t>
-      </w:r>
-      <w:proofErr w:type="gramStart"/>
-      <w:r>
-        <w:t>схем(</w:t>
-      </w:r>
-      <w:proofErr w:type="gramEnd"/>
-      <w:r>
-        <w:t>Рисунок 2.3).</w:t>
+        <w:t>созданных схем(Рисунок 2.3).</w:t>
       </w:r>
     </w:p>
     <w:p>
-      <w:pPr>
-        <w:ind w:firstLine="709"/>
-      </w:pPr>
-    </w:p>
-    <w:p>
-      <w:pPr>
-        <w:ind w:firstLine="709"/>
-      </w:pPr>
-    </w:p>
-    <w:p>
-      <w:pPr>
-        <w:ind w:firstLine="709"/>
-      </w:pPr>
-    </w:p>
-    <w:p>
-      <w:pPr>
-        <w:ind w:firstLine="709"/>
-      </w:pPr>
       <w:r>
-        <w:lastRenderedPageBreak/>
-        <w:t>В данной работе нам нужно для логической функции, заданной в векторном виде, восстановить таблицу истинности, по таблице истинности построить аналитический вид для СДНФ и СКНФ функции, построить схемы для каждой из форм в среде «</w:t>
-      </w:r>
-      <w:proofErr w:type="spellStart"/>
-      <w:r>
-        <w:t>Logisim</w:t>
-      </w:r>
-      <w:proofErr w:type="spellEnd"/>
-      <w:r>
-        <w:t>», произвести верификацию. Заданная логическая функция: 478E9C16.</w:t>
+        <w:rPr>
+          <w:i/>
+          <w:iCs/>
+        </w:rPr>
+        <w:drawing>
+          <wp:inline distT="0" distB="0" distL="0" distR="0" wp14:anchorId="291387B4" wp14:editId="425BCD2B">
+            <wp:extent cx="6391275" cy="3141980"/>
+            <wp:effectExtent l="0" t="0" r="9525" b="1270"/>
+            <wp:docPr id="1" name="Рисунок 1"/>
+            <wp:cNvGraphicFramePr>
+              <a:graphicFrameLocks xmlns:a="http://schemas.openxmlformats.org/drawingml/2006/main" noChangeAspect="1"/>
+            </wp:cNvGraphicFramePr>
+            <a:graphic xmlns:a="http://schemas.openxmlformats.org/drawingml/2006/main">
+              <a:graphicData uri="http://schemas.openxmlformats.org/drawingml/2006/picture">
+                <pic:pic xmlns:pic="http://schemas.openxmlformats.org/drawingml/2006/picture">
+                  <pic:nvPicPr>
+                    <pic:cNvPr id="1" name=""/>
+                    <pic:cNvPicPr/>
+                  </pic:nvPicPr>
+                  <pic:blipFill>
+                    <a:blip r:embed="rId13"/>
+                    <a:stretch>
+                      <a:fillRect/>
+                    </a:stretch>
+                  </pic:blipFill>
+                  <pic:spPr>
+                    <a:xfrm>
+                      <a:off x="0" y="0"/>
+                      <a:ext cx="6391275" cy="3141980"/>
+                    </a:xfrm>
+                    <a:prstGeom prst="rect">
+                      <a:avLst/>
+                    </a:prstGeom>
+                  </pic:spPr>
+                </pic:pic>
+              </a:graphicData>
+            </a:graphic>
+          </wp:inline>
+        </w:drawing>
       </w:r>
     </w:p>
     <w:p>
       <w:pPr>
+        <w:pStyle w:val="af"/>
+      </w:pPr>
+      <w:r>
+        <w:t>Рисунок 2.4 – результаты верификации</w:t>
+      </w:r>
+    </w:p>
+    <w:p>
+      <w:pPr>
+        <w:ind w:firstLine="709"/>
+      </w:pPr>
+    </w:p>
+    <w:p>
+      <w:pPr>
+        <w:ind w:firstLine="709"/>
+      </w:pPr>
+      <w:r>
+        <w:t>В данной работе нам нужно для логической функции, заданной в векторном виде, восстановить таблицу истинности, по таблице истинности построить аналитический вид для СДНФ и СКНФ функции, построить схемы для каждой из форм в среде «Logisim», произвести верификацию. Заданная логическая функция: 478E9C16.</w:t>
+      </w:r>
+    </w:p>
+    <w:p>
+      <w:pPr>
         <w:pStyle w:val="a3"/>
-        <w:jc w:val="center"/>
-      </w:pPr>
+      </w:pPr>
+      <w:bookmarkStart w:id="9" w:name="_Toc178788401"/>
       <w:r>
         <w:t>ЗАКЛЮЧЕНИЕ</w:t>
       </w:r>
+      <w:bookmarkEnd w:id="9"/>
     </w:p>
     <w:p>
       <w:pPr>
         <w:ind w:firstLine="709"/>
       </w:pPr>
       <w:r>
-        <w:t xml:space="preserve">В данной работе была восстановлена таблица истинности, из неё были реализованы СДНФ и СКНФ. В </w:t>
-      </w:r>
-      <w:proofErr w:type="spellStart"/>
-      <w:r>
-        <w:t>Logisim</w:t>
-      </w:r>
-      <w:proofErr w:type="spellEnd"/>
-      <w:r>
-        <w:t xml:space="preserve"> были созданы реализации данных СДНФ и СКНФ, после чего данные схемы прошли верификацию.</w:t>
+        <w:t>В данной работе была восстановлена таблица истинности, из неё были реализованы СДНФ и СКНФ. В Logisim были созданы реализации данных СДНФ и СКНФ, после чего данные схемы прошли верификацию.</w:t>
       </w:r>
     </w:p>
     <w:p>
       <w:pPr>
+        <w:ind w:firstLine="709"/>
+      </w:pPr>
+    </w:p>
+    <w:p>
+      <w:pPr>
+        <w:ind w:firstLine="709"/>
+      </w:pPr>
+    </w:p>
+    <w:p>
+      <w:pPr>
+        <w:ind w:firstLine="709"/>
+      </w:pPr>
+    </w:p>
+    <w:p>
+      <w:pPr>
+        <w:ind w:firstLine="709"/>
+      </w:pPr>
+    </w:p>
+    <w:p>
+      <w:pPr>
         <w:pStyle w:val="a3"/>
-        <w:jc w:val="center"/>
-      </w:pPr>
+      </w:pPr>
+      <w:bookmarkStart w:id="10" w:name="_Toc178788402"/>
       <w:r>
         <w:t>СПИСОК ИСПОЛЬЗОВАННЫХ ИСТОЧНИКОВ</w:t>
       </w:r>
+      <w:bookmarkEnd w:id="10"/>
     </w:p>
     <w:p>
       <w:pPr>
@@ -6900,18 +8898,20 @@
     </w:p>
     <w:p/>
     <w:sectPr>
-      <w:footerReference w:type="default" r:id="rId9"/>
+      <w:footerReference w:type="default" r:id="rId14"/>
       <w:pgSz w:w="11906" w:h="16838"/>
       <w:pgMar w:top="1134" w:right="707" w:bottom="1134" w:left="1134" w:header="708" w:footer="708" w:gutter="0"/>
+      <w:pgNumType w:start="0"/>
       <w:cols w:space="708"/>
-      <w:docGrid w:linePitch="360"/>
+      <w:titlePg/>
+      <w:docGrid w:linePitch="381"/>
     </w:sectPr>
   </w:body>
 </w:document>
 </file>
 
 <file path=word/endnotes.xml><?xml version="1.0" encoding="utf-8"?>
-<w:endnotes xmlns:wpc="http://schemas.microsoft.com/office/word/2010/wordprocessingCanvas" xmlns:cx="http://schemas.microsoft.com/office/drawing/2014/chartex" xmlns:cx1="http://schemas.microsoft.com/office/drawing/2015/9/8/chartex" xmlns:cx2="http://schemas.microsoft.com/office/drawing/2015/10/21/chartex" xmlns:cx3="http://schemas.microsoft.com/office/drawing/2016/5/9/chartex" xmlns:cx4="http://schemas.microsoft.com/office/drawing/2016/5/10/chartex" xmlns:cx5="http://schemas.microsoft.com/office/drawing/2016/5/11/chartex" xmlns:cx6="http://schemas.microsoft.com/office/drawing/2016/5/12/chartex" xmlns:cx7="http://schemas.microsoft.com/office/drawing/2016/5/13/chartex" xmlns:cx8="http://schemas.microsoft.com/office/drawing/2016/5/14/chartex" xmlns:mc="http://schemas.openxmlformats.org/markup-compatibility/2006" xmlns:aink="http://schemas.microsoft.com/office/drawing/2016/ink" xmlns:am3d="http://schemas.microsoft.com/office/drawing/2017/model3d" xmlns:o="urn:schemas-microsoft-com:office:office" xmlns:oel="http://schemas.microsoft.com/office/2019/extlst" xmlns:r="http://schemas.openxmlformats.org/officeDocument/2006/relationships" xmlns:m="http://schemas.openxmlformats.org/officeDocument/2006/math" xmlns:v="urn:schemas-microsoft-com:vml" xmlns:wp14="http://schemas.microsoft.com/office/word/2010/wordprocessingDrawing" xmlns:wp="http://schemas.openxmlformats.org/drawingml/2006/wordprocessingDrawing" xmlns:w10="urn:schemas-microsoft-com:office:word" xmlns:w="http://schemas.openxmlformats.org/wordprocessingml/2006/main" xmlns:w14="http://schemas.microsoft.com/office/word/2010/wordml" xmlns:w15="http://schemas.microsoft.com/office/word/2012/wordml" xmlns:w16cex="http://schemas.microsoft.com/office/word/2018/wordml/cex" xmlns:w16cid="http://schemas.microsoft.com/office/word/2016/wordml/cid" xmlns:w16="http://schemas.microsoft.com/office/word/2018/wordml" xmlns:w16du="http://schemas.microsoft.com/office/word/2023/wordml/word16du" xmlns:w16sdtdh="http://schemas.microsoft.com/office/word/2020/wordml/sdtdatahash" xmlns:w16se="http://schemas.microsoft.com/office/word/2015/wordml/symex" xmlns:wpg="http://schemas.microsoft.com/office/word/2010/wordprocessingGroup" xmlns:wpi="http://schemas.microsoft.com/office/word/2010/wordprocessingInk" xmlns:wne="http://schemas.microsoft.com/office/word/2006/wordml" xmlns:wps="http://schemas.microsoft.com/office/word/2010/wordprocessingShape" mc:Ignorable="w14 w15 w16se w16cid w16 w16cex w16sdtdh w16du wp14">
+<w:endnotes xmlns:wpc="http://schemas.microsoft.com/office/word/2010/wordprocessingCanvas" xmlns:cx="http://schemas.microsoft.com/office/drawing/2014/chartex" xmlns:cx1="http://schemas.microsoft.com/office/drawing/2015/9/8/chartex" xmlns:cx2="http://schemas.microsoft.com/office/drawing/2015/10/21/chartex" xmlns:cx3="http://schemas.microsoft.com/office/drawing/2016/5/9/chartex" xmlns:cx4="http://schemas.microsoft.com/office/drawing/2016/5/10/chartex" xmlns:cx5="http://schemas.microsoft.com/office/drawing/2016/5/11/chartex" xmlns:cx6="http://schemas.microsoft.com/office/drawing/2016/5/12/chartex" xmlns:cx7="http://schemas.microsoft.com/office/drawing/2016/5/13/chartex" xmlns:cx8="http://schemas.microsoft.com/office/drawing/2016/5/14/chartex" xmlns:mc="http://schemas.openxmlformats.org/markup-compatibility/2006" xmlns:aink="http://schemas.microsoft.com/office/drawing/2016/ink" xmlns:am3d="http://schemas.microsoft.com/office/drawing/2017/model3d" xmlns:o="urn:schemas-microsoft-com:office:office" xmlns:r="http://schemas.openxmlformats.org/officeDocument/2006/relationships" xmlns:m="http://schemas.openxmlformats.org/officeDocument/2006/math" xmlns:v="urn:schemas-microsoft-com:vml" xmlns:wp14="http://schemas.microsoft.com/office/word/2010/wordprocessingDrawing" xmlns:wp="http://schemas.openxmlformats.org/drawingml/2006/wordprocessingDrawing" xmlns:w10="urn:schemas-microsoft-com:office:word" xmlns:w="http://schemas.openxmlformats.org/wordprocessingml/2006/main" xmlns:w14="http://schemas.microsoft.com/office/word/2010/wordml" xmlns:w15="http://schemas.microsoft.com/office/word/2012/wordml" xmlns:w16cex="http://schemas.microsoft.com/office/word/2018/wordml/cex" xmlns:w16cid="http://schemas.microsoft.com/office/word/2016/wordml/cid" xmlns:w16="http://schemas.microsoft.com/office/word/2018/wordml" xmlns:w16sdtdh="http://schemas.microsoft.com/office/word/2020/wordml/sdtdatahash" xmlns:w16se="http://schemas.microsoft.com/office/word/2015/wordml/symex" xmlns:wpg="http://schemas.microsoft.com/office/word/2010/wordprocessingGroup" xmlns:wpi="http://schemas.microsoft.com/office/word/2010/wordprocessingInk" xmlns:wne="http://schemas.microsoft.com/office/word/2006/wordml" xmlns:wps="http://schemas.microsoft.com/office/word/2010/wordprocessingShape" mc:Ignorable="w14 w15 w16se w16cid w16 w16cex w16sdtdh wp14">
   <w:endnote w:type="separator" w:id="-1">
     <w:p>
       <w:pPr>
@@ -6936,7 +8936,7 @@
 </file>
 
 <file path=word/footer1.xml><?xml version="1.0" encoding="utf-8"?>
-<w:ftr xmlns:wpc="http://schemas.microsoft.com/office/word/2010/wordprocessingCanvas" xmlns:cx="http://schemas.microsoft.com/office/drawing/2014/chartex" xmlns:cx1="http://schemas.microsoft.com/office/drawing/2015/9/8/chartex" xmlns:cx2="http://schemas.microsoft.com/office/drawing/2015/10/21/chartex" xmlns:cx3="http://schemas.microsoft.com/office/drawing/2016/5/9/chartex" xmlns:cx4="http://schemas.microsoft.com/office/drawing/2016/5/10/chartex" xmlns:cx5="http://schemas.microsoft.com/office/drawing/2016/5/11/chartex" xmlns:cx6="http://schemas.microsoft.com/office/drawing/2016/5/12/chartex" xmlns:cx7="http://schemas.microsoft.com/office/drawing/2016/5/13/chartex" xmlns:cx8="http://schemas.microsoft.com/office/drawing/2016/5/14/chartex" xmlns:mc="http://schemas.openxmlformats.org/markup-compatibility/2006" xmlns:aink="http://schemas.microsoft.com/office/drawing/2016/ink" xmlns:am3d="http://schemas.microsoft.com/office/drawing/2017/model3d" xmlns:o="urn:schemas-microsoft-com:office:office" xmlns:oel="http://schemas.microsoft.com/office/2019/extlst" xmlns:r="http://schemas.openxmlformats.org/officeDocument/2006/relationships" xmlns:m="http://schemas.openxmlformats.org/officeDocument/2006/math" xmlns:v="urn:schemas-microsoft-com:vml" xmlns:wp14="http://schemas.microsoft.com/office/word/2010/wordprocessingDrawing" xmlns:wp="http://schemas.openxmlformats.org/drawingml/2006/wordprocessingDrawing" xmlns:w10="urn:schemas-microsoft-com:office:word" xmlns:w="http://schemas.openxmlformats.org/wordprocessingml/2006/main" xmlns:w14="http://schemas.microsoft.com/office/word/2010/wordml" xmlns:w15="http://schemas.microsoft.com/office/word/2012/wordml" xmlns:w16cex="http://schemas.microsoft.com/office/word/2018/wordml/cex" xmlns:w16cid="http://schemas.microsoft.com/office/word/2016/wordml/cid" xmlns:w16="http://schemas.microsoft.com/office/word/2018/wordml" xmlns:w16du="http://schemas.microsoft.com/office/word/2023/wordml/word16du" xmlns:w16sdtdh="http://schemas.microsoft.com/office/word/2020/wordml/sdtdatahash" xmlns:w16se="http://schemas.microsoft.com/office/word/2015/wordml/symex" xmlns:wpg="http://schemas.microsoft.com/office/word/2010/wordprocessingGroup" xmlns:wpi="http://schemas.microsoft.com/office/word/2010/wordprocessingInk" xmlns:wne="http://schemas.microsoft.com/office/word/2006/wordml" xmlns:wps="http://schemas.microsoft.com/office/word/2010/wordprocessingShape" mc:Ignorable="w14 w15 w16se w16cid w16 w16cex w16sdtdh w16du wp14">
+<w:ftr xmlns:wpc="http://schemas.microsoft.com/office/word/2010/wordprocessingCanvas" xmlns:cx="http://schemas.microsoft.com/office/drawing/2014/chartex" xmlns:cx1="http://schemas.microsoft.com/office/drawing/2015/9/8/chartex" xmlns:cx2="http://schemas.microsoft.com/office/drawing/2015/10/21/chartex" xmlns:cx3="http://schemas.microsoft.com/office/drawing/2016/5/9/chartex" xmlns:cx4="http://schemas.microsoft.com/office/drawing/2016/5/10/chartex" xmlns:cx5="http://schemas.microsoft.com/office/drawing/2016/5/11/chartex" xmlns:cx6="http://schemas.microsoft.com/office/drawing/2016/5/12/chartex" xmlns:cx7="http://schemas.microsoft.com/office/drawing/2016/5/13/chartex" xmlns:cx8="http://schemas.microsoft.com/office/drawing/2016/5/14/chartex" xmlns:mc="http://schemas.openxmlformats.org/markup-compatibility/2006" xmlns:aink="http://schemas.microsoft.com/office/drawing/2016/ink" xmlns:am3d="http://schemas.microsoft.com/office/drawing/2017/model3d" xmlns:o="urn:schemas-microsoft-com:office:office" xmlns:r="http://schemas.openxmlformats.org/officeDocument/2006/relationships" xmlns:m="http://schemas.openxmlformats.org/officeDocument/2006/math" xmlns:v="urn:schemas-microsoft-com:vml" xmlns:wp14="http://schemas.microsoft.com/office/word/2010/wordprocessingDrawing" xmlns:wp="http://schemas.openxmlformats.org/drawingml/2006/wordprocessingDrawing" xmlns:w10="urn:schemas-microsoft-com:office:word" xmlns:w="http://schemas.openxmlformats.org/wordprocessingml/2006/main" xmlns:w14="http://schemas.microsoft.com/office/word/2010/wordml" xmlns:w15="http://schemas.microsoft.com/office/word/2012/wordml" xmlns:w16cex="http://schemas.microsoft.com/office/word/2018/wordml/cex" xmlns:w16cid="http://schemas.microsoft.com/office/word/2016/wordml/cid" xmlns:w16="http://schemas.microsoft.com/office/word/2018/wordml" xmlns:w16sdtdh="http://schemas.microsoft.com/office/word/2020/wordml/sdtdatahash" xmlns:w16se="http://schemas.microsoft.com/office/word/2015/wordml/symex" xmlns:wpg="http://schemas.microsoft.com/office/word/2010/wordprocessingGroup" xmlns:wpi="http://schemas.microsoft.com/office/word/2010/wordprocessingInk" xmlns:wne="http://schemas.microsoft.com/office/word/2006/wordml" xmlns:wps="http://schemas.microsoft.com/office/word/2010/wordprocessingShape" mc:Ignorable="w14 w15 w16se w16cid w16 w16cex w16sdtdh wp14">
   <w:sdt>
     <w:sdtPr>
       <w:id w:val="1917593743"/>
@@ -6945,10 +8945,11 @@
         <w:docPartUnique/>
       </w:docPartObj>
     </w:sdtPr>
+    <w:sdtEndPr/>
     <w:sdtContent>
       <w:p>
         <w:pPr>
-          <w:pStyle w:val="ab"/>
+          <w:pStyle w:val="ac"/>
           <w:jc w:val="center"/>
         </w:pPr>
         <w:r>
@@ -6973,7 +8974,7 @@
 </file>
 
 <file path=word/footnotes.xml><?xml version="1.0" encoding="utf-8"?>
-<w:footnotes xmlns:wpc="http://schemas.microsoft.com/office/word/2010/wordprocessingCanvas" xmlns:cx="http://schemas.microsoft.com/office/drawing/2014/chartex" xmlns:cx1="http://schemas.microsoft.com/office/drawing/2015/9/8/chartex" xmlns:cx2="http://schemas.microsoft.com/office/drawing/2015/10/21/chartex" xmlns:cx3="http://schemas.microsoft.com/office/drawing/2016/5/9/chartex" xmlns:cx4="http://schemas.microsoft.com/office/drawing/2016/5/10/chartex" xmlns:cx5="http://schemas.microsoft.com/office/drawing/2016/5/11/chartex" xmlns:cx6="http://schemas.microsoft.com/office/drawing/2016/5/12/chartex" xmlns:cx7="http://schemas.microsoft.com/office/drawing/2016/5/13/chartex" xmlns:cx8="http://schemas.microsoft.com/office/drawing/2016/5/14/chartex" xmlns:mc="http://schemas.openxmlformats.org/markup-compatibility/2006" xmlns:aink="http://schemas.microsoft.com/office/drawing/2016/ink" xmlns:am3d="http://schemas.microsoft.com/office/drawing/2017/model3d" xmlns:o="urn:schemas-microsoft-com:office:office" xmlns:oel="http://schemas.microsoft.com/office/2019/extlst" xmlns:r="http://schemas.openxmlformats.org/officeDocument/2006/relationships" xmlns:m="http://schemas.openxmlformats.org/officeDocument/2006/math" xmlns:v="urn:schemas-microsoft-com:vml" xmlns:wp14="http://schemas.microsoft.com/office/word/2010/wordprocessingDrawing" xmlns:wp="http://schemas.openxmlformats.org/drawingml/2006/wordprocessingDrawing" xmlns:w10="urn:schemas-microsoft-com:office:word" xmlns:w="http://schemas.openxmlformats.org/wordprocessingml/2006/main" xmlns:w14="http://schemas.microsoft.com/office/word/2010/wordml" xmlns:w15="http://schemas.microsoft.com/office/word/2012/wordml" xmlns:w16cex="http://schemas.microsoft.com/office/word/2018/wordml/cex" xmlns:w16cid="http://schemas.microsoft.com/office/word/2016/wordml/cid" xmlns:w16="http://schemas.microsoft.com/office/word/2018/wordml" xmlns:w16du="http://schemas.microsoft.com/office/word/2023/wordml/word16du" xmlns:w16sdtdh="http://schemas.microsoft.com/office/word/2020/wordml/sdtdatahash" xmlns:w16se="http://schemas.microsoft.com/office/word/2015/wordml/symex" xmlns:wpg="http://schemas.microsoft.com/office/word/2010/wordprocessingGroup" xmlns:wpi="http://schemas.microsoft.com/office/word/2010/wordprocessingInk" xmlns:wne="http://schemas.microsoft.com/office/word/2006/wordml" xmlns:wps="http://schemas.microsoft.com/office/word/2010/wordprocessingShape" mc:Ignorable="w14 w15 w16se w16cid w16 w16cex w16sdtdh w16du wp14">
+<w:footnotes xmlns:wpc="http://schemas.microsoft.com/office/word/2010/wordprocessingCanvas" xmlns:cx="http://schemas.microsoft.com/office/drawing/2014/chartex" xmlns:cx1="http://schemas.microsoft.com/office/drawing/2015/9/8/chartex" xmlns:cx2="http://schemas.microsoft.com/office/drawing/2015/10/21/chartex" xmlns:cx3="http://schemas.microsoft.com/office/drawing/2016/5/9/chartex" xmlns:cx4="http://schemas.microsoft.com/office/drawing/2016/5/10/chartex" xmlns:cx5="http://schemas.microsoft.com/office/drawing/2016/5/11/chartex" xmlns:cx6="http://schemas.microsoft.com/office/drawing/2016/5/12/chartex" xmlns:cx7="http://schemas.microsoft.com/office/drawing/2016/5/13/chartex" xmlns:cx8="http://schemas.microsoft.com/office/drawing/2016/5/14/chartex" xmlns:mc="http://schemas.openxmlformats.org/markup-compatibility/2006" xmlns:aink="http://schemas.microsoft.com/office/drawing/2016/ink" xmlns:am3d="http://schemas.microsoft.com/office/drawing/2017/model3d" xmlns:o="urn:schemas-microsoft-com:office:office" xmlns:r="http://schemas.openxmlformats.org/officeDocument/2006/relationships" xmlns:m="http://schemas.openxmlformats.org/officeDocument/2006/math" xmlns:v="urn:schemas-microsoft-com:vml" xmlns:wp14="http://schemas.microsoft.com/office/word/2010/wordprocessingDrawing" xmlns:wp="http://schemas.openxmlformats.org/drawingml/2006/wordprocessingDrawing" xmlns:w10="urn:schemas-microsoft-com:office:word" xmlns:w="http://schemas.openxmlformats.org/wordprocessingml/2006/main" xmlns:w14="http://schemas.microsoft.com/office/word/2010/wordml" xmlns:w15="http://schemas.microsoft.com/office/word/2012/wordml" xmlns:w16cex="http://schemas.microsoft.com/office/word/2018/wordml/cex" xmlns:w16cid="http://schemas.microsoft.com/office/word/2016/wordml/cid" xmlns:w16="http://schemas.microsoft.com/office/word/2018/wordml" xmlns:w16sdtdh="http://schemas.microsoft.com/office/word/2020/wordml/sdtdatahash" xmlns:w16se="http://schemas.microsoft.com/office/word/2015/wordml/symex" xmlns:wpg="http://schemas.microsoft.com/office/word/2010/wordprocessingGroup" xmlns:wpi="http://schemas.microsoft.com/office/word/2010/wordprocessingInk" xmlns:wne="http://schemas.microsoft.com/office/word/2006/wordml" xmlns:wps="http://schemas.microsoft.com/office/word/2010/wordprocessingShape" mc:Ignorable="w14 w15 w16se w16cid w16 w16cex w16sdtdh wp14">
   <w:footnote w:type="separator" w:id="-1">
     <w:p>
       <w:pPr>
@@ -6998,7 +8999,7 @@
 </file>
 
 <file path=word/numbering.xml><?xml version="1.0" encoding="utf-8"?>
-<w:numbering xmlns:wpc="http://schemas.microsoft.com/office/word/2010/wordprocessingCanvas" xmlns:cx="http://schemas.microsoft.com/office/drawing/2014/chartex" xmlns:cx1="http://schemas.microsoft.com/office/drawing/2015/9/8/chartex" xmlns:cx2="http://schemas.microsoft.com/office/drawing/2015/10/21/chartex" xmlns:cx3="http://schemas.microsoft.com/office/drawing/2016/5/9/chartex" xmlns:cx4="http://schemas.microsoft.com/office/drawing/2016/5/10/chartex" xmlns:cx5="http://schemas.microsoft.com/office/drawing/2016/5/11/chartex" xmlns:cx6="http://schemas.microsoft.com/office/drawing/2016/5/12/chartex" xmlns:cx7="http://schemas.microsoft.com/office/drawing/2016/5/13/chartex" xmlns:cx8="http://schemas.microsoft.com/office/drawing/2016/5/14/chartex" xmlns:mc="http://schemas.openxmlformats.org/markup-compatibility/2006" xmlns:aink="http://schemas.microsoft.com/office/drawing/2016/ink" xmlns:am3d="http://schemas.microsoft.com/office/drawing/2017/model3d" xmlns:o="urn:schemas-microsoft-com:office:office" xmlns:oel="http://schemas.microsoft.com/office/2019/extlst" xmlns:r="http://schemas.openxmlformats.org/officeDocument/2006/relationships" xmlns:m="http://schemas.openxmlformats.org/officeDocument/2006/math" xmlns:v="urn:schemas-microsoft-com:vml" xmlns:wp14="http://schemas.microsoft.com/office/word/2010/wordprocessingDrawing" xmlns:wp="http://schemas.openxmlformats.org/drawingml/2006/wordprocessingDrawing" xmlns:w10="urn:schemas-microsoft-com:office:word" xmlns:w="http://schemas.openxmlformats.org/wordprocessingml/2006/main" xmlns:w14="http://schemas.microsoft.com/office/word/2010/wordml" xmlns:w15="http://schemas.microsoft.com/office/word/2012/wordml" xmlns:w16cex="http://schemas.microsoft.com/office/word/2018/wordml/cex" xmlns:w16cid="http://schemas.microsoft.com/office/word/2016/wordml/cid" xmlns:w16="http://schemas.microsoft.com/office/word/2018/wordml" xmlns:w16du="http://schemas.microsoft.com/office/word/2023/wordml/word16du" xmlns:w16sdtdh="http://schemas.microsoft.com/office/word/2020/wordml/sdtdatahash" xmlns:w16se="http://schemas.microsoft.com/office/word/2015/wordml/symex" xmlns:wpg="http://schemas.microsoft.com/office/word/2010/wordprocessingGroup" xmlns:wpi="http://schemas.microsoft.com/office/word/2010/wordprocessingInk" xmlns:wne="http://schemas.microsoft.com/office/word/2006/wordml" xmlns:wps="http://schemas.microsoft.com/office/word/2010/wordprocessingShape" mc:Ignorable="w14 w15 w16se w16cid w16 w16cex w16sdtdh w16du wp14">
+<w:numbering xmlns:wpc="http://schemas.microsoft.com/office/word/2010/wordprocessingCanvas" xmlns:cx="http://schemas.microsoft.com/office/drawing/2014/chartex" xmlns:cx1="http://schemas.microsoft.com/office/drawing/2015/9/8/chartex" xmlns:cx2="http://schemas.microsoft.com/office/drawing/2015/10/21/chartex" xmlns:cx3="http://schemas.microsoft.com/office/drawing/2016/5/9/chartex" xmlns:cx4="http://schemas.microsoft.com/office/drawing/2016/5/10/chartex" xmlns:cx5="http://schemas.microsoft.com/office/drawing/2016/5/11/chartex" xmlns:cx6="http://schemas.microsoft.com/office/drawing/2016/5/12/chartex" xmlns:cx7="http://schemas.microsoft.com/office/drawing/2016/5/13/chartex" xmlns:cx8="http://schemas.microsoft.com/office/drawing/2016/5/14/chartex" xmlns:mc="http://schemas.openxmlformats.org/markup-compatibility/2006" xmlns:aink="http://schemas.microsoft.com/office/drawing/2016/ink" xmlns:am3d="http://schemas.microsoft.com/office/drawing/2017/model3d" xmlns:o="urn:schemas-microsoft-com:office:office" xmlns:r="http://schemas.openxmlformats.org/officeDocument/2006/relationships" xmlns:m="http://schemas.openxmlformats.org/officeDocument/2006/math" xmlns:v="urn:schemas-microsoft-com:vml" xmlns:wp14="http://schemas.microsoft.com/office/word/2010/wordprocessingDrawing" xmlns:wp="http://schemas.openxmlformats.org/drawingml/2006/wordprocessingDrawing" xmlns:w10="urn:schemas-microsoft-com:office:word" xmlns:w="http://schemas.openxmlformats.org/wordprocessingml/2006/main" xmlns:w14="http://schemas.microsoft.com/office/word/2010/wordml" xmlns:w15="http://schemas.microsoft.com/office/word/2012/wordml" xmlns:w16cex="http://schemas.microsoft.com/office/word/2018/wordml/cex" xmlns:w16cid="http://schemas.microsoft.com/office/word/2016/wordml/cid" xmlns:w16="http://schemas.microsoft.com/office/word/2018/wordml" xmlns:w16sdtdh="http://schemas.microsoft.com/office/word/2020/wordml/sdtdatahash" xmlns:w16se="http://schemas.microsoft.com/office/word/2015/wordml/symex" xmlns:wpg="http://schemas.microsoft.com/office/word/2010/wordprocessingGroup" xmlns:wpi="http://schemas.microsoft.com/office/word/2010/wordprocessingInk" xmlns:wne="http://schemas.microsoft.com/office/word/2006/wordml" xmlns:wps="http://schemas.microsoft.com/office/word/2010/wordprocessingShape" mc:Ignorable="w14 w15 w16se w16cid w16 w16cex w16sdtdh wp14">
   <w:abstractNum w:abstractNumId="0" w15:restartNumberingAfterBreak="0">
     <w:nsid w:val="01DC0ECF"/>
     <w:multiLevelType w:val="hybridMultilevel"/>
@@ -8236,47 +10237,47 @@
       </w:pPr>
     </w:lvl>
   </w:abstractNum>
-  <w:num w:numId="1" w16cid:durableId="2039967274">
+  <w:num w:numId="1">
     <w:abstractNumId w:val="6"/>
   </w:num>
-  <w:num w:numId="2" w16cid:durableId="1996369961">
+  <w:num w:numId="2">
     <w:abstractNumId w:val="8"/>
   </w:num>
-  <w:num w:numId="3" w16cid:durableId="1855799878">
+  <w:num w:numId="3">
     <w:abstractNumId w:val="0"/>
   </w:num>
-  <w:num w:numId="4" w16cid:durableId="670184789">
+  <w:num w:numId="4">
     <w:abstractNumId w:val="7"/>
   </w:num>
-  <w:num w:numId="5" w16cid:durableId="197164292">
+  <w:num w:numId="5">
     <w:abstractNumId w:val="11"/>
   </w:num>
-  <w:num w:numId="6" w16cid:durableId="1370447861">
+  <w:num w:numId="6">
     <w:abstractNumId w:val="4"/>
   </w:num>
-  <w:num w:numId="7" w16cid:durableId="562329862">
+  <w:num w:numId="7">
     <w:abstractNumId w:val="9"/>
   </w:num>
-  <w:num w:numId="8" w16cid:durableId="1482380344">
+  <w:num w:numId="8">
     <w:abstractNumId w:val="5"/>
   </w:num>
-  <w:num w:numId="9" w16cid:durableId="828983312">
+  <w:num w:numId="9">
     <w:abstractNumId w:val="1"/>
   </w:num>
-  <w:num w:numId="10" w16cid:durableId="1173564547">
+  <w:num w:numId="10">
     <w:abstractNumId w:val="10"/>
   </w:num>
-  <w:num w:numId="11" w16cid:durableId="1388261099">
+  <w:num w:numId="11">
     <w:abstractNumId w:val="3"/>
   </w:num>
-  <w:num w:numId="12" w16cid:durableId="826823692">
+  <w:num w:numId="12">
     <w:abstractNumId w:val="2"/>
   </w:num>
 </w:numbering>
 </file>
 
 <file path=word/styles.xml><?xml version="1.0" encoding="utf-8"?>
-<w:styles xmlns:mc="http://schemas.openxmlformats.org/markup-compatibility/2006" xmlns:r="http://schemas.openxmlformats.org/officeDocument/2006/relationships" xmlns:w="http://schemas.openxmlformats.org/wordprocessingml/2006/main" xmlns:w14="http://schemas.microsoft.com/office/word/2010/wordml" xmlns:w15="http://schemas.microsoft.com/office/word/2012/wordml" xmlns:w16cex="http://schemas.microsoft.com/office/word/2018/wordml/cex" xmlns:w16cid="http://schemas.microsoft.com/office/word/2016/wordml/cid" xmlns:w16="http://schemas.microsoft.com/office/word/2018/wordml" xmlns:w16du="http://schemas.microsoft.com/office/word/2023/wordml/word16du" xmlns:w16sdtdh="http://schemas.microsoft.com/office/word/2020/wordml/sdtdatahash" xmlns:w16se="http://schemas.microsoft.com/office/word/2015/wordml/symex" mc:Ignorable="w14 w15 w16se w16cid w16 w16cex w16sdtdh w16du">
+<w:styles xmlns:mc="http://schemas.openxmlformats.org/markup-compatibility/2006" xmlns:r="http://schemas.openxmlformats.org/officeDocument/2006/relationships" xmlns:w="http://schemas.openxmlformats.org/wordprocessingml/2006/main" xmlns:w14="http://schemas.microsoft.com/office/word/2010/wordml" xmlns:w15="http://schemas.microsoft.com/office/word/2012/wordml" xmlns:w16cex="http://schemas.microsoft.com/office/word/2018/wordml/cex" xmlns:w16cid="http://schemas.microsoft.com/office/word/2016/wordml/cid" xmlns:w16="http://schemas.microsoft.com/office/word/2018/wordml" xmlns:w16sdtdh="http://schemas.microsoft.com/office/word/2020/wordml/sdtdatahash" xmlns:w16se="http://schemas.microsoft.com/office/word/2015/wordml/symex" mc:Ignorable="w14 w15 w16se w16cid w16 w16cex w16sdtdh">
   <w:docDefaults>
     <w:rPrDefault>
       <w:rPr>
@@ -8447,7 +10448,7 @@
     <w:lsdException w:name="Table Web 2" w:semiHidden="1" w:unhideWhenUsed="1"/>
     <w:lsdException w:name="Table Web 3" w:semiHidden="1" w:unhideWhenUsed="1"/>
     <w:lsdException w:name="Balloon Text" w:semiHidden="1" w:unhideWhenUsed="1"/>
-    <w:lsdException w:name="Table Grid" w:uiPriority="39"/>
+    <w:lsdException w:name="Table Grid" w:uiPriority="0"/>
     <w:lsdException w:name="Table Theme" w:semiHidden="1" w:unhideWhenUsed="1"/>
     <w:lsdException w:name="Placeholder Text" w:semiHidden="1"/>
     <w:lsdException w:name="No Spacing" w:uiPriority="1" w:qFormat="1"/>
@@ -8683,9 +10684,54 @@
       <w:sz w:val="28"/>
     </w:rPr>
   </w:style>
+  <w:style w:type="paragraph" w:styleId="1">
+    <w:name w:val="heading 1"/>
+    <w:basedOn w:val="a"/>
+    <w:next w:val="a"/>
+    <w:link w:val="10"/>
+    <w:uiPriority w:val="9"/>
+    <w:qFormat/>
+    <w:rsid w:val="00760CFF"/>
+    <w:pPr>
+      <w:keepNext/>
+      <w:keepLines/>
+      <w:spacing w:before="240"/>
+      <w:outlineLvl w:val="0"/>
+    </w:pPr>
+    <w:rPr>
+      <w:rFonts w:asciiTheme="majorHAnsi" w:eastAsiaTheme="majorEastAsia" w:hAnsiTheme="majorHAnsi" w:cstheme="majorBidi"/>
+      <w:color w:val="2F5496" w:themeColor="accent1" w:themeShade="BF"/>
+      <w:sz w:val="32"/>
+      <w:szCs w:val="32"/>
+    </w:rPr>
+  </w:style>
+  <w:style w:type="paragraph" w:styleId="2">
+    <w:name w:val="heading 2"/>
+    <w:basedOn w:val="a"/>
+    <w:next w:val="a"/>
+    <w:link w:val="20"/>
+    <w:uiPriority w:val="9"/>
+    <w:semiHidden/>
+    <w:unhideWhenUsed/>
+    <w:qFormat/>
+    <w:rsid w:val="00760CFF"/>
+    <w:pPr>
+      <w:keepNext/>
+      <w:keepLines/>
+      <w:spacing w:before="40"/>
+      <w:outlineLvl w:val="1"/>
+    </w:pPr>
+    <w:rPr>
+      <w:rFonts w:asciiTheme="majorHAnsi" w:eastAsiaTheme="majorEastAsia" w:hAnsiTheme="majorHAnsi" w:cstheme="majorBidi"/>
+      <w:color w:val="2F5496" w:themeColor="accent1" w:themeShade="BF"/>
+      <w:sz w:val="26"/>
+      <w:szCs w:val="26"/>
+    </w:rPr>
+  </w:style>
   <w:style w:type="character" w:default="1" w:styleId="a0">
     <w:name w:val="Default Paragraph Font"/>
     <w:uiPriority w:val="1"/>
+    <w:semiHidden/>
     <w:unhideWhenUsed/>
   </w:style>
   <w:style w:type="table" w:default="1" w:styleId="a1">
@@ -8711,20 +10757,22 @@
   </w:style>
   <w:style w:type="paragraph" w:styleId="a3">
     <w:name w:val="Title"/>
-    <w:basedOn w:val="a"/>
+    <w:basedOn w:val="1"/>
     <w:next w:val="a"/>
     <w:link w:val="a4"/>
     <w:uiPriority w:val="10"/>
     <w:qFormat/>
-    <w:rsid w:val="005C53C9"/>
+    <w:rsid w:val="00760CFF"/>
     <w:pPr>
       <w:spacing w:after="240"/>
+      <w:ind w:firstLine="851"/>
       <w:contextualSpacing/>
-      <w:jc w:val="left"/>
+      <w:jc w:val="center"/>
     </w:pPr>
     <w:rPr>
-      <w:rFonts w:eastAsiaTheme="majorEastAsia" w:cstheme="majorBidi"/>
+      <w:rFonts w:ascii="Times New Roman" w:hAnsi="Times New Roman"/>
       <w:b/>
+      <w:color w:val="auto"/>
       <w:spacing w:val="-10"/>
       <w:kern w:val="28"/>
       <w:sz w:val="36"/>
@@ -8736,7 +10784,7 @@
     <w:basedOn w:val="a0"/>
     <w:link w:val="a3"/>
     <w:uiPriority w:val="10"/>
-    <w:rsid w:val="005C53C9"/>
+    <w:rsid w:val="00760CFF"/>
     <w:rPr>
       <w:rFonts w:ascii="Times New Roman" w:eastAsiaTheme="majorEastAsia" w:hAnsi="Times New Roman" w:cstheme="majorBidi"/>
       <w:b/>
@@ -8760,23 +10808,25 @@
   <w:style w:type="paragraph" w:styleId="a6">
     <w:name w:val="No Spacing"/>
     <w:aliases w:val="Заголовок_2"/>
+    <w:basedOn w:val="2"/>
+    <w:link w:val="a7"/>
     <w:uiPriority w:val="1"/>
     <w:qFormat/>
-    <w:rsid w:val="005C53C9"/>
+    <w:rsid w:val="00760CFF"/>
     <w:pPr>
-      <w:spacing w:before="480" w:after="240" w:line="360" w:lineRule="auto"/>
-      <w:jc w:val="both"/>
+      <w:spacing w:before="480" w:after="240"/>
     </w:pPr>
     <w:rPr>
       <w:rFonts w:ascii="Times New Roman" w:hAnsi="Times New Roman"/>
       <w:b/>
+      <w:color w:val="auto"/>
       <w:sz w:val="32"/>
     </w:rPr>
   </w:style>
-  <w:style w:type="paragraph" w:styleId="a7">
+  <w:style w:type="paragraph" w:styleId="a8">
     <w:name w:val="Body Text"/>
     <w:basedOn w:val="a"/>
-    <w:link w:val="a8"/>
+    <w:link w:val="a9"/>
     <w:uiPriority w:val="1"/>
     <w:unhideWhenUsed/>
     <w:qFormat/>
@@ -8794,10 +10844,10 @@
       <w:szCs w:val="28"/>
     </w:rPr>
   </w:style>
-  <w:style w:type="character" w:customStyle="1" w:styleId="a8">
+  <w:style w:type="character" w:customStyle="1" w:styleId="a9">
     <w:name w:val="Основной текст Знак"/>
     <w:basedOn w:val="a0"/>
-    <w:link w:val="a7"/>
+    <w:link w:val="a8"/>
     <w:uiPriority w:val="1"/>
     <w:rsid w:val="000829AC"/>
     <w:rPr>
@@ -8806,10 +10856,10 @@
       <w:szCs w:val="28"/>
     </w:rPr>
   </w:style>
-  <w:style w:type="paragraph" w:styleId="a9">
+  <w:style w:type="paragraph" w:styleId="aa">
     <w:name w:val="header"/>
     <w:basedOn w:val="a"/>
-    <w:link w:val="aa"/>
+    <w:link w:val="ab"/>
     <w:uiPriority w:val="99"/>
     <w:unhideWhenUsed/>
     <w:rsid w:val="00024742"/>
@@ -8821,10 +10871,10 @@
       <w:spacing w:line="240" w:lineRule="auto"/>
     </w:pPr>
   </w:style>
-  <w:style w:type="character" w:customStyle="1" w:styleId="aa">
+  <w:style w:type="character" w:customStyle="1" w:styleId="ab">
     <w:name w:val="Верхний колонтитул Знак"/>
     <w:basedOn w:val="a0"/>
-    <w:link w:val="a9"/>
+    <w:link w:val="aa"/>
     <w:uiPriority w:val="99"/>
     <w:rsid w:val="00024742"/>
     <w:rPr>
@@ -8832,10 +10882,10 @@
       <w:sz w:val="28"/>
     </w:rPr>
   </w:style>
-  <w:style w:type="paragraph" w:styleId="ab">
+  <w:style w:type="paragraph" w:styleId="ac">
     <w:name w:val="footer"/>
     <w:basedOn w:val="a"/>
-    <w:link w:val="ac"/>
+    <w:link w:val="ad"/>
     <w:uiPriority w:val="99"/>
     <w:unhideWhenUsed/>
     <w:rsid w:val="00024742"/>
@@ -8847,10 +10897,10 @@
       <w:spacing w:line="240" w:lineRule="auto"/>
     </w:pPr>
   </w:style>
-  <w:style w:type="character" w:customStyle="1" w:styleId="ac">
+  <w:style w:type="character" w:customStyle="1" w:styleId="ad">
     <w:name w:val="Нижний колонтитул Знак"/>
     <w:basedOn w:val="a0"/>
-    <w:link w:val="ab"/>
+    <w:link w:val="ac"/>
     <w:uiPriority w:val="99"/>
     <w:rsid w:val="00024742"/>
     <w:rPr>
@@ -8858,7 +10908,7 @@
       <w:sz w:val="28"/>
     </w:rPr>
   </w:style>
-  <w:style w:type="character" w:styleId="ad">
+  <w:style w:type="character" w:styleId="ae">
     <w:name w:val="Placeholder Text"/>
     <w:basedOn w:val="a0"/>
     <w:uiPriority w:val="99"/>
@@ -8867,6 +10917,170 @@
     <w:rPr>
       <w:color w:val="666666"/>
     </w:rPr>
+  </w:style>
+  <w:style w:type="paragraph" w:customStyle="1" w:styleId="af">
+    <w:name w:val="изображение"/>
+    <w:basedOn w:val="a"/>
+    <w:link w:val="af0"/>
+    <w:qFormat/>
+    <w:rsid w:val="0045700B"/>
+    <w:pPr>
+      <w:spacing w:after="120"/>
+      <w:jc w:val="center"/>
+    </w:pPr>
+    <w:rPr>
+      <w:b/>
+      <w:iCs/>
+      <w:sz w:val="24"/>
+    </w:rPr>
+  </w:style>
+  <w:style w:type="character" w:customStyle="1" w:styleId="10">
+    <w:name w:val="Заголовок 1 Знак"/>
+    <w:basedOn w:val="a0"/>
+    <w:link w:val="1"/>
+    <w:uiPriority w:val="9"/>
+    <w:rsid w:val="00760CFF"/>
+    <w:rPr>
+      <w:rFonts w:asciiTheme="majorHAnsi" w:eastAsiaTheme="majorEastAsia" w:hAnsiTheme="majorHAnsi" w:cstheme="majorBidi"/>
+      <w:color w:val="2F5496" w:themeColor="accent1" w:themeShade="BF"/>
+      <w:sz w:val="32"/>
+      <w:szCs w:val="32"/>
+    </w:rPr>
+  </w:style>
+  <w:style w:type="character" w:customStyle="1" w:styleId="af0">
+    <w:name w:val="изображение Знак"/>
+    <w:basedOn w:val="a0"/>
+    <w:link w:val="af"/>
+    <w:rsid w:val="0045700B"/>
+    <w:rPr>
+      <w:rFonts w:ascii="Times New Roman" w:hAnsi="Times New Roman"/>
+      <w:b/>
+      <w:iCs/>
+      <w:sz w:val="24"/>
+    </w:rPr>
+  </w:style>
+  <w:style w:type="paragraph" w:styleId="af1">
+    <w:name w:val="TOC Heading"/>
+    <w:basedOn w:val="1"/>
+    <w:next w:val="a"/>
+    <w:uiPriority w:val="39"/>
+    <w:unhideWhenUsed/>
+    <w:qFormat/>
+    <w:rsid w:val="00760CFF"/>
+    <w:pPr>
+      <w:spacing w:line="259" w:lineRule="auto"/>
+      <w:jc w:val="left"/>
+      <w:outlineLvl w:val="9"/>
+    </w:pPr>
+    <w:rPr>
+      <w:lang w:eastAsia="ru-RU"/>
+    </w:rPr>
+  </w:style>
+  <w:style w:type="paragraph" w:styleId="11">
+    <w:name w:val="toc 1"/>
+    <w:basedOn w:val="a"/>
+    <w:next w:val="a"/>
+    <w:autoRedefine/>
+    <w:uiPriority w:val="39"/>
+    <w:unhideWhenUsed/>
+    <w:rsid w:val="00760CFF"/>
+    <w:pPr>
+      <w:spacing w:after="100"/>
+    </w:pPr>
+  </w:style>
+  <w:style w:type="character" w:customStyle="1" w:styleId="20">
+    <w:name w:val="Заголовок 2 Знак"/>
+    <w:basedOn w:val="a0"/>
+    <w:link w:val="2"/>
+    <w:uiPriority w:val="9"/>
+    <w:semiHidden/>
+    <w:rsid w:val="00760CFF"/>
+    <w:rPr>
+      <w:rFonts w:asciiTheme="majorHAnsi" w:eastAsiaTheme="majorEastAsia" w:hAnsiTheme="majorHAnsi" w:cstheme="majorBidi"/>
+      <w:color w:val="2F5496" w:themeColor="accent1" w:themeShade="BF"/>
+      <w:sz w:val="26"/>
+      <w:szCs w:val="26"/>
+    </w:rPr>
+  </w:style>
+  <w:style w:type="paragraph" w:styleId="21">
+    <w:name w:val="toc 2"/>
+    <w:basedOn w:val="a"/>
+    <w:next w:val="a"/>
+    <w:autoRedefine/>
+    <w:uiPriority w:val="39"/>
+    <w:unhideWhenUsed/>
+    <w:rsid w:val="00760CFF"/>
+    <w:pPr>
+      <w:spacing w:after="100"/>
+      <w:ind w:left="280"/>
+    </w:pPr>
+  </w:style>
+  <w:style w:type="character" w:styleId="af2">
+    <w:name w:val="Hyperlink"/>
+    <w:basedOn w:val="a0"/>
+    <w:uiPriority w:val="99"/>
+    <w:unhideWhenUsed/>
+    <w:rsid w:val="00760CFF"/>
+    <w:rPr>
+      <w:color w:val="0563C1" w:themeColor="hyperlink"/>
+      <w:u w:val="single"/>
+    </w:rPr>
+  </w:style>
+  <w:style w:type="paragraph" w:styleId="3">
+    <w:name w:val="toc 3"/>
+    <w:basedOn w:val="a"/>
+    <w:next w:val="a"/>
+    <w:autoRedefine/>
+    <w:uiPriority w:val="39"/>
+    <w:unhideWhenUsed/>
+    <w:rsid w:val="00760CFF"/>
+    <w:pPr>
+      <w:spacing w:after="100" w:line="259" w:lineRule="auto"/>
+      <w:ind w:left="440"/>
+      <w:jc w:val="left"/>
+    </w:pPr>
+    <w:rPr>
+      <w:rFonts w:asciiTheme="minorHAnsi" w:eastAsiaTheme="minorEastAsia" w:hAnsiTheme="minorHAnsi" w:cs="Times New Roman"/>
+      <w:sz w:val="22"/>
+      <w:lang w:eastAsia="ru-RU"/>
+    </w:rPr>
+  </w:style>
+  <w:style w:type="character" w:customStyle="1" w:styleId="a7">
+    <w:name w:val="Без интервала Знак"/>
+    <w:basedOn w:val="a0"/>
+    <w:link w:val="a6"/>
+    <w:uiPriority w:val="1"/>
+    <w:rsid w:val="001C168F"/>
+    <w:rPr>
+      <w:rFonts w:ascii="Times New Roman" w:eastAsiaTheme="majorEastAsia" w:hAnsi="Times New Roman" w:cstheme="majorBidi"/>
+      <w:b/>
+      <w:sz w:val="32"/>
+      <w:szCs w:val="26"/>
+    </w:rPr>
+  </w:style>
+  <w:style w:type="table" w:styleId="af3">
+    <w:name w:val="Table Grid"/>
+    <w:basedOn w:val="a1"/>
+    <w:rsid w:val="001C168F"/>
+    <w:pPr>
+      <w:widowControl w:val="0"/>
+      <w:jc w:val="both"/>
+    </w:pPr>
+    <w:rPr>
+      <w:sz w:val="20"/>
+      <w:szCs w:val="20"/>
+      <w:lang w:eastAsia="ru-RU"/>
+    </w:rPr>
+    <w:tblPr>
+      <w:tblBorders>
+        <w:top w:val="single" w:sz="4" w:space="0" w:color="auto"/>
+        <w:left w:val="single" w:sz="4" w:space="0" w:color="auto"/>
+        <w:bottom w:val="single" w:sz="4" w:space="0" w:color="auto"/>
+        <w:right w:val="single" w:sz="4" w:space="0" w:color="auto"/>
+        <w:insideH w:val="single" w:sz="4" w:space="0" w:color="auto"/>
+        <w:insideV w:val="single" w:sz="4" w:space="0" w:color="auto"/>
+      </w:tblBorders>
+    </w:tblPr>
   </w:style>
 </w:styles>
 </file>

</xml_diff>

<commit_message>
pr7 + pr6 algo done, pr2 arch almost done
</commit_message>
<xml_diff>
--- a/Achitech/PR_1.docx
+++ b/Achitech/PR_1.docx
@@ -1379,7 +1379,7 @@
                 <w:noProof/>
                 <w:webHidden/>
               </w:rPr>
-              <w:t>3</w:t>
+              <w:t>4</w:t>
             </w:r>
             <w:r>
               <w:rPr>
@@ -1450,7 +1450,7 @@
                 <w:noProof/>
                 <w:webHidden/>
               </w:rPr>
-              <w:t>4</w:t>
+              <w:t>5</w:t>
             </w:r>
             <w:r>
               <w:rPr>
@@ -1521,7 +1521,7 @@
                 <w:noProof/>
                 <w:webHidden/>
               </w:rPr>
-              <w:t>4</w:t>
+              <w:t>5</w:t>
             </w:r>
             <w:r>
               <w:rPr>
@@ -1592,7 +1592,7 @@
                 <w:noProof/>
                 <w:webHidden/>
               </w:rPr>
-              <w:t>4</w:t>
+              <w:t>5</w:t>
             </w:r>
             <w:r>
               <w:rPr>
@@ -1663,7 +1663,7 @@
                 <w:noProof/>
                 <w:webHidden/>
               </w:rPr>
-              <w:t>5</w:t>
+              <w:t>6</w:t>
             </w:r>
             <w:r>
               <w:rPr>
@@ -1742,7 +1742,7 @@
                 <w:noProof/>
                 <w:webHidden/>
               </w:rPr>
-              <w:t>5</w:t>
+              <w:t>8</w:t>
             </w:r>
             <w:r>
               <w:rPr>
@@ -1813,7 +1813,7 @@
                 <w:noProof/>
                 <w:webHidden/>
               </w:rPr>
-              <w:t>8</w:t>
+              <w:t>10</w:t>
             </w:r>
             <w:r>
               <w:rPr>
@@ -1884,7 +1884,7 @@
                 <w:noProof/>
                 <w:webHidden/>
               </w:rPr>
-              <w:t>8</w:t>
+              <w:t>11</w:t>
             </w:r>
             <w:r>
               <w:rPr>
@@ -1955,7 +1955,7 @@
                 <w:noProof/>
                 <w:webHidden/>
               </w:rPr>
-              <w:t>9</w:t>
+              <w:t>12</w:t>
             </w:r>
             <w:r>
               <w:rPr>
@@ -8040,6 +8040,7 @@
         <w:t>2.1).</w:t>
       </w:r>
     </w:p>
+    <w:bookmarkStart w:id="6" w:name="_Hlk181020133"/>
     <w:p>
       <w:pPr>
         <w:ind w:firstLine="709"/>
@@ -10766,6 +10767,7 @@
           </m:e>
         </m:acc>
       </m:oMath>
+      <w:bookmarkEnd w:id="6"/>
       <w:r>
         <w:t xml:space="preserve"> </w:t>
       </w:r>
@@ -14171,7 +14173,7 @@
           <w:noProof/>
         </w:rPr>
       </w:pPr>
-      <w:bookmarkStart w:id="6" w:name="_Toc178788399"/>
+      <w:bookmarkStart w:id="7" w:name="_Toc178788399"/>
       <w:r>
         <w:rPr>
           <w:noProof/>
@@ -14192,7 +14194,7 @@
         </w:rPr>
         <w:t>Logisim</w:t>
       </w:r>
-      <w:bookmarkEnd w:id="6"/>
+      <w:bookmarkEnd w:id="7"/>
     </w:p>
     <w:p>
       <w:pPr>
@@ -14381,7 +14383,7 @@
         <w:pStyle w:val="a6"/>
         <w:ind w:firstLine="709"/>
       </w:pPr>
-      <w:bookmarkStart w:id="7" w:name="_Toc178788400"/>
+      <w:bookmarkStart w:id="8" w:name="_Toc178788400"/>
       <w:r>
         <w:lastRenderedPageBreak/>
         <w:t xml:space="preserve">2.3 </w:t>
@@ -14389,7 +14391,7 @@
       <w:r>
         <w:t>Реализация результатов верификации созданных схем</w:t>
       </w:r>
-      <w:bookmarkEnd w:id="7"/>
+      <w:bookmarkEnd w:id="8"/>
     </w:p>
     <w:p>
       <w:pPr>
@@ -14398,11 +14400,11 @@
       <w:r>
         <w:t>Основываясь на полученных схемах, реализуем р</w:t>
       </w:r>
-      <w:bookmarkStart w:id="8" w:name="_Hlk177682023"/>
+      <w:bookmarkStart w:id="9" w:name="_Hlk177682023"/>
       <w:r>
         <w:t xml:space="preserve">езультаты верификации </w:t>
       </w:r>
-      <w:bookmarkEnd w:id="8"/>
+      <w:bookmarkEnd w:id="9"/>
       <w:r>
         <w:t xml:space="preserve">созданных </w:t>
       </w:r>
@@ -14481,12 +14483,12 @@
         <w:pStyle w:val="a3"/>
         <w:ind w:firstLine="0"/>
       </w:pPr>
-      <w:bookmarkStart w:id="9" w:name="_Toc178788401"/>
+      <w:bookmarkStart w:id="10" w:name="_Toc178788401"/>
       <w:r>
         <w:lastRenderedPageBreak/>
         <w:t>ЗАКЛЮЧЕНИЕ</w:t>
       </w:r>
-      <w:bookmarkEnd w:id="9"/>
+      <w:bookmarkEnd w:id="10"/>
     </w:p>
     <w:p>
       <w:pPr>
@@ -14539,12 +14541,12 @@
         <w:pStyle w:val="a3"/>
         <w:ind w:firstLine="0"/>
       </w:pPr>
-      <w:bookmarkStart w:id="10" w:name="_Toc178788402"/>
+      <w:bookmarkStart w:id="11" w:name="_Toc178788402"/>
       <w:r>
         <w:lastRenderedPageBreak/>
         <w:t>СПИСОК ИСПОЛЬЗОВАННЫХ ИСТОЧНИКОВ</w:t>
       </w:r>
-      <w:bookmarkEnd w:id="10"/>
+      <w:bookmarkEnd w:id="11"/>
     </w:p>
     <w:p>
       <w:pPr>

</xml_diff>

<commit_message>
Architech otchet + Pr6 done
</commit_message>
<xml_diff>
--- a/Achitech/PR_1.docx
+++ b/Achitech/PR_1.docx
@@ -359,7 +359,7 @@
                     </wp:inline>
                   </w:drawing>
                 </mc:Choice>
-                <mc:Fallback xmlns:oel="http://schemas.microsoft.com/office/2019/extlst" xmlns:w16du="http://schemas.microsoft.com/office/word/2023/wordml/word16du">
+                <mc:Fallback xmlns:w16du="http://schemas.microsoft.com/office/word/2023/wordml/word16du" xmlns:oel="http://schemas.microsoft.com/office/2019/extlst">
                   <w:pict>
                     <v:group w14:anchorId="1C35CAED" id="Полотно 10" o:spid="_x0000_s1026" editas="canvas" style="width:459pt;height:27pt;mso-position-horizontal-relative:char;mso-position-vertical-relative:line" coordsize="58293,3429" o:gfxdata="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">
                       <v:shapetype id="_x0000_t75" coordsize="21600,21600" o:spt="75" o:preferrelative="t" path="m@4@5l@4@11@9@11@9@5xe" filled="f" stroked="f">
@@ -563,8 +563,18 @@
           <w:sz w:val="24"/>
           <w:szCs w:val="24"/>
         </w:rPr>
-        <w:t>совершенных функциий</w:t>
+        <w:t xml:space="preserve">совершенных </w:t>
       </w:r>
+      <w:proofErr w:type="spellStart"/>
+      <w:r>
+        <w:rPr>
+          <w:rFonts w:eastAsia="SimSun" w:cs="Times New Roman"/>
+          <w:sz w:val="24"/>
+          <w:szCs w:val="24"/>
+        </w:rPr>
+        <w:t>функциий</w:t>
+      </w:r>
+      <w:proofErr w:type="spellEnd"/>
       <w:r>
         <w:rPr>
           <w:rFonts w:eastAsia="SimSun" w:cs="Times New Roman"/>
@@ -758,13 +768,23 @@
                 <w:szCs w:val="24"/>
               </w:rPr>
             </w:pPr>
+            <w:proofErr w:type="spellStart"/>
             <w:r>
               <w:rPr>
                 <w:rFonts w:eastAsia="SimSun" w:cs="Times New Roman"/>
                 <w:sz w:val="24"/>
                 <w:szCs w:val="24"/>
               </w:rPr>
-              <w:t>Туктаров Т.А.</w:t>
+              <w:t>Туктаров</w:t>
+            </w:r>
+            <w:proofErr w:type="spellEnd"/>
+            <w:r>
+              <w:rPr>
+                <w:rFonts w:eastAsia="SimSun" w:cs="Times New Roman"/>
+                <w:sz w:val="24"/>
+                <w:szCs w:val="24"/>
+              </w:rPr>
+              <w:t xml:space="preserve"> Т.А.</w:t>
             </w:r>
             <w:r>
               <w:rPr>
@@ -859,13 +879,23 @@
               </w:rPr>
               <w:t xml:space="preserve"> </w:t>
             </w:r>
+            <w:proofErr w:type="spellStart"/>
             <w:r>
               <w:rPr>
                 <w:rFonts w:eastAsia="SimSun" w:cs="Times New Roman"/>
                 <w:sz w:val="24"/>
                 <w:szCs w:val="24"/>
               </w:rPr>
-              <w:t>Дуксина И.И.</w:t>
+              <w:t>Дуксина</w:t>
+            </w:r>
+            <w:proofErr w:type="spellEnd"/>
+            <w:r>
+              <w:rPr>
+                <w:rFonts w:eastAsia="SimSun" w:cs="Times New Roman"/>
+                <w:sz w:val="24"/>
+                <w:szCs w:val="24"/>
+              </w:rPr>
+              <w:t xml:space="preserve"> И.И.</w:t>
             </w:r>
           </w:p>
           <w:p>
@@ -2076,9 +2106,11 @@
       <w:pPr>
         <w:ind w:firstLine="709"/>
       </w:pPr>
+      <w:proofErr w:type="spellStart"/>
       <w:r>
         <w:t>Минтерм</w:t>
       </w:r>
+      <w:proofErr w:type="spellEnd"/>
       <w:r>
         <w:t xml:space="preserve"> </w:t>
       </w:r>
@@ -2090,9 +2122,11 @@
       <w:pPr>
         <w:ind w:firstLine="709"/>
       </w:pPr>
+      <w:proofErr w:type="spellStart"/>
       <w:r>
         <w:t>Макстерм</w:t>
       </w:r>
+      <w:proofErr w:type="spellEnd"/>
       <w:r>
         <w:t xml:space="preserve"> </w:t>
       </w:r>
@@ -2205,9 +2239,6 @@
         <w:t>1</w:t>
       </w:r>
       <w:r>
-        <w:rPr>
-          <w:lang w:val="en-US"/>
-        </w:rPr>
         <w:t xml:space="preserve"> </w:t>
       </w:r>
       <w:r>
@@ -2235,7 +2266,15 @@
         <w:ind w:firstLine="709"/>
       </w:pPr>
       <w:r>
-        <w:t>В данной работе нам нужно для логической функции, заданной в векторном виде, восстановить таблицу истинности, по таблице истинности построить аналитический вид для СДНФ и СКНФ функции, построить схемы для каждой из форм в среде «Logisim», произвести верификацию. Заданная логическая функция: 478E9C16.</w:t>
+        <w:t>В данной работе нам нужно для логической функции, заданной в векторном виде, восстановить таблицу истинности, по таблице истинности построить аналитический вид для СДНФ и СКНФ функции, построить схемы для каждой из форм в среде «</w:t>
+      </w:r>
+      <w:proofErr w:type="spellStart"/>
+      <w:r>
+        <w:t>Logisim</w:t>
+      </w:r>
+      <w:proofErr w:type="spellEnd"/>
+      <w:r>
+        <w:t>», произвести верификацию. Заданная логическая функция: 478E9C16.</w:t>
       </w:r>
     </w:p>
     <w:p>
@@ -2260,8 +2299,13 @@
         <w:ind w:firstLine="709"/>
       </w:pPr>
       <w:r>
-        <w:t>Имея логическую функцию в векторном виде 478E9C16 воссоздадим таблицу истинности(</w:t>
+        <w:t xml:space="preserve">Имея логическую функцию в векторном виде 478E9C16 воссоздадим таблицу </w:t>
       </w:r>
+      <w:proofErr w:type="gramStart"/>
+      <w:r>
+        <w:t>истинности(</w:t>
+      </w:r>
+      <w:proofErr w:type="gramEnd"/>
       <w:r>
         <w:t>Таблица</w:t>
       </w:r>
@@ -8263,7 +8307,15 @@
         <w:ind w:firstLine="709"/>
       </w:pPr>
       <w:r>
-        <w:t xml:space="preserve">Изучив полученную таблицу истинности построим СДНФ, беря во внимание только те строки, где </w:t>
+        <w:t xml:space="preserve">Изучив </w:t>
+      </w:r>
+      <w:proofErr w:type="gramStart"/>
+      <w:r>
+        <w:t>полученную таблицу истинности</w:t>
+      </w:r>
+      <w:proofErr w:type="gramEnd"/>
+      <w:r>
+        <w:t xml:space="preserve"> построим СДНФ, беря во внимание только те строки, где </w:t>
       </w:r>
       <w:r>
         <w:rPr>
@@ -8275,7 +8327,15 @@
         <w:t xml:space="preserve"> = 1</w:t>
       </w:r>
       <w:r>
-        <w:t xml:space="preserve"> и добавляя к переменным = 0 отрицание. Полученная СДНФ для данной таблицы(Формула </w:t>
+        <w:t xml:space="preserve"> и добавляя к переменным = 0 отрицание. Полученная СДНФ для данной </w:t>
+      </w:r>
+      <w:proofErr w:type="gramStart"/>
+      <w:r>
+        <w:t>таблицы(</w:t>
+      </w:r>
+      <w:proofErr w:type="gramEnd"/>
+      <w:r>
+        <w:t xml:space="preserve">Формула </w:t>
       </w:r>
       <w:r>
         <w:t>2.1).</w:t>
@@ -14464,7 +14524,15 @@
         <w:ind w:firstLine="709"/>
       </w:pPr>
       <w:r>
-        <w:t>Реализуем СДНФ(Рисунок 2.</w:t>
+        <w:t xml:space="preserve">Реализуем </w:t>
+      </w:r>
+      <w:proofErr w:type="gramStart"/>
+      <w:r>
+        <w:t>СДНФ(</w:t>
+      </w:r>
+      <w:proofErr w:type="gramEnd"/>
+      <w:r>
+        <w:t>Рисунок 2.</w:t>
       </w:r>
       <w:r>
         <w:t>2</w:t>
@@ -14670,7 +14738,15 @@
       </w:r>
       <w:bookmarkEnd w:id="21"/>
       <w:r>
-        <w:t>созданных схем(Рисунок 2.3).</w:t>
+        <w:t xml:space="preserve">созданных </w:t>
+      </w:r>
+      <w:proofErr w:type="gramStart"/>
+      <w:r>
+        <w:t>схем(</w:t>
+      </w:r>
+      <w:proofErr w:type="gramEnd"/>
+      <w:r>
+        <w:t>Рисунок 2.3).</w:t>
       </w:r>
     </w:p>
     <w:p>
@@ -14751,7 +14827,15 @@
         <w:ind w:firstLine="709"/>
       </w:pPr>
       <w:r>
-        <w:t>В данной работе нам нужно для логической функции, заданной в векторном виде, восстановить таблицу истинности, по таблице истинности построить аналитический вид для СДНФ и СКНФ функции, построить схемы для каждой из форм в среде «Logisim», произвести верификацию. Заданная логическая функция: 478E9C16.</w:t>
+        <w:t>В данной работе нам нужно для логической функции, заданной в векторном виде, восстановить таблицу истинности, по таблице истинности построить аналитический вид для СДНФ и СКНФ функции, построить схемы для каждой из форм в среде «</w:t>
+      </w:r>
+      <w:proofErr w:type="spellStart"/>
+      <w:r>
+        <w:t>Logisim</w:t>
+      </w:r>
+      <w:proofErr w:type="spellEnd"/>
+      <w:r>
+        <w:t>», произвести верификацию. Заданная логическая функция: 478E9C16.</w:t>
       </w:r>
     </w:p>
     <w:p>
@@ -14759,7 +14843,15 @@
         <w:ind w:firstLine="709"/>
       </w:pPr>
       <w:r>
-        <w:t>В данной работе была восстановлена таблица истинности, из неё были реализованы СДНФ и СКНФ. В Logisim были созданы реализации данных СДНФ и СКНФ, после чего данные схемы прошли верификацию.</w:t>
+        <w:t xml:space="preserve">В данной работе была восстановлена таблица истинности, из неё были реализованы СДНФ и СКНФ. В </w:t>
+      </w:r>
+      <w:proofErr w:type="spellStart"/>
+      <w:r>
+        <w:t>Logisim</w:t>
+      </w:r>
+      <w:proofErr w:type="spellEnd"/>
+      <w:r>
+        <w:t xml:space="preserve"> были созданы реализации данных СДНФ и СКНФ, после чего данные схемы прошли верификацию.</w:t>
       </w:r>
     </w:p>
     <w:p>
@@ -14894,7 +14986,15 @@
         <w:ind w:left="0" w:firstLine="709"/>
       </w:pPr>
       <w:r>
-        <w:t xml:space="preserve">Мусихин А. Г., Смирнов Н. А. Архитектура вычислительных машин и систем [Электронный ресурс]:учебное пособие. - М.: РТУ МИРЭА, 2021. - – Режим доступа: </w:t>
+        <w:t>Мусихин А. Г., Смирнов Н. А. Архитектура вычислительных машин и систем [Электронный ресурс</w:t>
+      </w:r>
+      <w:proofErr w:type="gramStart"/>
+      <w:r>
+        <w:t>]:учебное</w:t>
+      </w:r>
+      <w:proofErr w:type="gramEnd"/>
+      <w:r>
+        <w:t xml:space="preserve"> пособие. - М.: РТУ МИРЭА, 2021. - – Режим доступа: </w:t>
       </w:r>
       <w:hyperlink r:id="rId15" w:history="1">
         <w:r>
@@ -14915,7 +15015,15 @@
         <w:ind w:left="0" w:firstLine="709"/>
       </w:pPr>
       <w:r>
-        <w:t xml:space="preserve">Мусихин А. Г., Смирнов Н. А. Архитектура вычислительных машин и систем [Электронный ресурс]:учебное пособие. - М.: РТУ МИРЭА, 2020. - – Режим доступа: </w:t>
+        <w:t>Мусихин А. Г., Смирнов Н. А. Архитектура вычислительных машин и систем [Электронный ресурс</w:t>
+      </w:r>
+      <w:proofErr w:type="gramStart"/>
+      <w:r>
+        <w:t>]:учебное</w:t>
+      </w:r>
+      <w:proofErr w:type="gramEnd"/>
+      <w:r>
+        <w:t xml:space="preserve"> пособие. - М.: РТУ МИРЭА, 2020. - – Режим доступа: </w:t>
       </w:r>
       <w:hyperlink r:id="rId16" w:history="1">
         <w:r>
@@ -14940,7 +15048,7 @@
     <w:sectPr>
       <w:footerReference w:type="default" r:id="rId18"/>
       <w:pgSz w:w="11906" w:h="16838"/>
-      <w:pgMar w:top="1134" w:right="1133" w:bottom="1134" w:left="1134" w:header="708" w:footer="708" w:gutter="0"/>
+      <w:pgMar w:top="1134" w:right="566" w:bottom="1134" w:left="1701" w:header="708" w:footer="708" w:gutter="0"/>
       <w:pgNumType w:start="1"/>
       <w:cols w:space="708"/>
       <w:titlePg/>

</xml_diff>